<commit_message>
Feat: add more Introduction
</commit_message>
<xml_diff>
--- a/Docx/6576_Sippanon_Report4.docx
+++ b/Docx/6576_Sippanon_Report4.docx
@@ -124,7 +124,7 @@
     <w:p>
       <w:pPr>
         <w:rPr>
-          <w:rFonts w:ascii="TH SarabunPSK" w:hAnsi="TH SarabunPSK" w:cs="TH SarabunPSK" w:hint="cs"/>
+          <w:rFonts w:ascii="TH SarabunPSK" w:hAnsi="TH SarabunPSK" w:cs="TH SarabunPSK"/>
           <w:sz w:val="40"/>
           <w:szCs w:val="40"/>
         </w:rPr>
@@ -189,6 +189,15 @@
       </w:pPr>
       <w:r>
         <w:rPr>
+          <w:rFonts w:ascii="TH SarabunPSK" w:hAnsi="TH SarabunPSK" w:cs="TH SarabunPSK" w:hint="cs"/>
+          <w:sz w:val="40"/>
+          <w:szCs w:val="40"/>
+          <w:cs/>
+        </w:rPr>
+        <w:t xml:space="preserve"> </w:t>
+      </w:r>
+      <w:r>
+        <w:rPr>
           <w:rFonts w:ascii="TH SarabunPSK" w:hAnsi="TH SarabunPSK" w:cs="TH SarabunPSK"/>
           <w:sz w:val="40"/>
           <w:szCs w:val="40"/>
@@ -295,7 +304,7 @@
       <w:pPr>
         <w:jc w:val="center"/>
         <w:rPr>
-          <w:rFonts w:ascii="TH SarabunPSK" w:hAnsi="TH SarabunPSK" w:cs="TH SarabunPSK" w:hint="cs"/>
+          <w:rFonts w:ascii="TH SarabunPSK" w:hAnsi="TH SarabunPSK" w:cs="TH SarabunPSK"/>
           <w:sz w:val="40"/>
           <w:szCs w:val="40"/>
         </w:rPr>
@@ -305,7 +314,7 @@
       <w:pPr>
         <w:jc w:val="center"/>
         <w:rPr>
-          <w:rFonts w:ascii="TH SarabunPSK" w:hAnsi="TH SarabunPSK" w:cs="TH SarabunPSK" w:hint="cs"/>
+          <w:rFonts w:ascii="TH SarabunPSK" w:hAnsi="TH SarabunPSK" w:cs="TH SarabunPSK"/>
           <w:sz w:val="40"/>
           <w:szCs w:val="40"/>
         </w:rPr>
@@ -3588,6 +3597,7 @@
           <w:pPr>
             <w:rPr>
               <w:rFonts w:ascii="TH SarabunPSK" w:hAnsi="TH SarabunPSK" w:cs="TH SarabunPSK"/>
+              <w:noProof/>
               <w:sz w:val="40"/>
               <w:szCs w:val="40"/>
             </w:rPr>
@@ -3605,6 +3615,135 @@
     </w:sdt>
     <w:p>
       <w:pPr>
+        <w:rPr>
+          <w:rFonts w:ascii="TH SarabunPSK" w:hAnsi="TH SarabunPSK" w:cs="TH SarabunPSK"/>
+          <w:noProof/>
+          <w:sz w:val="40"/>
+          <w:szCs w:val="40"/>
+        </w:rPr>
+      </w:pPr>
+    </w:p>
+    <w:p>
+      <w:pPr>
+        <w:rPr>
+          <w:rFonts w:ascii="TH SarabunPSK" w:hAnsi="TH SarabunPSK" w:cs="TH SarabunPSK"/>
+          <w:noProof/>
+          <w:sz w:val="40"/>
+          <w:szCs w:val="40"/>
+        </w:rPr>
+      </w:pPr>
+    </w:p>
+    <w:p>
+      <w:pPr>
+        <w:rPr>
+          <w:rFonts w:ascii="TH SarabunPSK" w:hAnsi="TH SarabunPSK" w:cs="TH SarabunPSK"/>
+          <w:noProof/>
+          <w:sz w:val="40"/>
+          <w:szCs w:val="40"/>
+        </w:rPr>
+      </w:pPr>
+    </w:p>
+    <w:p>
+      <w:pPr>
+        <w:rPr>
+          <w:rFonts w:ascii="TH SarabunPSK" w:hAnsi="TH SarabunPSK" w:cs="TH SarabunPSK"/>
+          <w:noProof/>
+          <w:sz w:val="40"/>
+          <w:szCs w:val="40"/>
+        </w:rPr>
+      </w:pPr>
+    </w:p>
+    <w:p>
+      <w:pPr>
+        <w:rPr>
+          <w:rFonts w:ascii="TH SarabunPSK" w:hAnsi="TH SarabunPSK" w:cs="TH SarabunPSK"/>
+          <w:noProof/>
+          <w:sz w:val="40"/>
+          <w:szCs w:val="40"/>
+        </w:rPr>
+      </w:pPr>
+    </w:p>
+    <w:p>
+      <w:pPr>
+        <w:rPr>
+          <w:rFonts w:ascii="TH SarabunPSK" w:hAnsi="TH SarabunPSK" w:cs="TH SarabunPSK"/>
+          <w:noProof/>
+          <w:sz w:val="40"/>
+          <w:szCs w:val="40"/>
+        </w:rPr>
+      </w:pPr>
+    </w:p>
+    <w:p>
+      <w:pPr>
+        <w:rPr>
+          <w:rFonts w:ascii="TH SarabunPSK" w:hAnsi="TH SarabunPSK" w:cs="TH SarabunPSK"/>
+          <w:noProof/>
+          <w:sz w:val="40"/>
+          <w:szCs w:val="40"/>
+        </w:rPr>
+      </w:pPr>
+    </w:p>
+    <w:p>
+      <w:pPr>
+        <w:rPr>
+          <w:rFonts w:ascii="TH SarabunPSK" w:hAnsi="TH SarabunPSK" w:cs="TH SarabunPSK"/>
+          <w:noProof/>
+          <w:sz w:val="40"/>
+          <w:szCs w:val="40"/>
+        </w:rPr>
+      </w:pPr>
+    </w:p>
+    <w:p>
+      <w:pPr>
+        <w:rPr>
+          <w:rFonts w:ascii="TH SarabunPSK" w:hAnsi="TH SarabunPSK" w:cs="TH SarabunPSK"/>
+          <w:noProof/>
+          <w:sz w:val="40"/>
+          <w:szCs w:val="40"/>
+        </w:rPr>
+      </w:pPr>
+    </w:p>
+    <w:p>
+      <w:pPr>
+        <w:rPr>
+          <w:rFonts w:ascii="TH SarabunPSK" w:hAnsi="TH SarabunPSK" w:cs="TH SarabunPSK"/>
+          <w:noProof/>
+          <w:sz w:val="40"/>
+          <w:szCs w:val="40"/>
+        </w:rPr>
+      </w:pPr>
+    </w:p>
+    <w:p>
+      <w:pPr>
+        <w:rPr>
+          <w:rFonts w:ascii="TH SarabunPSK" w:hAnsi="TH SarabunPSK" w:cs="TH SarabunPSK"/>
+          <w:noProof/>
+          <w:sz w:val="40"/>
+          <w:szCs w:val="40"/>
+        </w:rPr>
+      </w:pPr>
+    </w:p>
+    <w:p>
+      <w:pPr>
+        <w:rPr>
+          <w:rFonts w:ascii="TH SarabunPSK" w:hAnsi="TH SarabunPSK" w:cs="TH SarabunPSK"/>
+          <w:noProof/>
+          <w:sz w:val="40"/>
+          <w:szCs w:val="40"/>
+        </w:rPr>
+      </w:pPr>
+    </w:p>
+    <w:p>
+      <w:pPr>
+        <w:rPr>
+          <w:rFonts w:ascii="TH SarabunPSK" w:hAnsi="TH SarabunPSK" w:cs="TH SarabunPSK"/>
+          <w:sz w:val="40"/>
+          <w:szCs w:val="40"/>
+        </w:rPr>
+      </w:pPr>
+    </w:p>
+    <w:p>
+      <w:pPr>
         <w:pStyle w:val="Heading1"/>
         <w:rPr>
           <w:rFonts w:ascii="TH SarabunPSK" w:hAnsi="TH SarabunPSK" w:cs="TH SarabunPSK"/>
@@ -3622,6 +3761,7 @@
           <w:szCs w:val="40"/>
           <w:cs/>
         </w:rPr>
+        <w:lastRenderedPageBreak/>
         <w:t>บท</w:t>
       </w:r>
       <w:r>
@@ -3753,141 +3893,1400 @@
         <w:jc w:val="thaiDistribute"/>
         <w:rPr>
           <w:rFonts w:ascii="TH SarabunPSK" w:hAnsi="TH SarabunPSK" w:cs="TH SarabunPSK"/>
-          <w:sz w:val="40"/>
-          <w:szCs w:val="40"/>
-        </w:rPr>
-      </w:pPr>
-      <w:r>
-        <w:rPr>
-          <w:rFonts w:ascii="TH SarabunPSK" w:hAnsi="TH SarabunPSK" w:cs="TH SarabunPSK"/>
-          <w:sz w:val="40"/>
-          <w:szCs w:val="40"/>
-          <w:cs/>
-        </w:rPr>
-        <w:t>ปัจจุบันความก้าวหน้าทางเทคโนโลยีมากขึ้น</w:t>
-      </w:r>
-      <w:r>
-        <w:rPr>
-          <w:rFonts w:ascii="TH SarabunPSK" w:hAnsi="TH SarabunPSK" w:cs="TH SarabunPSK"/>
-          <w:sz w:val="40"/>
-          <w:szCs w:val="40"/>
-          <w:cs/>
-        </w:rPr>
-        <w:t xml:space="preserve">โดยเทคโนโลยีหนึ่งที่น่าสนใจคือการทำ </w:t>
-      </w:r>
-      <w:r>
-        <w:rPr>
-          <w:rFonts w:ascii="TH SarabunPSK" w:hAnsi="TH SarabunPSK" w:cs="TH SarabunPSK"/>
-          <w:sz w:val="40"/>
-          <w:szCs w:val="40"/>
-        </w:rPr>
-        <w:t>Brain-Computer Interface</w:t>
+          <w:sz w:val="34"/>
+          <w:szCs w:val="34"/>
+        </w:rPr>
+      </w:pPr>
+      <w:r>
+        <w:rPr>
+          <w:rFonts w:ascii="TH SarabunPSK" w:hAnsi="TH SarabunPSK" w:cs="TH SarabunPSK"/>
+          <w:sz w:val="34"/>
+          <w:szCs w:val="34"/>
+        </w:rPr>
+        <w:t>Brain Computer Interface</w:t>
+      </w:r>
+      <w:r>
+        <w:rPr>
+          <w:rFonts w:ascii="TH SarabunPSK" w:hAnsi="TH SarabunPSK" w:cs="TH SarabunPSK"/>
+          <w:sz w:val="34"/>
+          <w:szCs w:val="34"/>
+        </w:rPr>
+        <w:t>s</w:t>
+      </w:r>
+      <w:r>
+        <w:rPr>
+          <w:rFonts w:ascii="TH SarabunPSK" w:hAnsi="TH SarabunPSK" w:cs="TH SarabunPSK"/>
+          <w:sz w:val="34"/>
+          <w:szCs w:val="34"/>
+        </w:rPr>
+        <w:t xml:space="preserve"> (BCI</w:t>
+      </w:r>
+      <w:r>
+        <w:rPr>
+          <w:rFonts w:ascii="TH SarabunPSK" w:hAnsi="TH SarabunPSK" w:cs="TH SarabunPSK"/>
+          <w:sz w:val="34"/>
+          <w:szCs w:val="34"/>
+        </w:rPr>
+        <w:t>s</w:t>
+      </w:r>
+      <w:r>
+        <w:rPr>
+          <w:rFonts w:ascii="TH SarabunPSK" w:hAnsi="TH SarabunPSK" w:cs="TH SarabunPSK"/>
+          <w:sz w:val="34"/>
+          <w:szCs w:val="34"/>
+        </w:rPr>
+        <w:t xml:space="preserve">) </w:t>
       </w:r>
       <w:r>
         <w:rPr>
           <w:rFonts w:ascii="TH SarabunPSK" w:hAnsi="TH SarabunPSK" w:cs="TH SarabunPSK" w:hint="cs"/>
-          <w:sz w:val="40"/>
-          <w:szCs w:val="40"/>
+          <w:sz w:val="34"/>
+          <w:szCs w:val="34"/>
+          <w:cs/>
+        </w:rPr>
+        <w:t>คือเทคโนโลยีที่สามารถ</w:t>
+      </w:r>
+      <w:r>
+        <w:rPr>
+          <w:rFonts w:ascii="TH SarabunPSK" w:hAnsi="TH SarabunPSK" w:cs="TH SarabunPSK" w:hint="cs"/>
+          <w:sz w:val="34"/>
+          <w:szCs w:val="34"/>
+          <w:cs/>
+        </w:rPr>
+        <w:t>แลก</w:t>
+      </w:r>
+      <w:r>
+        <w:rPr>
+          <w:rFonts w:ascii="TH SarabunPSK" w:hAnsi="TH SarabunPSK" w:cs="TH SarabunPSK" w:hint="cs"/>
+          <w:sz w:val="34"/>
+          <w:szCs w:val="34"/>
+          <w:cs/>
+        </w:rPr>
+        <w:t>เปลี่ยน</w:t>
+      </w:r>
+      <w:r>
+        <w:rPr>
+          <w:rFonts w:ascii="TH SarabunPSK" w:hAnsi="TH SarabunPSK" w:cs="TH SarabunPSK" w:hint="cs"/>
+          <w:sz w:val="34"/>
+          <w:szCs w:val="34"/>
+          <w:cs/>
+        </w:rPr>
+        <w:t>ข้อมูลหรือ</w:t>
+      </w:r>
+      <w:r>
+        <w:rPr>
+          <w:rFonts w:ascii="TH SarabunPSK" w:hAnsi="TH SarabunPSK" w:cs="TH SarabunPSK" w:hint="cs"/>
+          <w:sz w:val="34"/>
+          <w:szCs w:val="34"/>
+          <w:cs/>
+        </w:rPr>
+        <w:t>ถ่ายทอดเจตนารมณ์</w:t>
+      </w:r>
+      <w:r>
+        <w:rPr>
+          <w:rFonts w:ascii="TH SarabunPSK" w:hAnsi="TH SarabunPSK" w:cs="TH SarabunPSK" w:hint="cs"/>
+          <w:sz w:val="34"/>
+          <w:szCs w:val="34"/>
+          <w:cs/>
+        </w:rPr>
+        <w:t>ภายใน</w:t>
+      </w:r>
+      <w:r>
+        <w:rPr>
+          <w:rFonts w:ascii="TH SarabunPSK" w:hAnsi="TH SarabunPSK" w:cs="TH SarabunPSK" w:hint="cs"/>
+          <w:sz w:val="34"/>
+          <w:szCs w:val="34"/>
+          <w:cs/>
+        </w:rPr>
+        <w:t>สมองออกมาในรูปแบบของ</w:t>
+      </w:r>
+      <w:r>
+        <w:rPr>
+          <w:rFonts w:ascii="TH SarabunPSK" w:hAnsi="TH SarabunPSK" w:cs="TH SarabunPSK" w:hint="cs"/>
+          <w:sz w:val="34"/>
+          <w:szCs w:val="34"/>
+          <w:cs/>
+        </w:rPr>
+        <w:t>คลื่นสมองเพื่อ</w:t>
+      </w:r>
+      <w:r>
+        <w:rPr>
+          <w:rFonts w:ascii="TH SarabunPSK" w:hAnsi="TH SarabunPSK" w:cs="TH SarabunPSK" w:hint="cs"/>
+          <w:sz w:val="34"/>
+          <w:szCs w:val="34"/>
+          <w:cs/>
+        </w:rPr>
+        <w:t>โต้ตอบกับสภาพแวดล้อม</w:t>
+      </w:r>
+      <w:r>
+        <w:rPr>
+          <w:rFonts w:ascii="TH SarabunPSK" w:hAnsi="TH SarabunPSK" w:cs="TH SarabunPSK" w:hint="cs"/>
+          <w:sz w:val="34"/>
+          <w:szCs w:val="34"/>
+          <w:cs/>
+        </w:rPr>
+        <w:t>ภายนอกได้โดยตรงโดยไม่พึ่งพา</w:t>
+      </w:r>
+      <w:r>
+        <w:rPr>
+          <w:rFonts w:ascii="TH SarabunPSK" w:hAnsi="TH SarabunPSK" w:cs="TH SarabunPSK" w:hint="cs"/>
+          <w:sz w:val="34"/>
+          <w:szCs w:val="34"/>
+          <w:cs/>
+        </w:rPr>
+        <w:t>ระบบประสาทส่วนปลายของสมองและระบบการ</w:t>
+      </w:r>
+      <w:r>
+        <w:rPr>
+          <w:rFonts w:ascii="TH SarabunPSK" w:hAnsi="TH SarabunPSK" w:cs="TH SarabunPSK" w:hint="cs"/>
+          <w:sz w:val="34"/>
+          <w:szCs w:val="34"/>
+          <w:cs/>
+        </w:rPr>
+        <w:t>เคลื่อนไหวจากร่างกาย</w:t>
+      </w:r>
+      <w:r>
+        <w:rPr>
+          <w:rFonts w:ascii="TH SarabunPSK" w:hAnsi="TH SarabunPSK" w:cs="TH SarabunPSK" w:hint="cs"/>
+          <w:sz w:val="34"/>
+          <w:szCs w:val="34"/>
+          <w:cs/>
+        </w:rPr>
+        <w:t>มนุษย์</w:t>
+      </w:r>
+      <w:r>
+        <w:rPr>
+          <w:rFonts w:ascii="TH SarabunPSK" w:hAnsi="TH SarabunPSK" w:cs="TH SarabunPSK" w:hint="cs"/>
+          <w:sz w:val="34"/>
+          <w:szCs w:val="34"/>
           <w:cs/>
         </w:rPr>
         <w:t xml:space="preserve"> </w:t>
       </w:r>
       <w:r>
         <w:rPr>
-          <w:rFonts w:ascii="TH SarabunPSK" w:hAnsi="TH SarabunPSK" w:cs="TH SarabunPSK"/>
-          <w:sz w:val="40"/>
-          <w:szCs w:val="40"/>
-        </w:rPr>
-        <w:t>(BCI)</w:t>
-      </w:r>
-      <w:r>
-        <w:rPr>
-          <w:rFonts w:ascii="TH SarabunPSK" w:hAnsi="TH SarabunPSK" w:cs="TH SarabunPSK"/>
-          <w:sz w:val="40"/>
-          <w:szCs w:val="40"/>
+          <w:rFonts w:ascii="TH SarabunPSK" w:hAnsi="TH SarabunPSK" w:cs="TH SarabunPSK" w:hint="cs"/>
+          <w:sz w:val="34"/>
+          <w:szCs w:val="34"/>
+          <w:cs/>
+        </w:rPr>
+        <w:t>เมื่อ</w:t>
+      </w:r>
+      <w:r>
+        <w:rPr>
+          <w:rFonts w:ascii="TH SarabunPSK" w:hAnsi="TH SarabunPSK" w:cs="TH SarabunPSK" w:hint="cs"/>
+          <w:sz w:val="34"/>
+          <w:szCs w:val="34"/>
+          <w:cs/>
+        </w:rPr>
+        <w:t>ผนวก</w:t>
+      </w:r>
+      <w:r>
+        <w:rPr>
+          <w:rFonts w:ascii="TH SarabunPSK" w:hAnsi="TH SarabunPSK" w:cs="TH SarabunPSK" w:hint="cs"/>
+          <w:sz w:val="34"/>
+          <w:szCs w:val="34"/>
+          <w:cs/>
+        </w:rPr>
+        <w:t>กับวิทยาการทางหุ่นยนต์ในปัจจุบัน</w:t>
+      </w:r>
+      <w:r>
+        <w:rPr>
+          <w:rFonts w:ascii="TH SarabunPSK" w:hAnsi="TH SarabunPSK" w:cs="TH SarabunPSK" w:hint="cs"/>
+          <w:sz w:val="34"/>
+          <w:szCs w:val="34"/>
+          <w:cs/>
+        </w:rPr>
+        <w:t>ที่</w:t>
+      </w:r>
+      <w:r>
+        <w:rPr>
+          <w:rFonts w:ascii="TH SarabunPSK" w:hAnsi="TH SarabunPSK" w:cs="TH SarabunPSK" w:hint="cs"/>
+          <w:sz w:val="34"/>
+          <w:szCs w:val="34"/>
+          <w:cs/>
+        </w:rPr>
+        <w:t>มีเครื่องจักรและหุ่นยนต์หลากกลาย</w:t>
+      </w:r>
+      <w:r>
+        <w:rPr>
+          <w:rFonts w:ascii="TH SarabunPSK" w:hAnsi="TH SarabunPSK" w:cs="TH SarabunPSK" w:hint="cs"/>
+          <w:sz w:val="34"/>
+          <w:szCs w:val="34"/>
+          <w:cs/>
+        </w:rPr>
+        <w:t>ช่วยเอื้ออำนวย</w:t>
+      </w:r>
+      <w:r>
+        <w:rPr>
+          <w:rFonts w:ascii="TH SarabunPSK" w:hAnsi="TH SarabunPSK" w:cs="TH SarabunPSK" w:hint="cs"/>
+          <w:sz w:val="34"/>
+          <w:szCs w:val="34"/>
+          <w:cs/>
+        </w:rPr>
+        <w:t>ผู้ป่วยที่</w:t>
+      </w:r>
+      <w:r>
+        <w:rPr>
+          <w:rFonts w:ascii="TH SarabunPSK" w:hAnsi="TH SarabunPSK" w:cs="TH SarabunPSK" w:hint="cs"/>
+          <w:sz w:val="34"/>
+          <w:szCs w:val="34"/>
+          <w:cs/>
+        </w:rPr>
+        <w:t>เผชิญกับการสูญเสียบางส่วนของร่างกายเช่น</w:t>
+      </w:r>
+      <w:r>
+        <w:rPr>
+          <w:rFonts w:ascii="TH SarabunPSK" w:hAnsi="TH SarabunPSK" w:cs="TH SarabunPSK" w:hint="cs"/>
+          <w:sz w:val="34"/>
+          <w:szCs w:val="34"/>
+          <w:cs/>
         </w:rPr>
         <w:t xml:space="preserve"> </w:t>
       </w:r>
       <w:r>
         <w:rPr>
           <w:rFonts w:ascii="TH SarabunPSK" w:hAnsi="TH SarabunPSK" w:cs="TH SarabunPSK" w:hint="cs"/>
-          <w:sz w:val="40"/>
-          <w:szCs w:val="40"/>
-          <w:cs/>
-        </w:rPr>
-        <w:t>โดยเทคโนโลยีนี้สามารถรับข้อมูลจากคลื่นสมอง</w:t>
-      </w:r>
-      <w:r>
-        <w:rPr>
-          <w:rFonts w:ascii="TH SarabunPSK" w:hAnsi="TH SarabunPSK" w:cs="TH SarabunPSK"/>
-          <w:sz w:val="40"/>
-          <w:szCs w:val="40"/>
-          <w:cs/>
-        </w:rPr>
-        <w:t>ที่จะส่งสัญญาณคลื่นสมอง</w:t>
-      </w:r>
-      <w:r>
-        <w:rPr>
-          <w:rFonts w:ascii="TH SarabunPSK" w:hAnsi="TH SarabunPSK" w:cs="TH SarabunPSK"/>
-          <w:sz w:val="40"/>
-          <w:szCs w:val="40"/>
-          <w:cs/>
-        </w:rPr>
-        <w:t>ให้มีปฏิสัมพันธ์กับอุปกรณ์ภายนอกได้ และเทคโนโลยีนี้สามารถที่จะพัฒนาต่อยอดเพื่อช่วยเหลือผู้ป่วยที่ไม่สามารถขยับร่างกายได</w:t>
-      </w:r>
-      <w:r>
-        <w:rPr>
-          <w:rFonts w:ascii="TH SarabunPSK" w:hAnsi="TH SarabunPSK" w:cs="TH SarabunPSK"/>
-          <w:sz w:val="40"/>
-          <w:szCs w:val="40"/>
-          <w:cs/>
-        </w:rPr>
-        <w:t xml:space="preserve">้สามารถที่จะควบคุมหรือมีปฏิสัมพันธ์กับสิ่งภายนอกได้ผ่านการถ่ายทอดคลื่นสมองจากเทคโนโลยี </w:t>
-      </w:r>
-      <w:r>
-        <w:rPr>
-          <w:rFonts w:ascii="TH SarabunPSK" w:hAnsi="TH SarabunPSK" w:cs="TH SarabunPSK"/>
-          <w:sz w:val="40"/>
-          <w:szCs w:val="40"/>
-        </w:rPr>
-        <w:t>BC</w:t>
-      </w:r>
-      <w:r>
-        <w:rPr>
-          <w:rFonts w:ascii="TH SarabunPSK" w:hAnsi="TH SarabunPSK" w:cs="TH SarabunPSK"/>
-          <w:sz w:val="40"/>
-          <w:szCs w:val="40"/>
-        </w:rPr>
-        <w:t>I</w:t>
-      </w:r>
-    </w:p>
-    <w:p>
-      <w:pPr>
-        <w:ind w:firstLine="720"/>
+          <w:sz w:val="34"/>
+          <w:szCs w:val="34"/>
+          <w:cs/>
+        </w:rPr>
+        <w:t>การสูญเสีย</w:t>
+      </w:r>
+      <w:r>
+        <w:rPr>
+          <w:rFonts w:ascii="TH SarabunPSK" w:hAnsi="TH SarabunPSK" w:cs="TH SarabunPSK" w:hint="cs"/>
+          <w:sz w:val="34"/>
+          <w:szCs w:val="34"/>
+          <w:cs/>
+        </w:rPr>
+        <w:t>แขนขา</w:t>
+      </w:r>
+      <w:r>
+        <w:rPr>
+          <w:rFonts w:ascii="TH SarabunPSK" w:hAnsi="TH SarabunPSK" w:cs="TH SarabunPSK" w:hint="cs"/>
+          <w:sz w:val="34"/>
+          <w:szCs w:val="34"/>
+          <w:cs/>
+        </w:rPr>
+        <w:t xml:space="preserve"> หรือผู้ป่วย</w:t>
+      </w:r>
+      <w:r>
+        <w:rPr>
+          <w:rFonts w:ascii="TH SarabunPSK" w:hAnsi="TH SarabunPSK" w:cs="TH SarabunPSK" w:hint="cs"/>
+          <w:sz w:val="34"/>
+          <w:szCs w:val="34"/>
+          <w:cs/>
+        </w:rPr>
+        <w:t>อัมพาต</w:t>
+      </w:r>
+      <w:r>
+        <w:rPr>
+          <w:rFonts w:ascii="TH SarabunPSK" w:hAnsi="TH SarabunPSK" w:cs="TH SarabunPSK" w:hint="cs"/>
+          <w:sz w:val="34"/>
+          <w:szCs w:val="34"/>
+          <w:cs/>
+        </w:rPr>
+        <w:t>อันเนื่องมาจาก</w:t>
+      </w:r>
+      <w:r>
+        <w:rPr>
+          <w:rFonts w:ascii="TH SarabunPSK" w:hAnsi="TH SarabunPSK" w:cs="TH SarabunPSK" w:hint="cs"/>
+          <w:sz w:val="34"/>
+          <w:szCs w:val="34"/>
+          <w:cs/>
+        </w:rPr>
+        <w:t xml:space="preserve"> </w:t>
+      </w:r>
+      <w:r>
+        <w:rPr>
+          <w:rFonts w:ascii="TH SarabunPSK" w:hAnsi="TH SarabunPSK" w:cs="TH SarabunPSK"/>
+          <w:sz w:val="34"/>
+          <w:szCs w:val="34"/>
+          <w:cs/>
+        </w:rPr>
+        <w:t>โรคหลอดเลือดสมอง (</w:t>
+      </w:r>
+      <w:r>
+        <w:rPr>
+          <w:rFonts w:ascii="TH SarabunPSK" w:hAnsi="TH SarabunPSK" w:cs="TH SarabunPSK"/>
+          <w:sz w:val="34"/>
+          <w:szCs w:val="34"/>
+        </w:rPr>
+        <w:t>Stroke)</w:t>
+      </w:r>
+      <w:r>
+        <w:rPr>
+          <w:rFonts w:ascii="TH SarabunPSK" w:hAnsi="TH SarabunPSK" w:cs="TH SarabunPSK" w:hint="cs"/>
+          <w:sz w:val="34"/>
+          <w:szCs w:val="34"/>
+          <w:cs/>
+        </w:rPr>
+        <w:t xml:space="preserve"> </w:t>
+      </w:r>
+      <w:r>
+        <w:rPr>
+          <w:rFonts w:ascii="TH SarabunPSK" w:hAnsi="TH SarabunPSK" w:cs="TH SarabunPSK" w:hint="cs"/>
+          <w:sz w:val="34"/>
+          <w:szCs w:val="34"/>
+          <w:cs/>
+        </w:rPr>
+        <w:t>การผนวกรวมกันนี้จะช่วยทำให้</w:t>
+      </w:r>
+      <w:r>
+        <w:rPr>
+          <w:rFonts w:ascii="TH SarabunPSK" w:hAnsi="TH SarabunPSK" w:cs="TH SarabunPSK" w:hint="cs"/>
+          <w:sz w:val="34"/>
+          <w:szCs w:val="34"/>
+          <w:cs/>
+        </w:rPr>
+        <w:t>เกิดแนวทางใหม่ใน</w:t>
+      </w:r>
+      <w:r>
+        <w:rPr>
+          <w:rFonts w:ascii="TH SarabunPSK" w:hAnsi="TH SarabunPSK" w:cs="TH SarabunPSK"/>
+          <w:sz w:val="34"/>
+          <w:szCs w:val="34"/>
+          <w:cs/>
+        </w:rPr>
+        <w:t>การฟื้นฟูสมรรถภาพและการช่วยเหลือผู้พิการทางการเคลื่อนไหว</w:t>
+      </w:r>
+      <w:r>
+        <w:rPr>
+          <w:rFonts w:ascii="TH SarabunPSK" w:hAnsi="TH SarabunPSK" w:cs="TH SarabunPSK" w:hint="cs"/>
+          <w:sz w:val="34"/>
+          <w:szCs w:val="34"/>
+          <w:cs/>
+        </w:rPr>
+        <w:t xml:space="preserve"> </w:t>
+      </w:r>
+    </w:p>
+    <w:p>
+      <w:pPr>
         <w:jc w:val="thaiDistribute"/>
         <w:rPr>
           <w:rFonts w:ascii="TH SarabunPSK" w:hAnsi="TH SarabunPSK" w:cs="TH SarabunPSK"/>
-          <w:sz w:val="40"/>
-          <w:szCs w:val="40"/>
-          <w:cs/>
-        </w:rPr>
-      </w:pPr>
+          <w:sz w:val="34"/>
+          <w:szCs w:val="34"/>
+        </w:rPr>
+      </w:pPr>
+      <w:r>
+        <w:rPr>
+          <w:rFonts w:ascii="TH SarabunPSK" w:hAnsi="TH SarabunPSK" w:cs="TH SarabunPSK"/>
+          <w:sz w:val="34"/>
+          <w:szCs w:val="34"/>
+        </w:rPr>
+        <w:tab/>
+        <w:t xml:space="preserve">BCIs </w:t>
+      </w:r>
       <w:r>
         <w:rPr>
           <w:rFonts w:ascii="TH SarabunPSK" w:hAnsi="TH SarabunPSK" w:cs="TH SarabunPSK" w:hint="cs"/>
-          <w:sz w:val="40"/>
-          <w:szCs w:val="40"/>
-          <w:cs/>
-        </w:rPr>
-        <w:t xml:space="preserve">การนำหุ่นยนต์บลาๆ </w:t>
-      </w:r>
-    </w:p>
-    <w:p>
-      <w:pPr>
-        <w:rPr>
-          <w:rFonts w:ascii="TH SarabunPSK" w:hAnsi="TH SarabunPSK" w:cs="TH SarabunPSK"/>
-          <w:sz w:val="40"/>
-          <w:szCs w:val="40"/>
+          <w:sz w:val="34"/>
+          <w:szCs w:val="34"/>
+          <w:cs/>
+        </w:rPr>
+        <w:t>สามารถรับสัญญาณไฟฟ้า</w:t>
+      </w:r>
+      <w:r>
+        <w:rPr>
+          <w:rFonts w:ascii="TH SarabunPSK" w:hAnsi="TH SarabunPSK" w:cs="TH SarabunPSK" w:hint="cs"/>
+          <w:sz w:val="34"/>
+          <w:szCs w:val="34"/>
+          <w:cs/>
+        </w:rPr>
+        <w:t xml:space="preserve">จากสมองได้หลากหลายวิธีเช่น </w:t>
+      </w:r>
+      <w:r>
+        <w:rPr>
+          <w:rFonts w:ascii="TH SarabunPSK" w:hAnsi="TH SarabunPSK" w:cs="TH SarabunPSK"/>
+          <w:sz w:val="34"/>
+          <w:szCs w:val="34"/>
+        </w:rPr>
+        <w:t xml:space="preserve">fMRI, fNIRS, EEG, MEG </w:t>
+      </w:r>
+      <w:r>
+        <w:rPr>
+          <w:rFonts w:ascii="TH SarabunPSK" w:hAnsi="TH SarabunPSK" w:cs="TH SarabunPSK" w:hint="cs"/>
+          <w:sz w:val="34"/>
+          <w:szCs w:val="34"/>
+          <w:cs/>
+        </w:rPr>
+        <w:t>และ</w:t>
+      </w:r>
+      <w:r>
+        <w:rPr>
+          <w:rFonts w:ascii="TH SarabunPSK" w:hAnsi="TH SarabunPSK" w:cs="TH SarabunPSK"/>
+          <w:sz w:val="34"/>
+          <w:szCs w:val="34"/>
+        </w:rPr>
+        <w:t xml:space="preserve"> ECoG</w:t>
+      </w:r>
+      <w:r>
+        <w:rPr>
+          <w:rFonts w:ascii="TH SarabunPSK" w:hAnsi="TH SarabunPSK" w:cs="TH SarabunPSK" w:hint="cs"/>
+          <w:sz w:val="34"/>
+          <w:szCs w:val="34"/>
+          <w:cs/>
+        </w:rPr>
+        <w:t xml:space="preserve"> เป็นต้น</w:t>
+      </w:r>
+      <w:r>
+        <w:rPr>
+          <w:rFonts w:ascii="TH SarabunPSK" w:hAnsi="TH SarabunPSK" w:cs="TH SarabunPSK" w:hint="cs"/>
+          <w:sz w:val="34"/>
+          <w:szCs w:val="34"/>
+          <w:cs/>
+        </w:rPr>
+        <w:t xml:space="preserve"> โดยหนึ่งในวิธีที่ได้รับความนิยมมากคือ</w:t>
+      </w:r>
+      <w:r>
+        <w:rPr>
+          <w:rFonts w:ascii="TH SarabunPSK" w:hAnsi="TH SarabunPSK" w:cs="TH SarabunPSK" w:hint="cs"/>
+          <w:sz w:val="34"/>
+          <w:szCs w:val="34"/>
+          <w:cs/>
+        </w:rPr>
+        <w:t xml:space="preserve"> </w:t>
+      </w:r>
+      <w:r>
+        <w:rPr>
+          <w:rFonts w:ascii="TH SarabunPSK" w:hAnsi="TH SarabunPSK" w:cs="TH SarabunPSK"/>
+          <w:sz w:val="34"/>
+          <w:szCs w:val="34"/>
+        </w:rPr>
+        <w:t>Electroencephalography (EEG)</w:t>
+      </w:r>
+      <w:r>
+        <w:rPr>
+          <w:rFonts w:ascii="TH SarabunPSK" w:hAnsi="TH SarabunPSK" w:cs="TH SarabunPSK"/>
+          <w:sz w:val="34"/>
+          <w:szCs w:val="34"/>
+        </w:rPr>
+        <w:t xml:space="preserve"> </w:t>
+      </w:r>
+      <w:r>
+        <w:rPr>
+          <w:rFonts w:ascii="TH SarabunPSK" w:hAnsi="TH SarabunPSK" w:cs="TH SarabunPSK" w:hint="cs"/>
+          <w:sz w:val="34"/>
+          <w:szCs w:val="34"/>
+          <w:cs/>
+        </w:rPr>
+        <w:t>ซึ่ง</w:t>
+      </w:r>
+      <w:r>
+        <w:rPr>
+          <w:rFonts w:ascii="TH SarabunPSK" w:hAnsi="TH SarabunPSK" w:cs="TH SarabunPSK" w:hint="cs"/>
+          <w:sz w:val="34"/>
+          <w:szCs w:val="34"/>
+          <w:cs/>
+        </w:rPr>
+        <w:t>จะ</w:t>
+      </w:r>
+      <w:r>
+        <w:rPr>
+          <w:rFonts w:ascii="TH SarabunPSK" w:hAnsi="TH SarabunPSK" w:cs="TH SarabunPSK" w:hint="cs"/>
+          <w:sz w:val="34"/>
+          <w:szCs w:val="34"/>
+          <w:cs/>
+        </w:rPr>
+        <w:t>เก็บข้อมูลกิจกรรมทางไฟฟ้า</w:t>
+      </w:r>
+      <w:r>
+        <w:rPr>
+          <w:rFonts w:ascii="TH SarabunPSK" w:hAnsi="TH SarabunPSK" w:cs="TH SarabunPSK" w:hint="cs"/>
+          <w:sz w:val="34"/>
+          <w:szCs w:val="34"/>
+          <w:cs/>
+        </w:rPr>
+        <w:t>ภายในสมอง</w:t>
+      </w:r>
+      <w:r>
+        <w:rPr>
+          <w:rFonts w:ascii="TH SarabunPSK" w:hAnsi="TH SarabunPSK" w:cs="TH SarabunPSK" w:hint="cs"/>
+          <w:sz w:val="34"/>
+          <w:szCs w:val="34"/>
+          <w:cs/>
+        </w:rPr>
+        <w:t>ซึ่งเกิดจากการส่งสัญญาณระหว่าง</w:t>
+      </w:r>
+      <w:r>
+        <w:rPr>
+          <w:rFonts w:ascii="TH SarabunPSK" w:hAnsi="TH SarabunPSK" w:cs="TH SarabunPSK"/>
+          <w:sz w:val="34"/>
+          <w:szCs w:val="34"/>
+          <w:cs/>
+        </w:rPr>
+        <w:t>เซลล์ประสาท</w:t>
+      </w:r>
+      <w:r>
+        <w:rPr>
+          <w:rFonts w:ascii="TH SarabunPSK" w:hAnsi="TH SarabunPSK" w:cs="TH SarabunPSK" w:hint="cs"/>
+          <w:sz w:val="34"/>
+          <w:szCs w:val="34"/>
+          <w:cs/>
+        </w:rPr>
+        <w:t xml:space="preserve"> </w:t>
+      </w:r>
+      <w:r>
+        <w:rPr>
+          <w:rFonts w:ascii="TH SarabunPSK" w:hAnsi="TH SarabunPSK" w:cs="TH SarabunPSK" w:hint="cs"/>
+          <w:sz w:val="34"/>
+          <w:szCs w:val="34"/>
+          <w:cs/>
+        </w:rPr>
+        <w:t>(</w:t>
+      </w:r>
+      <w:r>
+        <w:rPr>
+          <w:rFonts w:ascii="TH SarabunPSK" w:hAnsi="TH SarabunPSK" w:cs="TH SarabunPSK"/>
+          <w:sz w:val="34"/>
+          <w:szCs w:val="34"/>
+        </w:rPr>
+        <w:t>Postsynaptic Potentials</w:t>
+      </w:r>
+      <w:r>
+        <w:rPr>
+          <w:rFonts w:ascii="TH SarabunPSK" w:hAnsi="TH SarabunPSK" w:cs="TH SarabunPSK" w:hint="cs"/>
+          <w:sz w:val="34"/>
+          <w:szCs w:val="34"/>
+          <w:cs/>
+        </w:rPr>
+        <w:t>)</w:t>
+      </w:r>
+      <w:r>
+        <w:rPr>
+          <w:rFonts w:ascii="TH SarabunPSK" w:hAnsi="TH SarabunPSK" w:cs="TH SarabunPSK" w:hint="cs"/>
+          <w:sz w:val="34"/>
+          <w:szCs w:val="34"/>
+          <w:cs/>
+        </w:rPr>
+        <w:t xml:space="preserve"> </w:t>
+      </w:r>
+      <w:r>
+        <w:rPr>
+          <w:rFonts w:ascii="TH SarabunPSK" w:hAnsi="TH SarabunPSK" w:cs="TH SarabunPSK" w:hint="cs"/>
+          <w:sz w:val="34"/>
+          <w:szCs w:val="34"/>
+          <w:cs/>
+        </w:rPr>
+        <w:t>วิธีการส่วนใหญ่ที่ใช้</w:t>
+      </w:r>
+      <w:r>
+        <w:rPr>
+          <w:rFonts w:ascii="TH SarabunPSK" w:hAnsi="TH SarabunPSK" w:cs="TH SarabunPSK" w:hint="cs"/>
+          <w:sz w:val="34"/>
+          <w:szCs w:val="34"/>
+          <w:cs/>
+        </w:rPr>
+        <w:t>เพื่อ</w:t>
+      </w:r>
+      <w:r>
+        <w:rPr>
+          <w:rFonts w:ascii="TH SarabunPSK" w:hAnsi="TH SarabunPSK" w:cs="TH SarabunPSK" w:hint="cs"/>
+          <w:sz w:val="34"/>
+          <w:szCs w:val="34"/>
+          <w:cs/>
+        </w:rPr>
+        <w:t>การควบคุม</w:t>
+      </w:r>
+      <w:r>
+        <w:rPr>
+          <w:rFonts w:ascii="TH SarabunPSK" w:hAnsi="TH SarabunPSK" w:cs="TH SarabunPSK" w:hint="cs"/>
+          <w:sz w:val="34"/>
+          <w:szCs w:val="34"/>
+          <w:cs/>
+        </w:rPr>
+        <w:t xml:space="preserve">อุปกรณ์ภายนอกร่างกายมนุษย์ผ่านการใช้งาน </w:t>
+      </w:r>
+      <w:r>
+        <w:rPr>
+          <w:rFonts w:ascii="TH SarabunPSK" w:hAnsi="TH SarabunPSK" w:cs="TH SarabunPSK"/>
+          <w:sz w:val="34"/>
+          <w:szCs w:val="34"/>
+        </w:rPr>
+        <w:t xml:space="preserve">EEG </w:t>
+      </w:r>
+      <w:r>
+        <w:rPr>
+          <w:rFonts w:ascii="TH SarabunPSK" w:hAnsi="TH SarabunPSK" w:cs="TH SarabunPSK" w:hint="cs"/>
+          <w:sz w:val="34"/>
+          <w:szCs w:val="34"/>
+          <w:cs/>
+        </w:rPr>
+        <w:t xml:space="preserve">จะมี 3 ประเภทหลัก ๆ ได้แก่ </w:t>
+      </w:r>
+      <w:r>
+        <w:rPr>
+          <w:rFonts w:ascii="TH SarabunPSK" w:hAnsi="TH SarabunPSK" w:cs="TH SarabunPSK"/>
+          <w:sz w:val="34"/>
+          <w:szCs w:val="34"/>
+        </w:rPr>
+        <w:t xml:space="preserve">Motor Imagery, P300 </w:t>
+      </w:r>
+      <w:r>
+        <w:rPr>
+          <w:rFonts w:ascii="TH SarabunPSK" w:hAnsi="TH SarabunPSK" w:cs="TH SarabunPSK" w:hint="cs"/>
+          <w:sz w:val="34"/>
+          <w:szCs w:val="34"/>
+          <w:cs/>
+        </w:rPr>
+        <w:t xml:space="preserve">และ </w:t>
+      </w:r>
+      <w:r>
+        <w:rPr>
+          <w:rFonts w:ascii="TH SarabunPSK" w:hAnsi="TH SarabunPSK" w:cs="TH SarabunPSK"/>
+          <w:sz w:val="34"/>
+          <w:szCs w:val="34"/>
+        </w:rPr>
+        <w:t>SSVEP</w:t>
+      </w:r>
+      <w:r>
+        <w:rPr>
+          <w:rFonts w:ascii="TH SarabunPSK" w:hAnsi="TH SarabunPSK" w:cs="TH SarabunPSK" w:hint="cs"/>
+          <w:sz w:val="34"/>
+          <w:szCs w:val="34"/>
+          <w:cs/>
+        </w:rPr>
+        <w:t xml:space="preserve"> </w:t>
+      </w:r>
+      <w:r>
+        <w:rPr>
+          <w:rFonts w:ascii="TH SarabunPSK" w:hAnsi="TH SarabunPSK" w:cs="TH SarabunPSK" w:hint="cs"/>
+          <w:sz w:val="34"/>
+          <w:szCs w:val="34"/>
+          <w:cs/>
+        </w:rPr>
+        <w:t>แต่เนื่องจาก</w:t>
+      </w:r>
+      <w:r>
+        <w:rPr>
+          <w:rFonts w:ascii="TH SarabunPSK" w:hAnsi="TH SarabunPSK" w:cs="TH SarabunPSK" w:hint="cs"/>
+          <w:sz w:val="34"/>
+          <w:szCs w:val="34"/>
+          <w:cs/>
+        </w:rPr>
+        <w:t>สัญญาณทางไฟฟ้าที่เก็บได้จากสมองของมนุษย์นั้นมี</w:t>
+      </w:r>
+      <w:r>
+        <w:rPr>
+          <w:rFonts w:ascii="TH SarabunPSK" w:hAnsi="TH SarabunPSK" w:cs="TH SarabunPSK" w:hint="cs"/>
+          <w:sz w:val="34"/>
+          <w:szCs w:val="34"/>
+          <w:cs/>
+        </w:rPr>
+        <w:t xml:space="preserve">ขนาดเล็ก </w:t>
+      </w:r>
+      <w:r>
+        <w:rPr>
+          <w:rFonts w:ascii="TH SarabunPSK" w:hAnsi="TH SarabunPSK" w:cs="TH SarabunPSK"/>
+          <w:sz w:val="34"/>
+          <w:szCs w:val="34"/>
+        </w:rPr>
+        <w:t>(</w:t>
+      </w:r>
+      <w:r>
+        <w:rPr>
+          <w:rFonts w:ascii="TH SarabunPSK" w:hAnsi="TH SarabunPSK" w:cs="TH SarabunPSK" w:hint="cs"/>
+          <w:sz w:val="34"/>
+          <w:szCs w:val="34"/>
+          <w:cs/>
+        </w:rPr>
+        <w:t>0.5 - 100</w:t>
+      </w:r>
+      <w:r>
+        <w:rPr>
+          <w:rFonts w:ascii="TH SarabunPSK" w:hAnsi="TH SarabunPSK" w:cs="TH SarabunPSK"/>
+          <w:sz w:val="34"/>
+          <w:szCs w:val="34"/>
+        </w:rPr>
+        <w:t>)</w:t>
+      </w:r>
+      <w:r>
+        <w:t xml:space="preserve"> </w:t>
+      </w:r>
+      <w:proofErr w:type="spellStart"/>
+      <w:r>
+        <w:rPr>
+          <w:rFonts w:ascii="Calibri" w:hAnsi="Calibri" w:cs="Calibri"/>
+          <w:szCs w:val="24"/>
+        </w:rPr>
+        <w:t>μ</w:t>
+      </w:r>
+      <w:r>
+        <w:rPr>
+          <w:rFonts w:ascii="TH SarabunPSK" w:hAnsi="TH SarabunPSK" w:cs="TH SarabunPSK"/>
+          <w:sz w:val="34"/>
+          <w:szCs w:val="34"/>
+        </w:rPr>
+        <w:t>V</w:t>
+      </w:r>
+      <w:proofErr w:type="spellEnd"/>
+      <w:r>
+        <w:rPr>
+          <w:rFonts w:ascii="TH SarabunPSK" w:hAnsi="TH SarabunPSK" w:cs="TH SarabunPSK" w:hint="cs"/>
+          <w:sz w:val="34"/>
+          <w:szCs w:val="34"/>
+          <w:cs/>
+        </w:rPr>
+        <w:t xml:space="preserve"> </w:t>
+      </w:r>
+      <w:r>
+        <w:rPr>
+          <w:rFonts w:ascii="TH SarabunPSK" w:hAnsi="TH SarabunPSK" w:cs="TH SarabunPSK" w:hint="cs"/>
+          <w:sz w:val="34"/>
+          <w:szCs w:val="34"/>
+          <w:cs/>
+        </w:rPr>
+        <w:t>และมีสัญญาณรบ</w:t>
+      </w:r>
+      <w:r>
+        <w:rPr>
+          <w:rFonts w:ascii="TH SarabunPSK" w:hAnsi="TH SarabunPSK" w:cs="TH SarabunPSK" w:hint="cs"/>
+          <w:sz w:val="34"/>
+          <w:szCs w:val="34"/>
+          <w:cs/>
+        </w:rPr>
+        <w:t>กวน</w:t>
+      </w:r>
+      <w:r>
+        <w:rPr>
+          <w:rFonts w:ascii="TH SarabunPSK" w:hAnsi="TH SarabunPSK" w:cs="TH SarabunPSK"/>
+          <w:sz w:val="34"/>
+          <w:szCs w:val="34"/>
+        </w:rPr>
+        <w:t xml:space="preserve"> (Noise)</w:t>
+      </w:r>
+      <w:r>
+        <w:rPr>
+          <w:rFonts w:ascii="TH SarabunPSK" w:hAnsi="TH SarabunPSK" w:cs="TH SarabunPSK" w:hint="cs"/>
+          <w:sz w:val="34"/>
+          <w:szCs w:val="34"/>
+          <w:cs/>
+        </w:rPr>
+        <w:t xml:space="preserve"> จากการกระพริบตา การเคลื่อนไ</w:t>
+      </w:r>
+      <w:r>
+        <w:rPr>
+          <w:rFonts w:ascii="TH SarabunPSK" w:hAnsi="TH SarabunPSK" w:cs="TH SarabunPSK" w:hint="cs"/>
+          <w:sz w:val="34"/>
+          <w:szCs w:val="34"/>
+          <w:cs/>
+        </w:rPr>
+        <w:t>หวของกล้ามเนื้อ และ</w:t>
+      </w:r>
+      <w:r>
+        <w:rPr>
+          <w:rFonts w:ascii="TH SarabunPSK" w:hAnsi="TH SarabunPSK" w:cs="TH SarabunPSK" w:hint="cs"/>
+          <w:sz w:val="34"/>
+          <w:szCs w:val="34"/>
+          <w:cs/>
+        </w:rPr>
+        <w:t>สัญญาณรบกวน</w:t>
+      </w:r>
+      <w:r>
+        <w:rPr>
+          <w:rFonts w:ascii="TH SarabunPSK" w:hAnsi="TH SarabunPSK" w:cs="TH SarabunPSK" w:hint="cs"/>
+          <w:sz w:val="34"/>
+          <w:szCs w:val="34"/>
+          <w:cs/>
+        </w:rPr>
+        <w:t>จาก</w:t>
+      </w:r>
+      <w:r>
+        <w:rPr>
+          <w:rFonts w:ascii="TH SarabunPSK" w:hAnsi="TH SarabunPSK" w:cs="TH SarabunPSK" w:hint="cs"/>
+          <w:sz w:val="34"/>
+          <w:szCs w:val="34"/>
+          <w:cs/>
+        </w:rPr>
+        <w:t xml:space="preserve">สายไฟ </w:t>
+      </w:r>
+      <w:r>
+        <w:rPr>
+          <w:rFonts w:ascii="TH SarabunPSK" w:hAnsi="TH SarabunPSK" w:cs="TH SarabunPSK" w:hint="cs"/>
+          <w:sz w:val="34"/>
+          <w:szCs w:val="34"/>
+          <w:cs/>
+        </w:rPr>
+        <w:t>ดังนั้นจึงต้อง</w:t>
+      </w:r>
+      <w:r>
+        <w:rPr>
+          <w:rFonts w:ascii="TH SarabunPSK" w:hAnsi="TH SarabunPSK" w:cs="TH SarabunPSK" w:hint="cs"/>
+          <w:sz w:val="34"/>
+          <w:szCs w:val="34"/>
+          <w:cs/>
+        </w:rPr>
+        <w:t>พึ่ง</w:t>
+      </w:r>
+      <w:r>
+        <w:rPr>
+          <w:rFonts w:ascii="TH SarabunPSK" w:hAnsi="TH SarabunPSK" w:cs="TH SarabunPSK" w:hint="cs"/>
+          <w:sz w:val="34"/>
+          <w:szCs w:val="34"/>
+          <w:cs/>
+        </w:rPr>
+        <w:t>การประมวลผลสัญญาณ</w:t>
+      </w:r>
+      <w:r>
+        <w:rPr>
+          <w:rFonts w:ascii="TH SarabunPSK" w:hAnsi="TH SarabunPSK" w:cs="TH SarabunPSK" w:hint="cs"/>
+          <w:sz w:val="34"/>
+          <w:szCs w:val="34"/>
+          <w:cs/>
+        </w:rPr>
+        <w:t>อันได้แก่</w:t>
+      </w:r>
+      <w:r>
+        <w:rPr>
+          <w:rFonts w:ascii="TH SarabunPSK" w:hAnsi="TH SarabunPSK" w:cs="TH SarabunPSK" w:hint="cs"/>
+          <w:sz w:val="34"/>
+          <w:szCs w:val="34"/>
+          <w:cs/>
+        </w:rPr>
+        <w:t xml:space="preserve"> การตัดความถี่รบกวน</w:t>
+      </w:r>
+      <w:r>
+        <w:rPr>
+          <w:rFonts w:ascii="TH SarabunPSK" w:hAnsi="TH SarabunPSK" w:cs="TH SarabunPSK" w:hint="cs"/>
+          <w:sz w:val="34"/>
+          <w:szCs w:val="34"/>
+          <w:cs/>
+        </w:rPr>
+        <w:t xml:space="preserve"> </w:t>
+      </w:r>
+      <w:r>
+        <w:rPr>
+          <w:rFonts w:ascii="TH SarabunPSK" w:hAnsi="TH SarabunPSK" w:cs="TH SarabunPSK" w:hint="cs"/>
+          <w:sz w:val="34"/>
+          <w:szCs w:val="34"/>
+          <w:cs/>
+        </w:rPr>
+        <w:t>การลบสัญญาณอาร์ติแฟก</w:t>
+      </w:r>
+      <w:proofErr w:type="spellStart"/>
+      <w:r>
+        <w:rPr>
+          <w:rFonts w:ascii="TH SarabunPSK" w:hAnsi="TH SarabunPSK" w:cs="TH SarabunPSK" w:hint="cs"/>
+          <w:sz w:val="34"/>
+          <w:szCs w:val="34"/>
+          <w:cs/>
+        </w:rPr>
+        <w:t>ต์</w:t>
+      </w:r>
+      <w:proofErr w:type="spellEnd"/>
+      <w:r>
+        <w:rPr>
+          <w:rFonts w:ascii="TH SarabunPSK" w:hAnsi="TH SarabunPSK" w:cs="TH SarabunPSK" w:hint="cs"/>
+          <w:sz w:val="34"/>
+          <w:szCs w:val="34"/>
+          <w:cs/>
+        </w:rPr>
+        <w:t xml:space="preserve"> </w:t>
+      </w:r>
+      <w:r>
+        <w:rPr>
+          <w:rFonts w:ascii="TH SarabunPSK" w:hAnsi="TH SarabunPSK" w:cs="TH SarabunPSK" w:hint="cs"/>
+          <w:sz w:val="34"/>
+          <w:szCs w:val="34"/>
+          <w:cs/>
+        </w:rPr>
+        <w:t>จากนั้นจึงใช้ศิล</w:t>
+      </w:r>
+      <w:r>
+        <w:rPr>
+          <w:rFonts w:ascii="TH SarabunPSK" w:hAnsi="TH SarabunPSK" w:cs="TH SarabunPSK" w:hint="cs"/>
+          <w:sz w:val="34"/>
+          <w:szCs w:val="34"/>
+          <w:cs/>
+        </w:rPr>
+        <w:t>ปะ</w:t>
+      </w:r>
+      <w:r>
+        <w:rPr>
+          <w:rFonts w:ascii="TH SarabunPSK" w:hAnsi="TH SarabunPSK" w:cs="TH SarabunPSK" w:hint="cs"/>
+          <w:sz w:val="34"/>
+          <w:szCs w:val="34"/>
+          <w:cs/>
+        </w:rPr>
+        <w:t>การถอดรหัสทางสัญญาณสมอง</w:t>
+      </w:r>
+      <w:r>
+        <w:rPr>
+          <w:rFonts w:ascii="TH SarabunPSK" w:hAnsi="TH SarabunPSK" w:cs="TH SarabunPSK"/>
+          <w:sz w:val="34"/>
+          <w:szCs w:val="34"/>
+        </w:rPr>
+        <w:t xml:space="preserve"> </w:t>
+      </w:r>
+      <w:r>
+        <w:rPr>
+          <w:rFonts w:ascii="TH SarabunPSK" w:hAnsi="TH SarabunPSK" w:cs="TH SarabunPSK" w:hint="cs"/>
+          <w:sz w:val="34"/>
+          <w:szCs w:val="34"/>
+          <w:cs/>
+        </w:rPr>
+        <w:t>ด้วยอาศัย</w:t>
+      </w:r>
+      <w:r>
+        <w:rPr>
+          <w:rFonts w:ascii="TH SarabunPSK" w:hAnsi="TH SarabunPSK" w:cs="TH SarabunPSK" w:hint="cs"/>
+          <w:sz w:val="34"/>
+          <w:szCs w:val="34"/>
+          <w:cs/>
+        </w:rPr>
+        <w:t xml:space="preserve">หลักการของ </w:t>
+      </w:r>
+      <w:r>
+        <w:rPr>
+          <w:rFonts w:ascii="TH SarabunPSK" w:hAnsi="TH SarabunPSK" w:cs="TH SarabunPSK"/>
+          <w:sz w:val="34"/>
+          <w:szCs w:val="34"/>
+        </w:rPr>
+        <w:t xml:space="preserve">Machine Learning </w:t>
+      </w:r>
+      <w:r>
+        <w:rPr>
+          <w:rFonts w:ascii="TH SarabunPSK" w:hAnsi="TH SarabunPSK" w:cs="TH SarabunPSK" w:hint="cs"/>
+          <w:sz w:val="34"/>
+          <w:szCs w:val="34"/>
+          <w:cs/>
+        </w:rPr>
+        <w:t>มาใช้ในการ</w:t>
+      </w:r>
+      <w:r>
+        <w:rPr>
+          <w:rFonts w:ascii="TH SarabunPSK" w:hAnsi="TH SarabunPSK" w:cs="TH SarabunPSK" w:hint="cs"/>
+          <w:sz w:val="34"/>
+          <w:szCs w:val="34"/>
+          <w:cs/>
+        </w:rPr>
+        <w:t xml:space="preserve">ทำ </w:t>
+      </w:r>
+      <w:r>
+        <w:rPr>
+          <w:rFonts w:ascii="TH SarabunPSK" w:hAnsi="TH SarabunPSK" w:cs="TH SarabunPSK"/>
+          <w:sz w:val="34"/>
+          <w:szCs w:val="34"/>
+        </w:rPr>
+        <w:t xml:space="preserve">Feature Extraction </w:t>
+      </w:r>
+      <w:r>
+        <w:rPr>
+          <w:rFonts w:ascii="TH SarabunPSK" w:hAnsi="TH SarabunPSK" w:cs="TH SarabunPSK" w:hint="cs"/>
+          <w:sz w:val="34"/>
+          <w:szCs w:val="34"/>
+          <w:cs/>
+        </w:rPr>
+        <w:t xml:space="preserve">และ </w:t>
+      </w:r>
+      <w:r>
+        <w:rPr>
+          <w:rFonts w:ascii="TH SarabunPSK" w:hAnsi="TH SarabunPSK" w:cs="TH SarabunPSK"/>
+          <w:sz w:val="34"/>
+          <w:szCs w:val="34"/>
+        </w:rPr>
+        <w:t>Classification</w:t>
+      </w:r>
+    </w:p>
+    <w:p>
+      <w:pPr>
+        <w:jc w:val="thaiDistribute"/>
+        <w:rPr>
+          <w:rFonts w:ascii="TH SarabunPSK" w:hAnsi="TH SarabunPSK" w:cs="TH SarabunPSK"/>
+          <w:sz w:val="34"/>
+          <w:szCs w:val="34"/>
+        </w:rPr>
+      </w:pPr>
+      <w:r>
+        <w:rPr>
+          <w:rFonts w:ascii="TH SarabunPSK" w:hAnsi="TH SarabunPSK" w:cs="TH SarabunPSK"/>
+          <w:sz w:val="34"/>
+          <w:szCs w:val="34"/>
+        </w:rPr>
+        <w:tab/>
+      </w:r>
+      <w:r>
+        <w:rPr>
+          <w:rFonts w:ascii="TH SarabunPSK" w:hAnsi="TH SarabunPSK" w:cs="TH SarabunPSK" w:hint="cs"/>
+          <w:sz w:val="34"/>
+          <w:szCs w:val="34"/>
+          <w:cs/>
+        </w:rPr>
+        <w:t>ในรายงานฉบับนี้</w:t>
+      </w:r>
+      <w:r>
+        <w:rPr>
+          <w:rFonts w:ascii="TH SarabunPSK" w:hAnsi="TH SarabunPSK" w:cs="TH SarabunPSK" w:hint="cs"/>
+          <w:sz w:val="34"/>
+          <w:szCs w:val="34"/>
+          <w:cs/>
+        </w:rPr>
+        <w:t>เดิมที</w:t>
+      </w:r>
+      <w:r>
+        <w:rPr>
+          <w:rFonts w:ascii="TH SarabunPSK" w:hAnsi="TH SarabunPSK" w:cs="TH SarabunPSK" w:hint="cs"/>
+          <w:sz w:val="34"/>
+          <w:szCs w:val="34"/>
+          <w:cs/>
+        </w:rPr>
+        <w:t>ผู้วิจัยมี</w:t>
+      </w:r>
+      <w:r>
+        <w:rPr>
+          <w:rFonts w:ascii="TH SarabunPSK" w:hAnsi="TH SarabunPSK" w:cs="TH SarabunPSK" w:hint="cs"/>
+          <w:sz w:val="34"/>
+          <w:szCs w:val="34"/>
+          <w:cs/>
+        </w:rPr>
+        <w:t>เป้าหมาย</w:t>
+      </w:r>
+      <w:r>
+        <w:rPr>
+          <w:rFonts w:ascii="TH SarabunPSK" w:hAnsi="TH SarabunPSK" w:cs="TH SarabunPSK" w:hint="cs"/>
+          <w:sz w:val="34"/>
+          <w:szCs w:val="34"/>
+          <w:cs/>
+        </w:rPr>
+        <w:t>ที่จะ</w:t>
+      </w:r>
+      <w:r>
+        <w:rPr>
+          <w:rFonts w:ascii="TH SarabunPSK" w:hAnsi="TH SarabunPSK" w:cs="TH SarabunPSK" w:hint="cs"/>
+          <w:sz w:val="34"/>
+          <w:szCs w:val="34"/>
+          <w:cs/>
+        </w:rPr>
+        <w:t xml:space="preserve">พัฒนาระบบ </w:t>
+      </w:r>
+      <w:r>
+        <w:rPr>
+          <w:rFonts w:ascii="TH SarabunPSK" w:hAnsi="TH SarabunPSK" w:cs="TH SarabunPSK"/>
+          <w:sz w:val="34"/>
+          <w:szCs w:val="34"/>
+        </w:rPr>
+        <w:t>Motor Imagery</w:t>
+      </w:r>
+      <w:r>
+        <w:rPr>
+          <w:rFonts w:ascii="TH SarabunPSK" w:hAnsi="TH SarabunPSK" w:cs="TH SarabunPSK" w:hint="cs"/>
+          <w:sz w:val="34"/>
+          <w:szCs w:val="34"/>
+          <w:cs/>
+        </w:rPr>
+        <w:t xml:space="preserve"> </w:t>
+      </w:r>
+      <w:r>
+        <w:rPr>
+          <w:rFonts w:ascii="TH SarabunPSK" w:hAnsi="TH SarabunPSK" w:cs="TH SarabunPSK"/>
+          <w:sz w:val="34"/>
+          <w:szCs w:val="34"/>
+        </w:rPr>
+        <w:t xml:space="preserve">BCIs </w:t>
+      </w:r>
+      <w:r>
+        <w:rPr>
+          <w:rFonts w:ascii="TH SarabunPSK" w:hAnsi="TH SarabunPSK" w:cs="TH SarabunPSK" w:hint="cs"/>
+          <w:sz w:val="34"/>
+          <w:szCs w:val="34"/>
+          <w:cs/>
+        </w:rPr>
+        <w:t>ที่สามารถ</w:t>
+      </w:r>
+      <w:r>
+        <w:rPr>
+          <w:rFonts w:ascii="TH SarabunPSK" w:hAnsi="TH SarabunPSK" w:cs="TH SarabunPSK" w:hint="cs"/>
+          <w:sz w:val="34"/>
+          <w:szCs w:val="34"/>
+          <w:cs/>
+        </w:rPr>
+        <w:t>ควบคุมมือเสมือน</w:t>
+      </w:r>
+      <w:r>
+        <w:rPr>
+          <w:rFonts w:ascii="TH SarabunPSK" w:hAnsi="TH SarabunPSK" w:cs="TH SarabunPSK" w:hint="cs"/>
+          <w:sz w:val="34"/>
+          <w:szCs w:val="34"/>
+          <w:cs/>
+        </w:rPr>
+        <w:t xml:space="preserve">สำหรับการกำมือและแบมือ </w:t>
+      </w:r>
+      <w:r>
+        <w:rPr>
+          <w:rFonts w:ascii="TH SarabunPSK" w:hAnsi="TH SarabunPSK" w:cs="TH SarabunPSK" w:hint="cs"/>
+          <w:sz w:val="34"/>
+          <w:szCs w:val="34"/>
+          <w:cs/>
+        </w:rPr>
+        <w:t xml:space="preserve">แบบ </w:t>
+      </w:r>
+      <w:r>
+        <w:rPr>
+          <w:rFonts w:ascii="TH SarabunPSK" w:hAnsi="TH SarabunPSK" w:cs="TH SarabunPSK"/>
+          <w:sz w:val="34"/>
+          <w:szCs w:val="34"/>
+        </w:rPr>
+        <w:t xml:space="preserve">Real-time </w:t>
+      </w:r>
+      <w:r>
+        <w:rPr>
+          <w:rFonts w:ascii="TH SarabunPSK" w:hAnsi="TH SarabunPSK" w:cs="TH SarabunPSK" w:hint="cs"/>
+          <w:sz w:val="34"/>
+          <w:szCs w:val="34"/>
+          <w:cs/>
+        </w:rPr>
+        <w:t>แต่เนื่องด้วยข้อจำกัด</w:t>
+      </w:r>
+      <w:r>
+        <w:rPr>
+          <w:rFonts w:ascii="TH SarabunPSK" w:hAnsi="TH SarabunPSK" w:cs="TH SarabunPSK" w:hint="cs"/>
+          <w:sz w:val="34"/>
+          <w:szCs w:val="34"/>
+          <w:cs/>
+        </w:rPr>
+        <w:t>ของความเข้าใจ</w:t>
+      </w:r>
+      <w:r>
+        <w:rPr>
+          <w:rFonts w:ascii="TH SarabunPSK" w:hAnsi="TH SarabunPSK" w:cs="TH SarabunPSK" w:hint="cs"/>
+          <w:sz w:val="34"/>
+          <w:szCs w:val="34"/>
+          <w:cs/>
+        </w:rPr>
+        <w:t xml:space="preserve"> ความซับซ้อนของระบบ </w:t>
+      </w:r>
+      <w:r>
+        <w:rPr>
+          <w:rFonts w:ascii="TH SarabunPSK" w:hAnsi="TH SarabunPSK" w:cs="TH SarabunPSK" w:hint="cs"/>
+          <w:sz w:val="34"/>
+          <w:szCs w:val="34"/>
+          <w:cs/>
+        </w:rPr>
+        <w:t>และข้อมูลที่ไม่เพียงพอ ทำให้ไม่สามารถพัฒนา</w:t>
+      </w:r>
+      <w:r>
+        <w:rPr>
+          <w:rFonts w:ascii="TH SarabunPSK" w:hAnsi="TH SarabunPSK" w:cs="TH SarabunPSK" w:hint="cs"/>
+          <w:sz w:val="34"/>
+          <w:szCs w:val="34"/>
+          <w:cs/>
+        </w:rPr>
+        <w:t>ได้</w:t>
+      </w:r>
+      <w:r>
+        <w:rPr>
+          <w:rFonts w:ascii="TH SarabunPSK" w:hAnsi="TH SarabunPSK" w:cs="TH SarabunPSK" w:hint="cs"/>
+          <w:sz w:val="34"/>
+          <w:szCs w:val="34"/>
+          <w:cs/>
+        </w:rPr>
+        <w:t>ทันจึงได้มีการป</w:t>
+      </w:r>
+      <w:r>
+        <w:rPr>
+          <w:rFonts w:ascii="TH SarabunPSK" w:hAnsi="TH SarabunPSK" w:cs="TH SarabunPSK" w:hint="cs"/>
+          <w:sz w:val="34"/>
+          <w:szCs w:val="34"/>
+          <w:cs/>
+        </w:rPr>
+        <w:t>รับแนวทางเพื่อมุ่งเน้นไปที่</w:t>
+      </w:r>
+      <w:r>
+        <w:rPr>
+          <w:rFonts w:ascii="TH SarabunPSK" w:hAnsi="TH SarabunPSK" w:cs="TH SarabunPSK" w:hint="cs"/>
+          <w:sz w:val="34"/>
+          <w:szCs w:val="34"/>
+          <w:cs/>
+        </w:rPr>
+        <w:t>การ วิเคราะห์</w:t>
+      </w:r>
+      <w:r>
+        <w:rPr>
+          <w:rFonts w:ascii="TH SarabunPSK" w:hAnsi="TH SarabunPSK" w:cs="TH SarabunPSK" w:hint="cs"/>
+          <w:sz w:val="34"/>
+          <w:szCs w:val="34"/>
+          <w:cs/>
+        </w:rPr>
+        <w:t xml:space="preserve">และจำแนกสัญญาณ </w:t>
+      </w:r>
+      <w:r>
+        <w:rPr>
+          <w:rFonts w:ascii="TH SarabunPSK" w:hAnsi="TH SarabunPSK" w:cs="TH SarabunPSK"/>
+          <w:sz w:val="34"/>
+          <w:szCs w:val="34"/>
+        </w:rPr>
+        <w:t xml:space="preserve">Motor Imagery </w:t>
+      </w:r>
+      <w:r>
+        <w:rPr>
+          <w:rFonts w:ascii="TH SarabunPSK" w:hAnsi="TH SarabunPSK" w:cs="TH SarabunPSK" w:hint="cs"/>
+          <w:sz w:val="34"/>
+          <w:szCs w:val="34"/>
+          <w:cs/>
+        </w:rPr>
+        <w:t>ของ</w:t>
+      </w:r>
+      <w:r>
+        <w:rPr>
+          <w:rFonts w:ascii="TH SarabunPSK" w:hAnsi="TH SarabunPSK" w:cs="TH SarabunPSK"/>
+          <w:sz w:val="34"/>
+          <w:szCs w:val="34"/>
+          <w:cs/>
+        </w:rPr>
+        <w:t>การ</w:t>
+      </w:r>
+      <w:r>
+        <w:rPr>
+          <w:rFonts w:ascii="TH SarabunPSK" w:hAnsi="TH SarabunPSK" w:cs="TH SarabunPSK" w:hint="cs"/>
+          <w:sz w:val="34"/>
+          <w:szCs w:val="34"/>
+          <w:cs/>
+        </w:rPr>
+        <w:t xml:space="preserve"> </w:t>
+      </w:r>
+      <w:r>
+        <w:rPr>
+          <w:rFonts w:ascii="TH SarabunPSK" w:hAnsi="TH SarabunPSK" w:cs="TH SarabunPSK"/>
+          <w:sz w:val="34"/>
+          <w:szCs w:val="34"/>
+        </w:rPr>
+        <w:t>“</w:t>
+      </w:r>
+      <w:r>
+        <w:rPr>
+          <w:rFonts w:ascii="TH SarabunPSK" w:hAnsi="TH SarabunPSK" w:cs="TH SarabunPSK"/>
+          <w:sz w:val="34"/>
+          <w:szCs w:val="34"/>
+          <w:cs/>
+        </w:rPr>
+        <w:t>งอ</w:t>
+      </w:r>
+      <w:r>
+        <w:rPr>
+          <w:rFonts w:ascii="TH SarabunPSK" w:hAnsi="TH SarabunPSK" w:cs="TH SarabunPSK" w:hint="cs"/>
+          <w:sz w:val="34"/>
+          <w:szCs w:val="34"/>
+          <w:cs/>
+        </w:rPr>
+        <w:t>แขน</w:t>
+      </w:r>
+      <w:r>
+        <w:rPr>
+          <w:rFonts w:ascii="TH SarabunPSK" w:hAnsi="TH SarabunPSK" w:cs="TH SarabunPSK"/>
+          <w:sz w:val="34"/>
+          <w:szCs w:val="34"/>
+        </w:rPr>
+        <w:t>”</w:t>
+      </w:r>
+      <w:r>
+        <w:rPr>
+          <w:rFonts w:ascii="TH SarabunPSK" w:hAnsi="TH SarabunPSK" w:cs="TH SarabunPSK"/>
+          <w:sz w:val="34"/>
+          <w:szCs w:val="34"/>
+          <w:cs/>
+        </w:rPr>
+        <w:t>และ</w:t>
+      </w:r>
+      <w:r>
+        <w:rPr>
+          <w:rFonts w:ascii="TH SarabunPSK" w:hAnsi="TH SarabunPSK" w:cs="TH SarabunPSK" w:hint="cs"/>
+          <w:sz w:val="34"/>
+          <w:szCs w:val="34"/>
+          <w:cs/>
+        </w:rPr>
+        <w:t xml:space="preserve">การ </w:t>
+      </w:r>
+      <w:r>
+        <w:rPr>
+          <w:rFonts w:ascii="TH SarabunPSK" w:hAnsi="TH SarabunPSK" w:cs="TH SarabunPSK"/>
+          <w:sz w:val="34"/>
+          <w:szCs w:val="34"/>
+        </w:rPr>
+        <w:t>“</w:t>
+      </w:r>
+      <w:r>
+        <w:rPr>
+          <w:rFonts w:ascii="TH SarabunPSK" w:hAnsi="TH SarabunPSK" w:cs="TH SarabunPSK"/>
+          <w:sz w:val="34"/>
+          <w:szCs w:val="34"/>
+          <w:cs/>
+        </w:rPr>
+        <w:t>เหยียดแขน</w:t>
+      </w:r>
+      <w:r>
+        <w:rPr>
+          <w:rFonts w:ascii="TH SarabunPSK" w:hAnsi="TH SarabunPSK" w:cs="TH SarabunPSK"/>
+          <w:sz w:val="34"/>
+          <w:szCs w:val="34"/>
+        </w:rPr>
+        <w:t xml:space="preserve">” </w:t>
+      </w:r>
+      <w:r>
+        <w:rPr>
+          <w:rFonts w:ascii="TH SarabunPSK" w:hAnsi="TH SarabunPSK" w:cs="TH SarabunPSK"/>
+          <w:sz w:val="34"/>
+          <w:szCs w:val="34"/>
+          <w:cs/>
+        </w:rPr>
+        <w:t>ในแขนข้างขวา</w:t>
+      </w:r>
+      <w:r>
+        <w:rPr>
+          <w:rFonts w:ascii="TH SarabunPSK" w:hAnsi="TH SarabunPSK" w:cs="TH SarabunPSK" w:hint="cs"/>
+          <w:sz w:val="34"/>
+          <w:szCs w:val="34"/>
+          <w:cs/>
+        </w:rPr>
+        <w:t xml:space="preserve">ข้างเดียว </w:t>
+      </w:r>
+      <w:r>
+        <w:rPr>
+          <w:rFonts w:ascii="TH SarabunPSK" w:hAnsi="TH SarabunPSK" w:cs="TH SarabunPSK" w:hint="cs"/>
+          <w:sz w:val="34"/>
+          <w:szCs w:val="34"/>
+          <w:cs/>
+        </w:rPr>
+        <w:t>ด้วย</w:t>
+      </w:r>
+      <w:r>
+        <w:rPr>
+          <w:rFonts w:ascii="TH SarabunPSK" w:hAnsi="TH SarabunPSK" w:cs="TH SarabunPSK"/>
+          <w:sz w:val="34"/>
+          <w:szCs w:val="34"/>
+          <w:cs/>
+        </w:rPr>
+        <w:t>รูปแบบ</w:t>
+      </w:r>
+      <w:r>
+        <w:rPr>
+          <w:rFonts w:ascii="TH SarabunPSK" w:hAnsi="TH SarabunPSK" w:cs="TH SarabunPSK" w:hint="cs"/>
+          <w:sz w:val="34"/>
+          <w:szCs w:val="34"/>
+          <w:cs/>
+        </w:rPr>
+        <w:t>การประมวณผลแบบออฟไลน์</w:t>
+      </w:r>
+    </w:p>
+    <w:p>
+      <w:pPr>
+        <w:jc w:val="thaiDistribute"/>
+        <w:rPr>
+          <w:rFonts w:ascii="TH SarabunPSK" w:hAnsi="TH SarabunPSK" w:cs="TH SarabunPSK"/>
+          <w:sz w:val="34"/>
+          <w:szCs w:val="34"/>
+        </w:rPr>
+      </w:pPr>
+    </w:p>
+    <w:p>
+      <w:pPr>
+        <w:jc w:val="thaiDistribute"/>
+        <w:rPr>
+          <w:rFonts w:ascii="TH SarabunPSK" w:hAnsi="TH SarabunPSK" w:cs="TH SarabunPSK" w:hint="cs"/>
+          <w:sz w:val="34"/>
+          <w:szCs w:val="34"/>
+          <w:cs/>
         </w:rPr>
       </w:pPr>
     </w:p>
@@ -3910,6 +5309,7 @@
           <w:sz w:val="40"/>
           <w:cs/>
         </w:rPr>
+        <w:lastRenderedPageBreak/>
         <w:t xml:space="preserve">1.2 </w:t>
       </w:r>
       <w:r>
@@ -3936,17 +5336,18 @@
     <w:p>
       <w:pPr>
         <w:ind w:firstLine="720"/>
-        <w:rPr>
-          <w:rFonts w:ascii="TH SarabunPSK" w:hAnsi="TH SarabunPSK" w:cs="TH SarabunPSK"/>
-          <w:sz w:val="40"/>
-          <w:szCs w:val="40"/>
-        </w:rPr>
-      </w:pPr>
-      <w:r>
-        <w:rPr>
-          <w:rFonts w:ascii="TH SarabunPSK" w:hAnsi="TH SarabunPSK" w:cs="TH SarabunPSK"/>
-          <w:sz w:val="40"/>
-          <w:szCs w:val="40"/>
+        <w:jc w:val="thaiDistribute"/>
+        <w:rPr>
+          <w:rFonts w:ascii="TH SarabunPSK" w:hAnsi="TH SarabunPSK" w:cs="TH SarabunPSK"/>
+          <w:sz w:val="34"/>
+          <w:szCs w:val="34"/>
+        </w:rPr>
+      </w:pPr>
+      <w:r>
+        <w:rPr>
+          <w:rFonts w:ascii="TH SarabunPSK" w:hAnsi="TH SarabunPSK" w:cs="TH SarabunPSK"/>
+          <w:sz w:val="34"/>
+          <w:szCs w:val="34"/>
           <w:cs/>
         </w:rPr>
         <w:t>ผู้ป่วย</w:t>
@@ -3954,8 +5355,8 @@
       <w:r>
         <w:rPr>
           <w:rFonts w:ascii="TH SarabunPSK" w:hAnsi="TH SarabunPSK" w:cs="TH SarabunPSK"/>
-          <w:sz w:val="40"/>
-          <w:szCs w:val="40"/>
+          <w:sz w:val="34"/>
+          <w:szCs w:val="34"/>
           <w:cs/>
         </w:rPr>
         <w:t>บริเวณทั่วโลกโดยส่วนใหญ่ที่เกิดจากโรค</w:t>
@@ -3963,8 +5364,8 @@
       <w:r>
         <w:rPr>
           <w:rFonts w:ascii="TH SarabunPSK" w:hAnsi="TH SarabunPSK" w:cs="TH SarabunPSK"/>
-          <w:sz w:val="40"/>
-          <w:szCs w:val="40"/>
+          <w:sz w:val="34"/>
+          <w:szCs w:val="34"/>
           <w:cs/>
         </w:rPr>
         <w:t>หรืออาการบาดเจ็บ</w:t>
@@ -3972,8 +5373,8 @@
       <w:r>
         <w:rPr>
           <w:rFonts w:ascii="TH SarabunPSK" w:hAnsi="TH SarabunPSK" w:cs="TH SarabunPSK"/>
-          <w:sz w:val="40"/>
-          <w:szCs w:val="40"/>
+          <w:sz w:val="34"/>
+          <w:szCs w:val="34"/>
           <w:cs/>
         </w:rPr>
         <w:t>ที่ทำให้ไม่สามารถ</w:t>
@@ -3981,8 +5382,8 @@
       <w:r>
         <w:rPr>
           <w:rFonts w:ascii="TH SarabunPSK" w:hAnsi="TH SarabunPSK" w:cs="TH SarabunPSK"/>
-          <w:sz w:val="40"/>
-          <w:szCs w:val="40"/>
+          <w:sz w:val="34"/>
+          <w:szCs w:val="34"/>
           <w:cs/>
         </w:rPr>
         <w:t>ขยับร่างกายช่วงแขนหรือขาได้ แต่สมองของผู้ป่วยยังคงสามารถทำงานได้ตามปกติ</w:t>
@@ -3990,8 +5391,8 @@
       <w:r>
         <w:rPr>
           <w:rFonts w:ascii="TH SarabunPSK" w:hAnsi="TH SarabunPSK" w:cs="TH SarabunPSK"/>
-          <w:sz w:val="40"/>
-          <w:szCs w:val="40"/>
+          <w:sz w:val="34"/>
+          <w:szCs w:val="34"/>
           <w:cs/>
         </w:rPr>
         <w:t>โดยจะนำสัญญาณ</w:t>
@@ -3999,8 +5400,8 @@
       <w:r>
         <w:rPr>
           <w:rFonts w:ascii="TH SarabunPSK" w:hAnsi="TH SarabunPSK" w:cs="TH SarabunPSK"/>
-          <w:sz w:val="40"/>
-          <w:szCs w:val="40"/>
+          <w:sz w:val="34"/>
+          <w:szCs w:val="34"/>
           <w:cs/>
         </w:rPr>
         <w:t>คลื่นสมอง</w:t>
@@ -4008,8 +5409,8 @@
       <w:r>
         <w:rPr>
           <w:rFonts w:ascii="TH SarabunPSK" w:hAnsi="TH SarabunPSK" w:cs="TH SarabunPSK"/>
-          <w:sz w:val="40"/>
-          <w:szCs w:val="40"/>
+          <w:sz w:val="34"/>
+          <w:szCs w:val="34"/>
           <w:cs/>
         </w:rPr>
         <w:t>ของผู้ป่วยมาสร้างกระบวณการบางอย่างที่ช่วยให้ผู้ป่วยสา</w:t>
@@ -4017,8 +5418,8 @@
       <w:r>
         <w:rPr>
           <w:rFonts w:ascii="TH SarabunPSK" w:hAnsi="TH SarabunPSK" w:cs="TH SarabunPSK"/>
-          <w:sz w:val="40"/>
-          <w:szCs w:val="40"/>
+          <w:sz w:val="34"/>
+          <w:szCs w:val="34"/>
           <w:cs/>
         </w:rPr>
         <w:t>มารถได้โดยไม่พึ่ง</w:t>
@@ -4026,8 +5427,8 @@
       <w:r>
         <w:rPr>
           <w:rFonts w:ascii="TH SarabunPSK" w:hAnsi="TH SarabunPSK" w:cs="TH SarabunPSK"/>
-          <w:sz w:val="40"/>
-          <w:szCs w:val="40"/>
+          <w:sz w:val="34"/>
+          <w:szCs w:val="34"/>
           <w:cs/>
         </w:rPr>
         <w:t>ร่างกายในส่วนที่เสียหายจากโรคหรืออาการบาดเจ็บ</w:t>
@@ -4052,7 +5453,6 @@
           <w:sz w:val="40"/>
           <w:cs/>
         </w:rPr>
-        <w:lastRenderedPageBreak/>
         <w:t>1.3</w:t>
       </w:r>
       <w:r>
@@ -4114,23 +5514,23 @@
       <w:pPr>
         <w:rPr>
           <w:rFonts w:ascii="TH SarabunPSK" w:hAnsi="TH SarabunPSK" w:cs="TH SarabunPSK"/>
-          <w:sz w:val="40"/>
-          <w:szCs w:val="40"/>
-        </w:rPr>
-      </w:pPr>
-      <w:r>
-        <w:rPr>
-          <w:rFonts w:ascii="TH SarabunPSK" w:hAnsi="TH SarabunPSK" w:cs="TH SarabunPSK"/>
-          <w:sz w:val="40"/>
-          <w:szCs w:val="40"/>
+          <w:sz w:val="34"/>
+          <w:szCs w:val="34"/>
+        </w:rPr>
+      </w:pPr>
+      <w:r>
+        <w:rPr>
+          <w:rFonts w:ascii="TH SarabunPSK" w:hAnsi="TH SarabunPSK" w:cs="TH SarabunPSK"/>
+          <w:sz w:val="34"/>
+          <w:szCs w:val="34"/>
         </w:rPr>
         <w:t>1.</w:t>
       </w:r>
       <w:r>
         <w:rPr>
           <w:rFonts w:ascii="TH SarabunPSK" w:hAnsi="TH SarabunPSK" w:cs="TH SarabunPSK"/>
-          <w:sz w:val="40"/>
-          <w:szCs w:val="40"/>
+          <w:sz w:val="34"/>
+          <w:szCs w:val="34"/>
           <w:cs/>
         </w:rPr>
         <w:t xml:space="preserve"> ระบบการเชื่อมต่อและควบคุมระหว่าง</w:t>
@@ -4138,8 +5538,8 @@
       <w:r>
         <w:rPr>
           <w:rFonts w:ascii="TH SarabunPSK" w:hAnsi="TH SarabunPSK" w:cs="TH SarabunPSK"/>
-          <w:sz w:val="40"/>
-          <w:szCs w:val="40"/>
+          <w:sz w:val="34"/>
+          <w:szCs w:val="34"/>
           <w:cs/>
         </w:rPr>
         <w:t>อุปกรณ์</w:t>
@@ -4147,16 +5547,16 @@
       <w:r>
         <w:rPr>
           <w:rFonts w:ascii="TH SarabunPSK" w:hAnsi="TH SarabunPSK" w:cs="TH SarabunPSK"/>
-          <w:sz w:val="40"/>
-          <w:szCs w:val="40"/>
+          <w:sz w:val="34"/>
+          <w:szCs w:val="34"/>
         </w:rPr>
         <w:t xml:space="preserve"> EEG </w:t>
       </w:r>
       <w:r>
         <w:rPr>
           <w:rFonts w:ascii="TH SarabunPSK" w:hAnsi="TH SarabunPSK" w:cs="TH SarabunPSK"/>
-          <w:sz w:val="40"/>
-          <w:szCs w:val="40"/>
+          <w:sz w:val="34"/>
+          <w:szCs w:val="34"/>
           <w:cs/>
         </w:rPr>
         <w:t>และ</w:t>
@@ -4164,8 +5564,8 @@
       <w:r>
         <w:rPr>
           <w:rFonts w:ascii="TH SarabunPSK" w:hAnsi="TH SarabunPSK" w:cs="TH SarabunPSK"/>
-          <w:sz w:val="40"/>
-          <w:szCs w:val="40"/>
+          <w:sz w:val="34"/>
+          <w:szCs w:val="34"/>
           <w:cs/>
         </w:rPr>
         <w:t>สั่งให้กำแบ</w:t>
@@ -4173,8 +5573,8 @@
       <w:r>
         <w:rPr>
           <w:rFonts w:ascii="TH SarabunPSK" w:hAnsi="TH SarabunPSK" w:cs="TH SarabunPSK"/>
-          <w:sz w:val="40"/>
-          <w:szCs w:val="40"/>
+          <w:sz w:val="34"/>
+          <w:szCs w:val="34"/>
           <w:cs/>
         </w:rPr>
         <w:t>มือหุ่นยนต์</w:t>
@@ -4182,8 +5582,8 @@
       <w:r>
         <w:rPr>
           <w:rFonts w:ascii="TH SarabunPSK" w:hAnsi="TH SarabunPSK" w:cs="TH SarabunPSK"/>
-          <w:sz w:val="40"/>
-          <w:szCs w:val="40"/>
+          <w:sz w:val="34"/>
+          <w:szCs w:val="34"/>
           <w:cs/>
         </w:rPr>
         <w:t>ที่มีมอเตอร์เพียง 1 ตัว</w:t>
@@ -4218,23 +5618,23 @@
       <w:pPr>
         <w:rPr>
           <w:rFonts w:ascii="TH SarabunPSK" w:hAnsi="TH SarabunPSK" w:cs="TH SarabunPSK"/>
-          <w:sz w:val="40"/>
-          <w:szCs w:val="40"/>
-        </w:rPr>
-      </w:pPr>
-      <w:r>
-        <w:rPr>
-          <w:rFonts w:ascii="TH SarabunPSK" w:hAnsi="TH SarabunPSK" w:cs="TH SarabunPSK"/>
-          <w:sz w:val="40"/>
-          <w:szCs w:val="40"/>
+          <w:sz w:val="34"/>
+          <w:szCs w:val="34"/>
+        </w:rPr>
+      </w:pPr>
+      <w:r>
+        <w:rPr>
+          <w:rFonts w:ascii="TH SarabunPSK" w:hAnsi="TH SarabunPSK" w:cs="TH SarabunPSK"/>
+          <w:sz w:val="34"/>
+          <w:szCs w:val="34"/>
         </w:rPr>
         <w:t>1.</w:t>
       </w:r>
       <w:r>
         <w:rPr>
           <w:rFonts w:ascii="TH SarabunPSK" w:hAnsi="TH SarabunPSK" w:cs="TH SarabunPSK"/>
-          <w:sz w:val="40"/>
-          <w:szCs w:val="40"/>
+          <w:sz w:val="34"/>
+          <w:szCs w:val="34"/>
           <w:cs/>
         </w:rPr>
         <w:t xml:space="preserve"> สามารถช่วยให้ผู้ป่วยที่ไม่สามารถขยับได้มีปฏิสัมพันธ์ได้อีกครั้งผ่านการถ่ายทอดคลื่นสมอง</w:t>
@@ -4285,24 +5685,24 @@
       <w:pPr>
         <w:rPr>
           <w:rFonts w:ascii="TH SarabunPSK" w:hAnsi="TH SarabunPSK" w:cs="TH SarabunPSK"/>
-          <w:sz w:val="40"/>
-          <w:szCs w:val="40"/>
-          <w:cs/>
-        </w:rPr>
-      </w:pPr>
-      <w:r>
-        <w:rPr>
-          <w:rFonts w:ascii="TH SarabunPSK" w:hAnsi="TH SarabunPSK" w:cs="TH SarabunPSK"/>
-          <w:sz w:val="40"/>
-          <w:szCs w:val="40"/>
+          <w:sz w:val="34"/>
+          <w:szCs w:val="34"/>
+          <w:cs/>
+        </w:rPr>
+      </w:pPr>
+      <w:r>
+        <w:rPr>
+          <w:rFonts w:ascii="TH SarabunPSK" w:hAnsi="TH SarabunPSK" w:cs="TH SarabunPSK"/>
+          <w:sz w:val="34"/>
+          <w:szCs w:val="34"/>
         </w:rPr>
         <w:t xml:space="preserve">1. Input: </w:t>
       </w:r>
       <w:r>
         <w:rPr>
           <w:rFonts w:ascii="TH SarabunPSK" w:hAnsi="TH SarabunPSK" w:cs="TH SarabunPSK"/>
-          <w:sz w:val="40"/>
-          <w:szCs w:val="40"/>
+          <w:sz w:val="34"/>
+          <w:szCs w:val="34"/>
           <w:cs/>
         </w:rPr>
         <w:t xml:space="preserve">ชุดข้อมูลคลื่นสมองที่เก็บในลักษณะ </w:t>
@@ -4310,16 +5710,16 @@
       <w:r>
         <w:rPr>
           <w:rFonts w:ascii="TH SarabunPSK" w:hAnsi="TH SarabunPSK" w:cs="TH SarabunPSK"/>
-          <w:sz w:val="40"/>
-          <w:szCs w:val="40"/>
+          <w:sz w:val="34"/>
+          <w:szCs w:val="34"/>
         </w:rPr>
         <w:t xml:space="preserve">Based Trial paradigm </w:t>
       </w:r>
       <w:r>
         <w:rPr>
           <w:rFonts w:ascii="TH SarabunPSK" w:hAnsi="TH SarabunPSK" w:cs="TH SarabunPSK"/>
-          <w:sz w:val="40"/>
-          <w:szCs w:val="40"/>
+          <w:sz w:val="34"/>
+          <w:szCs w:val="34"/>
           <w:cs/>
         </w:rPr>
         <w:t>โดยเน้นที่</w:t>
@@ -4327,16 +5727,16 @@
       <w:r>
         <w:rPr>
           <w:rFonts w:ascii="TH SarabunPSK" w:hAnsi="TH SarabunPSK" w:cs="TH SarabunPSK"/>
-          <w:sz w:val="40"/>
-          <w:szCs w:val="40"/>
+          <w:sz w:val="34"/>
+          <w:szCs w:val="34"/>
         </w:rPr>
         <w:t xml:space="preserve">Flexion </w:t>
       </w:r>
       <w:r>
         <w:rPr>
           <w:rFonts w:ascii="TH SarabunPSK" w:hAnsi="TH SarabunPSK" w:cs="TH SarabunPSK"/>
-          <w:sz w:val="40"/>
-          <w:szCs w:val="40"/>
+          <w:sz w:val="34"/>
+          <w:szCs w:val="34"/>
           <w:cs/>
         </w:rPr>
         <w:t xml:space="preserve">และ </w:t>
@@ -4344,16 +5744,16 @@
       <w:r>
         <w:rPr>
           <w:rFonts w:ascii="TH SarabunPSK" w:hAnsi="TH SarabunPSK" w:cs="TH SarabunPSK"/>
-          <w:sz w:val="40"/>
-          <w:szCs w:val="40"/>
+          <w:sz w:val="34"/>
+          <w:szCs w:val="34"/>
         </w:rPr>
         <w:t xml:space="preserve">Extension </w:t>
       </w:r>
       <w:r>
         <w:rPr>
           <w:rFonts w:ascii="TH SarabunPSK" w:hAnsi="TH SarabunPSK" w:cs="TH SarabunPSK"/>
-          <w:sz w:val="40"/>
-          <w:szCs w:val="40"/>
+          <w:sz w:val="34"/>
+          <w:szCs w:val="34"/>
           <w:cs/>
         </w:rPr>
         <w:t>ของแขน</w:t>
@@ -4361,8 +5761,8 @@
       <w:r>
         <w:rPr>
           <w:rFonts w:ascii="TH SarabunPSK" w:hAnsi="TH SarabunPSK" w:cs="TH SarabunPSK"/>
-          <w:sz w:val="40"/>
-          <w:szCs w:val="40"/>
+          <w:sz w:val="34"/>
+          <w:szCs w:val="34"/>
         </w:rPr>
         <w:t>(offline)</w:t>
       </w:r>
@@ -4371,24 +5771,24 @@
       <w:pPr>
         <w:rPr>
           <w:rFonts w:ascii="TH SarabunPSK" w:hAnsi="TH SarabunPSK" w:cs="TH SarabunPSK"/>
-          <w:sz w:val="40"/>
-          <w:szCs w:val="40"/>
-          <w:cs/>
-        </w:rPr>
-      </w:pPr>
-      <w:r>
-        <w:rPr>
-          <w:rFonts w:ascii="TH SarabunPSK" w:hAnsi="TH SarabunPSK" w:cs="TH SarabunPSK"/>
-          <w:sz w:val="40"/>
-          <w:szCs w:val="40"/>
+          <w:sz w:val="34"/>
+          <w:szCs w:val="34"/>
+          <w:cs/>
+        </w:rPr>
+      </w:pPr>
+      <w:r>
+        <w:rPr>
+          <w:rFonts w:ascii="TH SarabunPSK" w:hAnsi="TH SarabunPSK" w:cs="TH SarabunPSK"/>
+          <w:sz w:val="34"/>
+          <w:szCs w:val="34"/>
         </w:rPr>
         <w:t xml:space="preserve">2. </w:t>
       </w:r>
       <w:r>
         <w:rPr>
           <w:rFonts w:ascii="TH SarabunPSK" w:hAnsi="TH SarabunPSK" w:cs="TH SarabunPSK"/>
-          <w:sz w:val="40"/>
-          <w:szCs w:val="40"/>
+          <w:sz w:val="34"/>
+          <w:szCs w:val="34"/>
         </w:rPr>
         <w:t xml:space="preserve">Processing: bandpass filter, </w:t>
       </w:r>
@@ -4396,8 +5796,8 @@
       <w:r>
         <w:rPr>
           <w:rFonts w:ascii="TH SarabunPSK" w:hAnsi="TH SarabunPSK" w:cs="TH SarabunPSK"/>
-          <w:sz w:val="40"/>
-          <w:szCs w:val="40"/>
+          <w:sz w:val="34"/>
+          <w:szCs w:val="34"/>
         </w:rPr>
         <w:t>csp</w:t>
       </w:r>
@@ -4405,8 +5805,8 @@
       <w:r>
         <w:rPr>
           <w:rFonts w:ascii="TH SarabunPSK" w:hAnsi="TH SarabunPSK" w:cs="TH SarabunPSK"/>
-          <w:sz w:val="40"/>
-          <w:szCs w:val="40"/>
+          <w:sz w:val="34"/>
+          <w:szCs w:val="34"/>
         </w:rPr>
         <w:t xml:space="preserve">, </w:t>
       </w:r>
@@ -4414,8 +5814,8 @@
       <w:r>
         <w:rPr>
           <w:rFonts w:ascii="TH SarabunPSK" w:hAnsi="TH SarabunPSK" w:cs="TH SarabunPSK"/>
-          <w:sz w:val="40"/>
-          <w:szCs w:val="40"/>
+          <w:sz w:val="34"/>
+          <w:szCs w:val="34"/>
         </w:rPr>
         <w:t>svm</w:t>
       </w:r>
@@ -4423,8 +5823,8 @@
       <w:r>
         <w:rPr>
           <w:rFonts w:ascii="TH SarabunPSK" w:hAnsi="TH SarabunPSK" w:cs="TH SarabunPSK"/>
-          <w:sz w:val="40"/>
-          <w:szCs w:val="40"/>
+          <w:sz w:val="34"/>
+          <w:szCs w:val="34"/>
         </w:rPr>
         <w:t xml:space="preserve">, </w:t>
       </w:r>
@@ -4432,8 +5832,8 @@
       <w:r>
         <w:rPr>
           <w:rFonts w:ascii="TH SarabunPSK" w:hAnsi="TH SarabunPSK" w:cs="TH SarabunPSK"/>
-          <w:sz w:val="40"/>
-          <w:szCs w:val="40"/>
+          <w:sz w:val="34"/>
+          <w:szCs w:val="34"/>
         </w:rPr>
         <w:t>Lda</w:t>
       </w:r>
@@ -4443,23 +5843,23 @@
       <w:pPr>
         <w:rPr>
           <w:rFonts w:ascii="TH SarabunPSK" w:hAnsi="TH SarabunPSK" w:cs="TH SarabunPSK"/>
-          <w:sz w:val="40"/>
-          <w:szCs w:val="40"/>
-        </w:rPr>
-      </w:pPr>
-      <w:r>
-        <w:rPr>
-          <w:rFonts w:ascii="TH SarabunPSK" w:hAnsi="TH SarabunPSK" w:cs="TH SarabunPSK"/>
-          <w:sz w:val="40"/>
-          <w:szCs w:val="40"/>
+          <w:sz w:val="34"/>
+          <w:szCs w:val="34"/>
+        </w:rPr>
+      </w:pPr>
+      <w:r>
+        <w:rPr>
+          <w:rFonts w:ascii="TH SarabunPSK" w:hAnsi="TH SarabunPSK" w:cs="TH SarabunPSK"/>
+          <w:sz w:val="34"/>
+          <w:szCs w:val="34"/>
         </w:rPr>
         <w:t xml:space="preserve">3. </w:t>
       </w:r>
       <w:r>
         <w:rPr>
           <w:rFonts w:ascii="TH SarabunPSK" w:hAnsi="TH SarabunPSK" w:cs="TH SarabunPSK"/>
-          <w:sz w:val="40"/>
-          <w:szCs w:val="40"/>
+          <w:sz w:val="34"/>
+          <w:szCs w:val="34"/>
           <w:cs/>
         </w:rPr>
         <w:t>การแสดงผล</w:t>
@@ -4510,23 +5910,23 @@
       <w:pPr>
         <w:rPr>
           <w:rFonts w:ascii="TH SarabunPSK" w:hAnsi="TH SarabunPSK" w:cs="TH SarabunPSK"/>
-          <w:sz w:val="40"/>
-          <w:szCs w:val="40"/>
-        </w:rPr>
-      </w:pPr>
-      <w:r>
-        <w:rPr>
-          <w:rFonts w:ascii="TH SarabunPSK" w:hAnsi="TH SarabunPSK" w:cs="TH SarabunPSK"/>
-          <w:sz w:val="40"/>
-          <w:szCs w:val="40"/>
+          <w:sz w:val="34"/>
+          <w:szCs w:val="34"/>
+        </w:rPr>
+      </w:pPr>
+      <w:r>
+        <w:rPr>
+          <w:rFonts w:ascii="TH SarabunPSK" w:hAnsi="TH SarabunPSK" w:cs="TH SarabunPSK"/>
+          <w:sz w:val="34"/>
+          <w:szCs w:val="34"/>
         </w:rPr>
         <w:t>1.</w:t>
       </w:r>
       <w:r>
         <w:rPr>
           <w:rFonts w:ascii="TH SarabunPSK" w:hAnsi="TH SarabunPSK" w:cs="TH SarabunPSK"/>
-          <w:sz w:val="40"/>
-          <w:szCs w:val="40"/>
+          <w:sz w:val="34"/>
+          <w:szCs w:val="34"/>
           <w:cs/>
         </w:rPr>
         <w:t xml:space="preserve"> การทดลองเป็นการทดลองแบบ </w:t>
@@ -4534,16 +5934,16 @@
       <w:r>
         <w:rPr>
           <w:rFonts w:ascii="TH SarabunPSK" w:hAnsi="TH SarabunPSK" w:cs="TH SarabunPSK"/>
-          <w:sz w:val="40"/>
-          <w:szCs w:val="40"/>
+          <w:sz w:val="34"/>
+          <w:szCs w:val="34"/>
         </w:rPr>
         <w:t xml:space="preserve">offline </w:t>
       </w:r>
       <w:r>
         <w:rPr>
           <w:rFonts w:ascii="TH SarabunPSK" w:hAnsi="TH SarabunPSK" w:cs="TH SarabunPSK"/>
-          <w:sz w:val="40"/>
-          <w:szCs w:val="40"/>
+          <w:sz w:val="34"/>
+          <w:szCs w:val="34"/>
           <w:cs/>
         </w:rPr>
         <w:t xml:space="preserve">โดยใช้ชุดข้อมูลที่ถูกเก็บมาจาก </w:t>
@@ -4551,16 +5951,16 @@
       <w:r>
         <w:rPr>
           <w:rFonts w:ascii="TH SarabunPSK" w:hAnsi="TH SarabunPSK" w:cs="TH SarabunPSK"/>
-          <w:sz w:val="40"/>
-          <w:szCs w:val="40"/>
+          <w:sz w:val="34"/>
+          <w:szCs w:val="34"/>
         </w:rPr>
         <w:t>https://ieee-dataport.org/documents/upper-limb-rehabilitation-motor-imagery-eeg-signals</w:t>
       </w:r>
       <w:r>
         <w:rPr>
           <w:rFonts w:ascii="TH SarabunPSK" w:hAnsi="TH SarabunPSK" w:cs="TH SarabunPSK"/>
-          <w:sz w:val="40"/>
-          <w:szCs w:val="40"/>
+          <w:sz w:val="34"/>
+          <w:szCs w:val="34"/>
           <w:cs/>
         </w:rPr>
         <w:t xml:space="preserve"> </w:t>
@@ -4611,23 +6011,23 @@
       <w:pPr>
         <w:rPr>
           <w:rFonts w:ascii="TH SarabunPSK" w:hAnsi="TH SarabunPSK" w:cs="TH SarabunPSK"/>
-          <w:sz w:val="40"/>
-          <w:szCs w:val="40"/>
-        </w:rPr>
-      </w:pPr>
-      <w:r>
-        <w:rPr>
-          <w:rFonts w:ascii="TH SarabunPSK" w:hAnsi="TH SarabunPSK" w:cs="TH SarabunPSK"/>
-          <w:sz w:val="40"/>
-          <w:szCs w:val="40"/>
+          <w:sz w:val="34"/>
+          <w:szCs w:val="34"/>
+        </w:rPr>
+      </w:pPr>
+      <w:r>
+        <w:rPr>
+          <w:rFonts w:ascii="TH SarabunPSK" w:hAnsi="TH SarabunPSK" w:cs="TH SarabunPSK"/>
+          <w:sz w:val="34"/>
+          <w:szCs w:val="34"/>
         </w:rPr>
         <w:t>1.</w:t>
       </w:r>
       <w:r>
         <w:rPr>
           <w:rFonts w:ascii="TH SarabunPSK" w:hAnsi="TH SarabunPSK" w:cs="TH SarabunPSK"/>
-          <w:sz w:val="40"/>
-          <w:szCs w:val="40"/>
+          <w:sz w:val="34"/>
+          <w:szCs w:val="34"/>
           <w:cs/>
         </w:rPr>
         <w:t xml:space="preserve"> </w:t>
@@ -4637,15 +6037,15 @@
       <w:pPr>
         <w:rPr>
           <w:rFonts w:ascii="TH SarabunPSK" w:hAnsi="TH SarabunPSK" w:cs="TH SarabunPSK"/>
-          <w:sz w:val="40"/>
-          <w:szCs w:val="40"/>
-        </w:rPr>
-      </w:pPr>
-      <w:r>
-        <w:rPr>
-          <w:rFonts w:ascii="TH SarabunPSK" w:hAnsi="TH SarabunPSK" w:cs="TH SarabunPSK"/>
-          <w:sz w:val="40"/>
-          <w:szCs w:val="40"/>
+          <w:sz w:val="34"/>
+          <w:szCs w:val="34"/>
+        </w:rPr>
+      </w:pPr>
+      <w:r>
+        <w:rPr>
+          <w:rFonts w:ascii="TH SarabunPSK" w:hAnsi="TH SarabunPSK" w:cs="TH SarabunPSK"/>
+          <w:sz w:val="34"/>
+          <w:szCs w:val="34"/>
         </w:rPr>
         <w:t xml:space="preserve">2. </w:t>
       </w:r>
@@ -4684,15 +6084,15 @@
       <w:pPr>
         <w:rPr>
           <w:rFonts w:ascii="TH SarabunPSK" w:hAnsi="TH SarabunPSK" w:cs="TH SarabunPSK"/>
-          <w:sz w:val="40"/>
-          <w:szCs w:val="40"/>
-        </w:rPr>
-      </w:pPr>
-      <w:r>
-        <w:rPr>
-          <w:rFonts w:ascii="TH SarabunPSK" w:hAnsi="TH SarabunPSK" w:cs="TH SarabunPSK"/>
-          <w:sz w:val="40"/>
-          <w:szCs w:val="40"/>
+          <w:sz w:val="34"/>
+          <w:szCs w:val="34"/>
+        </w:rPr>
+      </w:pPr>
+      <w:r>
+        <w:rPr>
+          <w:rFonts w:ascii="TH SarabunPSK" w:hAnsi="TH SarabunPSK" w:cs="TH SarabunPSK"/>
+          <w:sz w:val="34"/>
+          <w:szCs w:val="34"/>
         </w:rPr>
         <w:t>Basic pipeline</w:t>
       </w:r>
@@ -4707,8 +6107,8 @@
         <w:rPr>
           <w:rFonts w:ascii="TH SarabunPSK" w:eastAsia="Times New Roman" w:hAnsi="TH SarabunPSK" w:cs="TH SarabunPSK"/>
           <w:kern w:val="0"/>
-          <w:sz w:val="40"/>
-          <w:szCs w:val="40"/>
+          <w:sz w:val="34"/>
+          <w:szCs w:val="34"/>
           <w14:ligatures w14:val="none"/>
         </w:rPr>
       </w:pPr>
@@ -4717,10 +6117,11 @@
           <w:rFonts w:ascii="TH SarabunPSK" w:eastAsia="Times New Roman" w:hAnsi="TH SarabunPSK" w:cs="TH SarabunPSK"/>
           <w:color w:val="000000"/>
           <w:kern w:val="0"/>
-          <w:sz w:val="40"/>
-          <w:szCs w:val="40"/>
+          <w:sz w:val="34"/>
+          <w:szCs w:val="34"/>
           <w14:ligatures w14:val="none"/>
         </w:rPr>
+        <w:lastRenderedPageBreak/>
         <w:t>Read data</w:t>
       </w:r>
     </w:p>
@@ -4734,8 +6135,8 @@
         <w:rPr>
           <w:rFonts w:ascii="TH SarabunPSK" w:eastAsia="Times New Roman" w:hAnsi="TH SarabunPSK" w:cs="TH SarabunPSK"/>
           <w:kern w:val="0"/>
-          <w:sz w:val="40"/>
-          <w:szCs w:val="40"/>
+          <w:sz w:val="34"/>
+          <w:szCs w:val="34"/>
           <w14:ligatures w14:val="none"/>
         </w:rPr>
       </w:pPr>
@@ -4744,11 +6145,10 @@
           <w:rFonts w:ascii="TH SarabunPSK" w:eastAsia="Times New Roman" w:hAnsi="TH SarabunPSK" w:cs="TH SarabunPSK"/>
           <w:color w:val="000000"/>
           <w:kern w:val="0"/>
-          <w:sz w:val="40"/>
-          <w:szCs w:val="40"/>
+          <w:sz w:val="34"/>
+          <w:szCs w:val="34"/>
           <w14:ligatures w14:val="none"/>
         </w:rPr>
-        <w:lastRenderedPageBreak/>
         <w:t xml:space="preserve">rename event label for </w:t>
       </w:r>
       <w:proofErr w:type="spellStart"/>
@@ -4757,8 +6157,8 @@
           <w:rFonts w:ascii="TH SarabunPSK" w:eastAsia="Times New Roman" w:hAnsi="TH SarabunPSK" w:cs="TH SarabunPSK"/>
           <w:color w:val="000000"/>
           <w:kern w:val="0"/>
-          <w:sz w:val="40"/>
-          <w:szCs w:val="40"/>
+          <w:sz w:val="34"/>
+          <w:szCs w:val="34"/>
           <w14:ligatures w14:val="none"/>
         </w:rPr>
         <w:t>concat</w:t>
@@ -4775,8 +6175,8 @@
         <w:rPr>
           <w:rFonts w:ascii="TH SarabunPSK" w:eastAsia="Times New Roman" w:hAnsi="TH SarabunPSK" w:cs="TH SarabunPSK"/>
           <w:kern w:val="0"/>
-          <w:sz w:val="40"/>
-          <w:szCs w:val="40"/>
+          <w:sz w:val="34"/>
+          <w:szCs w:val="34"/>
           <w14:ligatures w14:val="none"/>
         </w:rPr>
       </w:pPr>
@@ -4785,8 +6185,8 @@
           <w:rFonts w:ascii="TH SarabunPSK" w:eastAsia="Times New Roman" w:hAnsi="TH SarabunPSK" w:cs="TH SarabunPSK"/>
           <w:color w:val="000000"/>
           <w:kern w:val="0"/>
-          <w:sz w:val="40"/>
-          <w:szCs w:val="40"/>
+          <w:sz w:val="34"/>
+          <w:szCs w:val="34"/>
           <w14:ligatures w14:val="none"/>
         </w:rPr>
         <w:t xml:space="preserve">combine into 1 </w:t>
@@ -4797,8 +6197,8 @@
           <w:rFonts w:ascii="TH SarabunPSK" w:eastAsia="Times New Roman" w:hAnsi="TH SarabunPSK" w:cs="TH SarabunPSK"/>
           <w:color w:val="000000"/>
           <w:kern w:val="0"/>
-          <w:sz w:val="40"/>
-          <w:szCs w:val="40"/>
+          <w:sz w:val="34"/>
+          <w:szCs w:val="34"/>
           <w14:ligatures w14:val="none"/>
         </w:rPr>
         <w:t>datasets</w:t>
@@ -4815,8 +6215,8 @@
         <w:rPr>
           <w:rFonts w:ascii="TH SarabunPSK" w:eastAsia="Times New Roman" w:hAnsi="TH SarabunPSK" w:cs="TH SarabunPSK"/>
           <w:kern w:val="0"/>
-          <w:sz w:val="40"/>
-          <w:szCs w:val="40"/>
+          <w:sz w:val="34"/>
+          <w:szCs w:val="34"/>
           <w14:ligatures w14:val="none"/>
         </w:rPr>
       </w:pPr>
@@ -4825,8 +6225,8 @@
           <w:rFonts w:ascii="TH SarabunPSK" w:eastAsia="Times New Roman" w:hAnsi="TH SarabunPSK" w:cs="TH SarabunPSK"/>
           <w:color w:val="000000"/>
           <w:kern w:val="0"/>
-          <w:sz w:val="40"/>
-          <w:szCs w:val="40"/>
+          <w:sz w:val="34"/>
+          <w:szCs w:val="34"/>
           <w14:ligatures w14:val="none"/>
         </w:rPr>
         <w:t>rename event label back</w:t>
@@ -4842,8 +6242,8 @@
         <w:rPr>
           <w:rFonts w:ascii="TH SarabunPSK" w:eastAsia="Times New Roman" w:hAnsi="TH SarabunPSK" w:cs="TH SarabunPSK"/>
           <w:kern w:val="0"/>
-          <w:sz w:val="40"/>
-          <w:szCs w:val="40"/>
+          <w:sz w:val="34"/>
+          <w:szCs w:val="34"/>
           <w14:ligatures w14:val="none"/>
         </w:rPr>
       </w:pPr>
@@ -4852,8 +6252,8 @@
           <w:rFonts w:ascii="TH SarabunPSK" w:eastAsia="Times New Roman" w:hAnsi="TH SarabunPSK" w:cs="TH SarabunPSK"/>
           <w:color w:val="000000"/>
           <w:kern w:val="0"/>
-          <w:sz w:val="40"/>
-          <w:szCs w:val="40"/>
+          <w:sz w:val="34"/>
+          <w:szCs w:val="34"/>
           <w14:ligatures w14:val="none"/>
         </w:rPr>
         <w:t>Preprocessing</w:t>
@@ -4869,8 +6269,8 @@
         <w:rPr>
           <w:rFonts w:ascii="TH SarabunPSK" w:eastAsia="Times New Roman" w:hAnsi="TH SarabunPSK" w:cs="TH SarabunPSK"/>
           <w:kern w:val="0"/>
-          <w:sz w:val="40"/>
-          <w:szCs w:val="40"/>
+          <w:sz w:val="34"/>
+          <w:szCs w:val="34"/>
           <w14:ligatures w14:val="none"/>
         </w:rPr>
       </w:pPr>
@@ -4879,8 +6279,8 @@
           <w:rFonts w:ascii="TH SarabunPSK" w:eastAsia="Times New Roman" w:hAnsi="TH SarabunPSK" w:cs="TH SarabunPSK"/>
           <w:color w:val="000000"/>
           <w:kern w:val="0"/>
-          <w:sz w:val="40"/>
-          <w:szCs w:val="40"/>
+          <w:sz w:val="34"/>
+          <w:szCs w:val="34"/>
           <w14:ligatures w14:val="none"/>
         </w:rPr>
         <w:t xml:space="preserve">Bandpass </w:t>
@@ -4896,8 +6296,8 @@
         <w:rPr>
           <w:rFonts w:ascii="TH SarabunPSK" w:eastAsia="Times New Roman" w:hAnsi="TH SarabunPSK" w:cs="TH SarabunPSK"/>
           <w:kern w:val="0"/>
-          <w:sz w:val="40"/>
-          <w:szCs w:val="40"/>
+          <w:sz w:val="34"/>
+          <w:szCs w:val="34"/>
           <w14:ligatures w14:val="none"/>
         </w:rPr>
       </w:pPr>
@@ -4907,8 +6307,8 @@
           <w:rFonts w:ascii="TH SarabunPSK" w:eastAsia="Times New Roman" w:hAnsi="TH SarabunPSK" w:cs="TH SarabunPSK"/>
           <w:color w:val="000000"/>
           <w:kern w:val="0"/>
-          <w:sz w:val="40"/>
-          <w:szCs w:val="40"/>
+          <w:sz w:val="34"/>
+          <w:szCs w:val="34"/>
           <w14:ligatures w14:val="none"/>
         </w:rPr>
         <w:t>DownSampling</w:t>
@@ -4925,8 +6325,8 @@
         <w:rPr>
           <w:rFonts w:ascii="TH SarabunPSK" w:eastAsia="Times New Roman" w:hAnsi="TH SarabunPSK" w:cs="TH SarabunPSK"/>
           <w:kern w:val="0"/>
-          <w:sz w:val="40"/>
-          <w:szCs w:val="40"/>
+          <w:sz w:val="34"/>
+          <w:szCs w:val="34"/>
           <w14:ligatures w14:val="none"/>
         </w:rPr>
       </w:pPr>
@@ -4935,8 +6335,8 @@
           <w:rFonts w:ascii="TH SarabunPSK" w:eastAsia="Times New Roman" w:hAnsi="TH SarabunPSK" w:cs="TH SarabunPSK"/>
           <w:color w:val="000000"/>
           <w:kern w:val="0"/>
-          <w:sz w:val="40"/>
-          <w:szCs w:val="40"/>
+          <w:sz w:val="34"/>
+          <w:szCs w:val="34"/>
           <w14:ligatures w14:val="none"/>
         </w:rPr>
         <w:t xml:space="preserve">ICA or </w:t>
@@ -4947,8 +6347,8 @@
           <w:rFonts w:ascii="TH SarabunPSK" w:eastAsia="Times New Roman" w:hAnsi="TH SarabunPSK" w:cs="TH SarabunPSK"/>
           <w:color w:val="000000"/>
           <w:kern w:val="0"/>
-          <w:sz w:val="40"/>
-          <w:szCs w:val="40"/>
+          <w:sz w:val="34"/>
+          <w:szCs w:val="34"/>
           <w14:ligatures w14:val="none"/>
         </w:rPr>
         <w:t>Autoreject</w:t>
@@ -4959,8 +6359,8 @@
           <w:rFonts w:ascii="TH SarabunPSK" w:eastAsia="Times New Roman" w:hAnsi="TH SarabunPSK" w:cs="TH SarabunPSK"/>
           <w:color w:val="000000"/>
           <w:kern w:val="0"/>
-          <w:sz w:val="40"/>
-          <w:szCs w:val="40"/>
+          <w:sz w:val="34"/>
+          <w:szCs w:val="34"/>
           <w14:ligatures w14:val="none"/>
         </w:rPr>
         <w:t xml:space="preserve"> or </w:t>
@@ -4971,8 +6371,8 @@
           <w:rFonts w:ascii="TH SarabunPSK" w:eastAsia="Times New Roman" w:hAnsi="TH SarabunPSK" w:cs="TH SarabunPSK"/>
           <w:color w:val="000000"/>
           <w:kern w:val="0"/>
-          <w:sz w:val="40"/>
-          <w:szCs w:val="40"/>
+          <w:sz w:val="34"/>
+          <w:szCs w:val="34"/>
           <w14:ligatures w14:val="none"/>
         </w:rPr>
         <w:t>IClabel</w:t>
@@ -4989,8 +6389,8 @@
         <w:rPr>
           <w:rFonts w:ascii="TH SarabunPSK" w:eastAsia="Times New Roman" w:hAnsi="TH SarabunPSK" w:cs="TH SarabunPSK"/>
           <w:kern w:val="0"/>
-          <w:sz w:val="40"/>
-          <w:szCs w:val="40"/>
+          <w:sz w:val="34"/>
+          <w:szCs w:val="34"/>
           <w14:ligatures w14:val="none"/>
         </w:rPr>
       </w:pPr>
@@ -5000,8 +6400,8 @@
           <w:rFonts w:ascii="TH SarabunPSK" w:eastAsia="Times New Roman" w:hAnsi="TH SarabunPSK" w:cs="TH SarabunPSK"/>
           <w:color w:val="000000"/>
           <w:kern w:val="0"/>
-          <w:sz w:val="40"/>
-          <w:szCs w:val="40"/>
+          <w:sz w:val="34"/>
+          <w:szCs w:val="34"/>
           <w14:ligatures w14:val="none"/>
         </w:rPr>
         <w:t>Epoching</w:t>
@@ -5012,8 +6412,8 @@
           <w:rFonts w:ascii="TH SarabunPSK" w:eastAsia="Times New Roman" w:hAnsi="TH SarabunPSK" w:cs="TH SarabunPSK"/>
           <w:color w:val="000000"/>
           <w:kern w:val="0"/>
-          <w:sz w:val="40"/>
-          <w:szCs w:val="40"/>
+          <w:sz w:val="34"/>
+          <w:szCs w:val="34"/>
           <w14:ligatures w14:val="none"/>
         </w:rPr>
         <w:t xml:space="preserve"> (6 class)</w:t>
@@ -5029,8 +6429,8 @@
         <w:rPr>
           <w:rFonts w:ascii="TH SarabunPSK" w:eastAsia="Times New Roman" w:hAnsi="TH SarabunPSK" w:cs="TH SarabunPSK"/>
           <w:kern w:val="0"/>
-          <w:sz w:val="40"/>
-          <w:szCs w:val="40"/>
+          <w:sz w:val="34"/>
+          <w:szCs w:val="34"/>
           <w14:ligatures w14:val="none"/>
         </w:rPr>
       </w:pPr>
@@ -5039,8 +6439,8 @@
           <w:rFonts w:ascii="TH SarabunPSK" w:eastAsia="Times New Roman" w:hAnsi="TH SarabunPSK" w:cs="TH SarabunPSK"/>
           <w:color w:val="000000"/>
           <w:kern w:val="0"/>
-          <w:sz w:val="40"/>
-          <w:szCs w:val="40"/>
+          <w:sz w:val="34"/>
+          <w:szCs w:val="34"/>
           <w14:ligatures w14:val="none"/>
         </w:rPr>
         <w:t>Feature Extraction</w:t>
@@ -5056,8 +6456,8 @@
         <w:rPr>
           <w:rFonts w:ascii="TH SarabunPSK" w:eastAsia="Times New Roman" w:hAnsi="TH SarabunPSK" w:cs="TH SarabunPSK"/>
           <w:kern w:val="0"/>
-          <w:sz w:val="40"/>
-          <w:szCs w:val="40"/>
+          <w:sz w:val="34"/>
+          <w:szCs w:val="34"/>
           <w14:ligatures w14:val="none"/>
         </w:rPr>
       </w:pPr>
@@ -5066,8 +6466,8 @@
           <w:rFonts w:ascii="TH SarabunPSK" w:eastAsia="Times New Roman" w:hAnsi="TH SarabunPSK" w:cs="TH SarabunPSK"/>
           <w:color w:val="000000"/>
           <w:kern w:val="0"/>
-          <w:sz w:val="40"/>
-          <w:szCs w:val="40"/>
+          <w:sz w:val="34"/>
+          <w:szCs w:val="34"/>
           <w14:ligatures w14:val="none"/>
         </w:rPr>
         <w:t>CSP //else</w:t>
@@ -5083,8 +6483,8 @@
         <w:rPr>
           <w:rFonts w:ascii="TH SarabunPSK" w:eastAsia="Times New Roman" w:hAnsi="TH SarabunPSK" w:cs="TH SarabunPSK"/>
           <w:kern w:val="0"/>
-          <w:sz w:val="40"/>
-          <w:szCs w:val="40"/>
+          <w:sz w:val="34"/>
+          <w:szCs w:val="34"/>
           <w14:ligatures w14:val="none"/>
         </w:rPr>
       </w:pPr>
@@ -5093,8 +6493,8 @@
           <w:rFonts w:ascii="TH SarabunPSK" w:eastAsia="Times New Roman" w:hAnsi="TH SarabunPSK" w:cs="TH SarabunPSK"/>
           <w:color w:val="000000"/>
           <w:kern w:val="0"/>
-          <w:sz w:val="40"/>
-          <w:szCs w:val="40"/>
+          <w:sz w:val="34"/>
+          <w:szCs w:val="34"/>
           <w14:ligatures w14:val="none"/>
         </w:rPr>
         <w:t>Classification</w:t>
@@ -5110,8 +6510,8 @@
         <w:rPr>
           <w:rFonts w:ascii="TH SarabunPSK" w:eastAsia="Times New Roman" w:hAnsi="TH SarabunPSK" w:cs="TH SarabunPSK"/>
           <w:kern w:val="0"/>
-          <w:sz w:val="40"/>
-          <w:szCs w:val="40"/>
+          <w:sz w:val="34"/>
+          <w:szCs w:val="34"/>
           <w14:ligatures w14:val="none"/>
         </w:rPr>
       </w:pPr>
@@ -5120,8 +6520,8 @@
           <w:rFonts w:ascii="TH SarabunPSK" w:eastAsia="Times New Roman" w:hAnsi="TH SarabunPSK" w:cs="TH SarabunPSK"/>
           <w:color w:val="000000"/>
           <w:kern w:val="0"/>
-          <w:sz w:val="40"/>
-          <w:szCs w:val="40"/>
+          <w:sz w:val="34"/>
+          <w:szCs w:val="34"/>
           <w14:ligatures w14:val="none"/>
         </w:rPr>
         <w:t>LDA SVM (linear) (6 class)</w:t>
@@ -5137,8 +6537,8 @@
         <w:rPr>
           <w:rFonts w:ascii="TH SarabunPSK" w:eastAsia="Times New Roman" w:hAnsi="TH SarabunPSK" w:cs="TH SarabunPSK"/>
           <w:kern w:val="0"/>
-          <w:sz w:val="40"/>
-          <w:szCs w:val="40"/>
+          <w:sz w:val="34"/>
+          <w:szCs w:val="34"/>
           <w14:ligatures w14:val="none"/>
         </w:rPr>
       </w:pPr>
@@ -5147,8 +6547,8 @@
           <w:rFonts w:ascii="TH SarabunPSK" w:eastAsia="Times New Roman" w:hAnsi="TH SarabunPSK" w:cs="TH SarabunPSK"/>
           <w:color w:val="000000"/>
           <w:kern w:val="0"/>
-          <w:sz w:val="40"/>
-          <w:szCs w:val="40"/>
+          <w:sz w:val="34"/>
+          <w:szCs w:val="34"/>
           <w14:ligatures w14:val="none"/>
         </w:rPr>
         <w:t>Evaluation and visualization</w:t>
@@ -5164,8 +6564,8 @@
         <w:rPr>
           <w:rFonts w:ascii="TH SarabunPSK" w:eastAsia="Times New Roman" w:hAnsi="TH SarabunPSK" w:cs="TH SarabunPSK"/>
           <w:kern w:val="0"/>
-          <w:sz w:val="40"/>
-          <w:szCs w:val="40"/>
+          <w:sz w:val="34"/>
+          <w:szCs w:val="34"/>
           <w14:ligatures w14:val="none"/>
         </w:rPr>
       </w:pPr>
@@ -5174,8 +6574,8 @@
           <w:rFonts w:ascii="TH SarabunPSK" w:eastAsia="Times New Roman" w:hAnsi="TH SarabunPSK" w:cs="TH SarabunPSK"/>
           <w:color w:val="000000"/>
           <w:kern w:val="0"/>
-          <w:sz w:val="40"/>
-          <w:szCs w:val="40"/>
+          <w:sz w:val="34"/>
+          <w:szCs w:val="34"/>
           <w14:ligatures w14:val="none"/>
         </w:rPr>
         <w:t xml:space="preserve">ERD ERS </w:t>
@@ -5186,8 +6586,8 @@
           <w:rFonts w:ascii="TH SarabunPSK" w:eastAsia="Times New Roman" w:hAnsi="TH SarabunPSK" w:cs="TH SarabunPSK"/>
           <w:color w:val="000000"/>
           <w:kern w:val="0"/>
-          <w:sz w:val="40"/>
-          <w:szCs w:val="40"/>
+          <w:sz w:val="34"/>
+          <w:szCs w:val="34"/>
           <w14:ligatures w14:val="none"/>
         </w:rPr>
         <w:t>ploting</w:t>
@@ -5198,8 +6598,8 @@
           <w:rFonts w:ascii="TH SarabunPSK" w:eastAsia="Times New Roman" w:hAnsi="TH SarabunPSK" w:cs="TH SarabunPSK"/>
           <w:color w:val="000000"/>
           <w:kern w:val="0"/>
-          <w:sz w:val="40"/>
-          <w:szCs w:val="40"/>
+          <w:sz w:val="34"/>
+          <w:szCs w:val="34"/>
           <w14:ligatures w14:val="none"/>
         </w:rPr>
         <w:t xml:space="preserve"> each class </w:t>
@@ -5210,8 +6610,8 @@
           <w:rFonts w:ascii="TH SarabunPSK" w:eastAsia="Times New Roman" w:hAnsi="TH SarabunPSK" w:cs="TH SarabunPSK"/>
           <w:color w:val="000000"/>
           <w:kern w:val="0"/>
-          <w:sz w:val="40"/>
-          <w:szCs w:val="40"/>
+          <w:sz w:val="34"/>
+          <w:szCs w:val="34"/>
           <w14:ligatures w14:val="none"/>
         </w:rPr>
         <w:t>Cz</w:t>
@@ -5222,8 +6622,8 @@
           <w:rFonts w:ascii="TH SarabunPSK" w:eastAsia="Times New Roman" w:hAnsi="TH SarabunPSK" w:cs="TH SarabunPSK"/>
           <w:color w:val="000000"/>
           <w:kern w:val="0"/>
-          <w:sz w:val="40"/>
-          <w:szCs w:val="40"/>
+          <w:sz w:val="34"/>
+          <w:szCs w:val="34"/>
           <w14:ligatures w14:val="none"/>
         </w:rPr>
         <w:t xml:space="preserve"> C3 C4 </w:t>
@@ -5234,8 +6634,8 @@
           <w:rFonts w:ascii="TH SarabunPSK" w:eastAsia="Times New Roman" w:hAnsi="TH SarabunPSK" w:cs="TH SarabunPSK"/>
           <w:color w:val="000000"/>
           <w:kern w:val="0"/>
-          <w:sz w:val="40"/>
-          <w:szCs w:val="40"/>
+          <w:sz w:val="34"/>
+          <w:szCs w:val="34"/>
           <w14:ligatures w14:val="none"/>
         </w:rPr>
         <w:t>difference(</w:t>
@@ -5246,8 +6646,8 @@
           <w:rFonts w:ascii="TH SarabunPSK" w:eastAsia="Times New Roman" w:hAnsi="TH SarabunPSK" w:cs="TH SarabunPSK"/>
           <w:color w:val="000000"/>
           <w:kern w:val="0"/>
-          <w:sz w:val="40"/>
-          <w:szCs w:val="40"/>
+          <w:sz w:val="34"/>
+          <w:szCs w:val="34"/>
           <w14:ligatures w14:val="none"/>
         </w:rPr>
         <w:t>6 Class)*</w:t>
@@ -5263,8 +6663,8 @@
         <w:rPr>
           <w:rFonts w:ascii="TH SarabunPSK" w:eastAsia="Times New Roman" w:hAnsi="TH SarabunPSK" w:cs="TH SarabunPSK"/>
           <w:kern w:val="0"/>
-          <w:sz w:val="40"/>
-          <w:szCs w:val="40"/>
+          <w:sz w:val="34"/>
+          <w:szCs w:val="34"/>
           <w14:ligatures w14:val="none"/>
         </w:rPr>
       </w:pPr>
@@ -5273,8 +6673,8 @@
           <w:rFonts w:ascii="TH SarabunPSK" w:eastAsia="Times New Roman" w:hAnsi="TH SarabunPSK" w:cs="TH SarabunPSK"/>
           <w:color w:val="000000"/>
           <w:kern w:val="0"/>
-          <w:sz w:val="40"/>
-          <w:szCs w:val="40"/>
+          <w:sz w:val="34"/>
+          <w:szCs w:val="34"/>
           <w14:ligatures w14:val="none"/>
         </w:rPr>
         <w:t>Confusion matrix*</w:t>
@@ -5290,8 +6690,8 @@
         <w:rPr>
           <w:rFonts w:ascii="TH SarabunPSK" w:eastAsia="Times New Roman" w:hAnsi="TH SarabunPSK" w:cs="TH SarabunPSK"/>
           <w:kern w:val="0"/>
-          <w:sz w:val="40"/>
-          <w:szCs w:val="40"/>
+          <w:sz w:val="34"/>
+          <w:szCs w:val="34"/>
           <w14:ligatures w14:val="none"/>
         </w:rPr>
       </w:pPr>
@@ -5301,8 +6701,8 @@
           <w:rFonts w:ascii="TH SarabunPSK" w:eastAsia="Times New Roman" w:hAnsi="TH SarabunPSK" w:cs="TH SarabunPSK"/>
           <w:color w:val="000000"/>
           <w:kern w:val="0"/>
-          <w:sz w:val="40"/>
-          <w:szCs w:val="40"/>
+          <w:sz w:val="34"/>
+          <w:szCs w:val="34"/>
           <w14:ligatures w14:val="none"/>
         </w:rPr>
         <w:t>Topomap</w:t>
@@ -5313,8 +6713,8 @@
           <w:rFonts w:ascii="TH SarabunPSK" w:eastAsia="Times New Roman" w:hAnsi="TH SarabunPSK" w:cs="TH SarabunPSK"/>
           <w:color w:val="000000"/>
           <w:kern w:val="0"/>
-          <w:sz w:val="40"/>
-          <w:szCs w:val="40"/>
+          <w:sz w:val="34"/>
+          <w:szCs w:val="34"/>
           <w14:ligatures w14:val="none"/>
         </w:rPr>
         <w:t xml:space="preserve"> plot </w:t>
@@ -5325,8 +6725,8 @@
           <w:rFonts w:ascii="TH SarabunPSK" w:eastAsia="Times New Roman" w:hAnsi="TH SarabunPSK" w:cs="TH SarabunPSK"/>
           <w:color w:val="000000"/>
           <w:kern w:val="0"/>
-          <w:sz w:val="40"/>
-          <w:szCs w:val="40"/>
+          <w:sz w:val="34"/>
+          <w:szCs w:val="34"/>
           <w14:ligatures w14:val="none"/>
         </w:rPr>
         <w:t>powerspectrum</w:t>
@@ -5337,8 +6737,8 @@
           <w:rFonts w:ascii="TH SarabunPSK" w:eastAsia="Times New Roman" w:hAnsi="TH SarabunPSK" w:cs="TH SarabunPSK"/>
           <w:color w:val="000000"/>
           <w:kern w:val="0"/>
-          <w:sz w:val="40"/>
-          <w:szCs w:val="40"/>
+          <w:sz w:val="34"/>
+          <w:szCs w:val="34"/>
           <w14:ligatures w14:val="none"/>
         </w:rPr>
         <w:t xml:space="preserve"> ERD* (each 6 class)</w:t>
@@ -5401,43 +6801,7 @@
     <w:p>
       <w:pPr>
         <w:rPr>
-          <w:rFonts w:ascii="TH SarabunPSK" w:hAnsi="TH SarabunPSK" w:cs="TH SarabunPSK"/>
-          <w:sz w:val="40"/>
-          <w:szCs w:val="40"/>
-        </w:rPr>
-      </w:pPr>
-    </w:p>
-    <w:p>
-      <w:pPr>
-        <w:rPr>
-          <w:rFonts w:ascii="TH SarabunPSK" w:hAnsi="TH SarabunPSK" w:cs="TH SarabunPSK"/>
-          <w:sz w:val="40"/>
-          <w:szCs w:val="40"/>
-        </w:rPr>
-      </w:pPr>
-    </w:p>
-    <w:p>
-      <w:pPr>
-        <w:rPr>
-          <w:rFonts w:ascii="TH SarabunPSK" w:hAnsi="TH SarabunPSK" w:cs="TH SarabunPSK"/>
-          <w:sz w:val="40"/>
-          <w:szCs w:val="40"/>
-        </w:rPr>
-      </w:pPr>
-    </w:p>
-    <w:p>
-      <w:pPr>
-        <w:rPr>
-          <w:rFonts w:ascii="TH SarabunPSK" w:hAnsi="TH SarabunPSK" w:cs="TH SarabunPSK"/>
-          <w:sz w:val="40"/>
-          <w:szCs w:val="40"/>
-        </w:rPr>
-      </w:pPr>
-    </w:p>
-    <w:p>
-      <w:pPr>
-        <w:rPr>
-          <w:rFonts w:ascii="TH SarabunPSK" w:eastAsiaTheme="majorEastAsia" w:hAnsi="TH SarabunPSK" w:cs="TH SarabunPSK"/>
+          <w:rFonts w:ascii="TH SarabunPSK" w:eastAsiaTheme="majorEastAsia" w:hAnsi="TH SarabunPSK" w:cs="TH SarabunPSK" w:hint="cs"/>
           <w:color w:val="000000" w:themeColor="text1"/>
           <w:sz w:val="40"/>
           <w:szCs w:val="40"/>
@@ -5464,6 +6828,7 @@
           <w:szCs w:val="40"/>
           <w:cs/>
         </w:rPr>
+        <w:lastRenderedPageBreak/>
         <w:t xml:space="preserve">บทที่ </w:t>
       </w:r>
       <w:bookmarkEnd w:id="10"/>
@@ -6120,7 +7485,6 @@
           <w:szCs w:val="40"/>
           <w:cs/>
         </w:rPr>
-        <w:lastRenderedPageBreak/>
         <w:t xml:space="preserve"> </w:t>
       </w:r>
       <w:r>
@@ -6244,6 +7608,7 @@
           <w:sz w:val="40"/>
           <w:szCs w:val="40"/>
         </w:rPr>
+        <w:lastRenderedPageBreak/>
         <w:tab/>
       </w:r>
       <w:r>
@@ -6707,7 +8072,6 @@
           <w:szCs w:val="40"/>
           <w:cs/>
         </w:rPr>
-        <w:lastRenderedPageBreak/>
         <w:t>เป็นขั้นตอนการ</w:t>
       </w:r>
       <w:r>
@@ -7473,16 +8837,7 @@
           <w:sz w:val="40"/>
           <w:szCs w:val="40"/>
         </w:rPr>
-        <w:t xml:space="preserve">Brain-Computer Interface </w:t>
-      </w:r>
-      <w:r>
-        <w:rPr>
-          <w:rFonts w:ascii="TH SarabunPSK" w:hAnsi="TH SarabunPSK" w:cs="TH SarabunPSK"/>
-          <w:sz w:val="40"/>
-          <w:szCs w:val="40"/>
-        </w:rPr>
-        <w:lastRenderedPageBreak/>
-        <w:t xml:space="preserve">(BCI) </w:t>
+        <w:t xml:space="preserve">Brain-Computer Interface (BCI) </w:t>
       </w:r>
       <w:r>
         <w:rPr>
@@ -14438,6 +15793,11 @@
     <w:uiPriority w:val="99"/>
     <w:rsid w:val="008526F8"/>
   </w:style>
+  <w:style w:type="character" w:customStyle="1" w:styleId="fadeinm1hgl8">
+    <w:name w:val="_fadein_m1hgl_8"/>
+    <w:basedOn w:val="DefaultParagraphFont"/>
+    <w:rsid w:val="00D238E5"/>
+  </w:style>
 </w:styles>
 </file>
 

</xml_diff>

<commit_message>
feat: add detail more to Chapter 2
</commit_message>
<xml_diff>
--- a/Docx/6576_Sippanon_Report4.docx
+++ b/Docx/6576_Sippanon_Report4.docx
@@ -1850,132 +1850,13 @@
                 <w:szCs w:val="40"/>
                 <w:cs/>
               </w:rPr>
-              <w:t>6</w:t>
+              <w:t>7</w:t>
             </w:r>
             <w:r>
               <w:rPr>
                 <w:rFonts w:ascii="TH SarabunPSK" w:hAnsi="TH SarabunPSK" w:cs="TH SarabunPSK"/>
                 <w:b w:val="0"/>
                 <w:bCs w:val="0"/>
-                <w:noProof/>
-                <w:webHidden/>
-                <w:sz w:val="40"/>
-                <w:szCs w:val="40"/>
-              </w:rPr>
-              <w:fldChar w:fldCharType="end"/>
-            </w:r>
-          </w:hyperlink>
-        </w:p>
-        <w:p>
-          <w:pPr>
-            <w:pStyle w:val="TOC3"/>
-            <w:tabs>
-              <w:tab w:val="right" w:pos="9350"/>
-            </w:tabs>
-            <w:rPr>
-              <w:rFonts w:ascii="TH SarabunPSK" w:eastAsiaTheme="minorEastAsia" w:hAnsi="TH SarabunPSK" w:cs="TH SarabunPSK"/>
-              <w:noProof/>
-              <w:kern w:val="0"/>
-              <w:sz w:val="40"/>
-              <w:szCs w:val="40"/>
-              <w14:ligatures w14:val="none"/>
-            </w:rPr>
-          </w:pPr>
-          <w:hyperlink w:anchor="_Toc198142571" w:history="1">
-            <w:r>
-              <w:rPr>
-                <w:rStyle w:val="Hyperlink"/>
-                <w:rFonts w:ascii="TH SarabunPSK" w:hAnsi="TH SarabunPSK" w:cs="TH SarabunPSK"/>
-                <w:noProof/>
-                <w:sz w:val="40"/>
-                <w:szCs w:val="40"/>
-              </w:rPr>
-              <w:t>2.1.1 [</w:t>
-            </w:r>
-            <w:r>
-              <w:rPr>
-                <w:rStyle w:val="Hyperlink"/>
-                <w:rFonts w:ascii="TH SarabunPSK" w:hAnsi="TH SarabunPSK" w:cs="TH SarabunPSK"/>
-                <w:noProof/>
-                <w:sz w:val="40"/>
-                <w:szCs w:val="40"/>
-                <w:cs/>
-              </w:rPr>
-              <w:t>หัวข้อย่อย</w:t>
-            </w:r>
-            <w:r>
-              <w:rPr>
-                <w:rStyle w:val="Hyperlink"/>
-                <w:rFonts w:ascii="TH SarabunPSK" w:hAnsi="TH SarabunPSK" w:cs="TH SarabunPSK"/>
-                <w:noProof/>
-                <w:sz w:val="40"/>
-                <w:szCs w:val="40"/>
-              </w:rPr>
-              <w:t>]</w:t>
-            </w:r>
-            <w:r>
-              <w:rPr>
-                <w:rFonts w:ascii="TH SarabunPSK" w:hAnsi="TH SarabunPSK" w:cs="TH SarabunPSK"/>
-                <w:noProof/>
-                <w:webHidden/>
-                <w:sz w:val="40"/>
-                <w:szCs w:val="40"/>
-              </w:rPr>
-              <w:tab/>
-            </w:r>
-            <w:r>
-              <w:rPr>
-                <w:rFonts w:ascii="TH SarabunPSK" w:hAnsi="TH SarabunPSK" w:cs="TH SarabunPSK"/>
-                <w:noProof/>
-                <w:webHidden/>
-                <w:sz w:val="40"/>
-                <w:szCs w:val="40"/>
-              </w:rPr>
-              <w:fldChar w:fldCharType="begin"/>
-            </w:r>
-            <w:r>
-              <w:rPr>
-                <w:rFonts w:ascii="TH SarabunPSK" w:hAnsi="TH SarabunPSK" w:cs="TH SarabunPSK"/>
-                <w:noProof/>
-                <w:webHidden/>
-                <w:sz w:val="40"/>
-                <w:szCs w:val="40"/>
-              </w:rPr>
-              <w:instrText xml:space="preserve"> PAGEREF _Toc198142571 \h </w:instrText>
-            </w:r>
-            <w:r>
-              <w:rPr>
-                <w:rFonts w:ascii="TH SarabunPSK" w:hAnsi="TH SarabunPSK" w:cs="TH SarabunPSK"/>
-                <w:noProof/>
-                <w:webHidden/>
-                <w:sz w:val="40"/>
-                <w:szCs w:val="40"/>
-              </w:rPr>
-            </w:r>
-            <w:r>
-              <w:rPr>
-                <w:rFonts w:ascii="TH SarabunPSK" w:hAnsi="TH SarabunPSK" w:cs="TH SarabunPSK"/>
-                <w:noProof/>
-                <w:webHidden/>
-                <w:sz w:val="40"/>
-                <w:szCs w:val="40"/>
-              </w:rPr>
-              <w:fldChar w:fldCharType="separate"/>
-            </w:r>
-            <w:r>
-              <w:rPr>
-                <w:rFonts w:ascii="TH SarabunPSK" w:hAnsi="TH SarabunPSK" w:cs="TH SarabunPSK"/>
-                <w:noProof/>
-                <w:webHidden/>
-                <w:sz w:val="40"/>
-                <w:szCs w:val="40"/>
-                <w:cs/>
-              </w:rPr>
-              <w:t>6</w:t>
-            </w:r>
-            <w:r>
-              <w:rPr>
-                <w:rFonts w:ascii="TH SarabunPSK" w:hAnsi="TH SarabunPSK" w:cs="TH SarabunPSK"/>
                 <w:noProof/>
                 <w:webHidden/>
                 <w:sz w:val="40"/>
@@ -2051,7 +1932,7 @@
                 <w:webHidden/>
                 <w:cs/>
               </w:rPr>
-              <w:t>7</w:t>
+              <w:t>9</w:t>
             </w:r>
             <w:r>
               <w:rPr>
@@ -2186,7 +2067,7 @@
                 <w:szCs w:val="40"/>
                 <w:cs/>
               </w:rPr>
-              <w:t>7</w:t>
+              <w:t>9</w:t>
             </w:r>
             <w:r>
               <w:rPr>
@@ -2286,7 +2167,7 @@
                 <w:szCs w:val="40"/>
                 <w:cs/>
               </w:rPr>
-              <w:t>7</w:t>
+              <w:t>9</w:t>
             </w:r>
             <w:r>
               <w:rPr>
@@ -2425,7 +2306,7 @@
                 <w:szCs w:val="40"/>
                 <w:cs/>
               </w:rPr>
-              <w:t>7</w:t>
+              <w:t>9</w:t>
             </w:r>
             <w:r>
               <w:rPr>
@@ -2566,7 +2447,7 @@
                 <w:szCs w:val="40"/>
                 <w:cs/>
               </w:rPr>
-              <w:t>8</w:t>
+              <w:t>10</w:t>
             </w:r>
             <w:r>
               <w:rPr>
@@ -2682,7 +2563,7 @@
                 <w:szCs w:val="40"/>
                 <w:cs/>
               </w:rPr>
-              <w:t>8</w:t>
+              <w:t>10</w:t>
             </w:r>
             <w:r>
               <w:rPr>
@@ -2823,7 +2704,7 @@
                 <w:szCs w:val="40"/>
                 <w:cs/>
               </w:rPr>
-              <w:t>8</w:t>
+              <w:t>10</w:t>
             </w:r>
             <w:r>
               <w:rPr>
@@ -2939,7 +2820,7 @@
                 <w:szCs w:val="40"/>
                 <w:cs/>
               </w:rPr>
-              <w:t>9</w:t>
+              <w:t>11</w:t>
             </w:r>
             <w:r>
               <w:rPr>
@@ -3034,7 +2915,7 @@
                 <w:webHidden/>
                 <w:cs/>
               </w:rPr>
-              <w:t>10</w:t>
+              <w:t>12</w:t>
             </w:r>
             <w:r>
               <w:rPr>
@@ -3169,7 +3050,7 @@
                 <w:szCs w:val="40"/>
                 <w:cs/>
               </w:rPr>
-              <w:t>11</w:t>
+              <w:t>13</w:t>
             </w:r>
             <w:r>
               <w:rPr>
@@ -3290,7 +3171,7 @@
                 <w:szCs w:val="40"/>
                 <w:cs/>
               </w:rPr>
-              <w:t>11</w:t>
+              <w:t>13</w:t>
             </w:r>
             <w:r>
               <w:rPr>
@@ -3429,7 +3310,7 @@
                 <w:szCs w:val="40"/>
                 <w:cs/>
               </w:rPr>
-              <w:t>11</w:t>
+              <w:t>13</w:t>
             </w:r>
             <w:r>
               <w:rPr>
@@ -3511,7 +3392,7 @@
                 <w:webHidden/>
                 <w:cs/>
               </w:rPr>
-              <w:t>13</w:t>
+              <w:t>15</w:t>
             </w:r>
             <w:r>
               <w:rPr>
@@ -3646,7 +3527,7 @@
                 <w:szCs w:val="40"/>
                 <w:cs/>
               </w:rPr>
-              <w:t>13</w:t>
+              <w:t>15</w:t>
             </w:r>
             <w:r>
               <w:rPr>
@@ -3767,7 +3648,7 @@
                 <w:szCs w:val="40"/>
                 <w:cs/>
               </w:rPr>
-              <w:t>13</w:t>
+              <w:t>15</w:t>
             </w:r>
             <w:r>
               <w:rPr>
@@ -3906,7 +3787,7 @@
                 <w:szCs w:val="40"/>
                 <w:cs/>
               </w:rPr>
-              <w:t>13</w:t>
+              <w:t>15</w:t>
             </w:r>
             <w:r>
               <w:rPr>
@@ -3975,7 +3856,7 @@
                 <w:webHidden/>
                 <w:cs/>
               </w:rPr>
-              <w:t>14</w:t>
+              <w:t>16</w:t>
             </w:r>
             <w:r>
               <w:rPr>
@@ -8871,6 +8752,7 @@
         <w:tc>
           <w:tcPr>
             <w:tcW w:w="425" w:type="dxa"/>
+            <w:shd w:val="clear" w:color="auto" w:fill="8DD873" w:themeFill="accent6" w:themeFillTint="99"/>
             <w:vAlign w:val="center"/>
           </w:tcPr>
           <w:p>
@@ -9126,7 +9008,7 @@
         <w:tc>
           <w:tcPr>
             <w:tcW w:w="426" w:type="dxa"/>
-            <w:shd w:val="clear" w:color="auto" w:fill="8DD873" w:themeFill="accent6" w:themeFillTint="99"/>
+            <w:shd w:val="clear" w:color="auto" w:fill="auto"/>
             <w:vAlign w:val="center"/>
           </w:tcPr>
           <w:p>
@@ -9177,6 +9059,7 @@
         <w:tc>
           <w:tcPr>
             <w:tcW w:w="426" w:type="dxa"/>
+            <w:shd w:val="clear" w:color="auto" w:fill="8DD873" w:themeFill="accent6" w:themeFillTint="99"/>
             <w:vAlign w:val="center"/>
           </w:tcPr>
           <w:p>
@@ -9580,23 +9463,23 @@
         <w:jc w:val="thaiDistribute"/>
         <w:rPr>
           <w:rFonts w:ascii="TH SarabunPSK" w:hAnsi="TH SarabunPSK" w:cs="TH SarabunPSK"/>
-          <w:sz w:val="40"/>
-          <w:szCs w:val="40"/>
-        </w:rPr>
-      </w:pPr>
-      <w:r>
-        <w:rPr>
-          <w:rFonts w:ascii="TH SarabunPSK" w:hAnsi="TH SarabunPSK" w:cs="TH SarabunPSK"/>
-          <w:sz w:val="40"/>
-          <w:szCs w:val="40"/>
+          <w:sz w:val="34"/>
+          <w:szCs w:val="34"/>
+        </w:rPr>
+      </w:pPr>
+      <w:r>
+        <w:rPr>
+          <w:rFonts w:ascii="TH SarabunPSK" w:hAnsi="TH SarabunPSK" w:cs="TH SarabunPSK"/>
+          <w:sz w:val="34"/>
+          <w:szCs w:val="34"/>
         </w:rPr>
         <w:t xml:space="preserve">Brain-Computer Interface (BCI) </w:t>
       </w:r>
       <w:r>
         <w:rPr>
           <w:rFonts w:ascii="TH SarabunPSK" w:hAnsi="TH SarabunPSK" w:cs="TH SarabunPSK"/>
-          <w:sz w:val="40"/>
-          <w:szCs w:val="40"/>
+          <w:sz w:val="34"/>
+          <w:szCs w:val="34"/>
           <w:cs/>
         </w:rPr>
         <w:t>เปรียบเสมือนการสร้างสะพานเชื่อมต่อแลกเปลี่ยนข้อมูลทำให้สมองสามารถตอบสนองกับสิ่งแวดล้อมภายนอกได้โดยปราศจากการใช้ระบบประสาทส่วนปลายและการขยับของร่างกาย</w:t>
@@ -9604,8 +9487,8 @@
       <w:r>
         <w:rPr>
           <w:rFonts w:ascii="TH SarabunPSK" w:hAnsi="TH SarabunPSK" w:cs="TH SarabunPSK"/>
-          <w:sz w:val="40"/>
-          <w:szCs w:val="40"/>
+          <w:sz w:val="34"/>
+          <w:szCs w:val="34"/>
         </w:rPr>
         <w:t xml:space="preserve"> [</w:t>
       </w:r>
@@ -9613,8 +9496,8 @@
       <w:r>
         <w:rPr>
           <w:rFonts w:ascii="TH SarabunPSK" w:hAnsi="TH SarabunPSK" w:cs="TH SarabunPSK"/>
-          <w:sz w:val="40"/>
-          <w:szCs w:val="40"/>
+          <w:sz w:val="34"/>
+          <w:szCs w:val="34"/>
         </w:rPr>
         <w:t>9]*</w:t>
       </w:r>
@@ -9622,8 +9505,8 @@
       <w:r>
         <w:rPr>
           <w:rFonts w:ascii="TH SarabunPSK" w:hAnsi="TH SarabunPSK" w:cs="TH SarabunPSK"/>
-          <w:sz w:val="40"/>
-          <w:szCs w:val="40"/>
+          <w:sz w:val="34"/>
+          <w:szCs w:val="34"/>
         </w:rPr>
         <w:t xml:space="preserve"> Ref for </w:t>
       </w:r>
@@ -9631,16 +9514,16 @@
       <w:r>
         <w:rPr>
           <w:rFonts w:ascii="TH SarabunPSK" w:hAnsi="TH SarabunPSK" w:cs="TH SarabunPSK"/>
-          <w:sz w:val="40"/>
-          <w:szCs w:val="40"/>
+          <w:sz w:val="34"/>
+          <w:szCs w:val="34"/>
         </w:rPr>
         <w:t>impo</w:t>
       </w:r>
       <w:r>
         <w:rPr>
           <w:rFonts w:ascii="TH SarabunPSK" w:hAnsi="TH SarabunPSK" w:cs="TH SarabunPSK"/>
-          <w:sz w:val="40"/>
-          <w:szCs w:val="40"/>
+          <w:sz w:val="34"/>
+          <w:szCs w:val="34"/>
         </w:rPr>
         <w:t>r</w:t>
       </w:r>
@@ -9648,8 +9531,8 @@
       <w:r>
         <w:rPr>
           <w:rFonts w:ascii="TH SarabunPSK" w:hAnsi="TH SarabunPSK" w:cs="TH SarabunPSK"/>
-          <w:sz w:val="40"/>
-          <w:szCs w:val="40"/>
+          <w:sz w:val="34"/>
+          <w:szCs w:val="34"/>
           <w:cs/>
         </w:rPr>
         <w:t xml:space="preserve"> โดย </w:t>
@@ -9657,16 +9540,16 @@
       <w:r>
         <w:rPr>
           <w:rFonts w:ascii="TH SarabunPSK" w:hAnsi="TH SarabunPSK" w:cs="TH SarabunPSK"/>
-          <w:sz w:val="40"/>
-          <w:szCs w:val="40"/>
+          <w:sz w:val="34"/>
+          <w:szCs w:val="34"/>
         </w:rPr>
         <w:t xml:space="preserve">BCI </w:t>
       </w:r>
       <w:r>
         <w:rPr>
           <w:rFonts w:ascii="TH SarabunPSK" w:hAnsi="TH SarabunPSK" w:cs="TH SarabunPSK"/>
-          <w:sz w:val="40"/>
-          <w:szCs w:val="40"/>
+          <w:sz w:val="34"/>
+          <w:szCs w:val="34"/>
           <w:cs/>
         </w:rPr>
         <w:t>จะทำหน้าที่</w:t>
@@ -9674,8 +9557,8 @@
       <w:r>
         <w:rPr>
           <w:rFonts w:ascii="TH SarabunPSK" w:hAnsi="TH SarabunPSK" w:cs="TH SarabunPSK"/>
-          <w:sz w:val="40"/>
-          <w:szCs w:val="40"/>
+          <w:sz w:val="34"/>
+          <w:szCs w:val="34"/>
           <w:cs/>
         </w:rPr>
         <w:t>ถอดรหัสสัญญาณคลื่นสมองและตีความเพื่อสร้าง</w:t>
@@ -9683,8 +9566,8 @@
       <w:r>
         <w:rPr>
           <w:rFonts w:ascii="TH SarabunPSK" w:hAnsi="TH SarabunPSK" w:cs="TH SarabunPSK"/>
-          <w:sz w:val="40"/>
-          <w:szCs w:val="40"/>
+          <w:sz w:val="34"/>
+          <w:szCs w:val="34"/>
           <w:cs/>
         </w:rPr>
         <w:t>การเชื่อมต่อของสมอง</w:t>
@@ -9692,8 +9575,8 @@
       <w:r>
         <w:rPr>
           <w:rFonts w:ascii="TH SarabunPSK" w:hAnsi="TH SarabunPSK" w:cs="TH SarabunPSK"/>
-          <w:sz w:val="40"/>
-          <w:szCs w:val="40"/>
+          <w:sz w:val="34"/>
+          <w:szCs w:val="34"/>
           <w:cs/>
         </w:rPr>
         <w:t>มนุษย์</w:t>
@@ -9701,8 +9584,8 @@
       <w:r>
         <w:rPr>
           <w:rFonts w:ascii="TH SarabunPSK" w:hAnsi="TH SarabunPSK" w:cs="TH SarabunPSK"/>
-          <w:sz w:val="40"/>
-          <w:szCs w:val="40"/>
+          <w:sz w:val="34"/>
+          <w:szCs w:val="34"/>
           <w:cs/>
         </w:rPr>
         <w:t>กับอุปกรณ์</w:t>
@@ -9710,8 +9593,8 @@
       <w:r>
         <w:rPr>
           <w:rFonts w:ascii="TH SarabunPSK" w:hAnsi="TH SarabunPSK" w:cs="TH SarabunPSK"/>
-          <w:sz w:val="40"/>
-          <w:szCs w:val="40"/>
+          <w:sz w:val="34"/>
+          <w:szCs w:val="34"/>
           <w:cs/>
         </w:rPr>
         <w:t>ภายนอก</w:t>
@@ -9719,8 +9602,8 @@
       <w:r>
         <w:rPr>
           <w:rFonts w:ascii="TH SarabunPSK" w:hAnsi="TH SarabunPSK" w:cs="TH SarabunPSK"/>
-          <w:sz w:val="40"/>
-          <w:szCs w:val="40"/>
+          <w:sz w:val="34"/>
+          <w:szCs w:val="34"/>
           <w:cs/>
         </w:rPr>
         <w:t xml:space="preserve"> </w:t>
@@ -9728,8 +9611,8 @@
       <w:r>
         <w:rPr>
           <w:rFonts w:ascii="TH SarabunPSK" w:hAnsi="TH SarabunPSK" w:cs="TH SarabunPSK"/>
-          <w:sz w:val="40"/>
-          <w:szCs w:val="40"/>
+          <w:sz w:val="34"/>
+          <w:szCs w:val="34"/>
           <w:cs/>
         </w:rPr>
         <w:t>โดย</w:t>
@@ -9737,8 +9620,8 @@
       <w:r>
         <w:rPr>
           <w:rFonts w:ascii="TH SarabunPSK" w:hAnsi="TH SarabunPSK" w:cs="TH SarabunPSK"/>
-          <w:sz w:val="40"/>
-          <w:szCs w:val="40"/>
+          <w:sz w:val="34"/>
+          <w:szCs w:val="34"/>
           <w:cs/>
         </w:rPr>
         <w:t>แบ่งเป็น 2 ประเภท</w:t>
@@ -9746,8 +9629,8 @@
       <w:r>
         <w:rPr>
           <w:rFonts w:ascii="TH SarabunPSK" w:hAnsi="TH SarabunPSK" w:cs="TH SarabunPSK"/>
-          <w:sz w:val="40"/>
-          <w:szCs w:val="40"/>
+          <w:sz w:val="34"/>
+          <w:szCs w:val="34"/>
           <w:cs/>
         </w:rPr>
         <w:t>ตามแหล่งที่มาของสัญญาณ</w:t>
@@ -9755,8 +9638,8 @@
       <w:r>
         <w:rPr>
           <w:rFonts w:ascii="TH SarabunPSK" w:hAnsi="TH SarabunPSK" w:cs="TH SarabunPSK"/>
-          <w:sz w:val="40"/>
-          <w:szCs w:val="40"/>
+          <w:sz w:val="34"/>
+          <w:szCs w:val="34"/>
           <w:cs/>
         </w:rPr>
         <w:t>ได้แก่</w:t>
@@ -9768,16 +9651,16 @@
         <w:jc w:val="thaiDistribute"/>
         <w:rPr>
           <w:rFonts w:ascii="TH SarabunPSK" w:hAnsi="TH SarabunPSK" w:cs="TH SarabunPSK"/>
-          <w:sz w:val="40"/>
-          <w:szCs w:val="40"/>
-          <w:cs/>
-        </w:rPr>
-      </w:pPr>
-      <w:r>
-        <w:rPr>
-          <w:rFonts w:ascii="TH SarabunPSK" w:hAnsi="TH SarabunPSK" w:cs="TH SarabunPSK"/>
-          <w:sz w:val="40"/>
-          <w:szCs w:val="40"/>
+          <w:sz w:val="34"/>
+          <w:szCs w:val="34"/>
+          <w:cs/>
+        </w:rPr>
+      </w:pPr>
+      <w:r>
+        <w:rPr>
+          <w:rFonts w:ascii="TH SarabunPSK" w:hAnsi="TH SarabunPSK" w:cs="TH SarabunPSK"/>
+          <w:sz w:val="34"/>
+          <w:szCs w:val="34"/>
           <w:cs/>
         </w:rPr>
         <w:t>1</w:t>
@@ -9785,8 +9668,8 @@
       <w:r>
         <w:rPr>
           <w:rFonts w:ascii="TH SarabunPSK" w:hAnsi="TH SarabunPSK" w:cs="TH SarabunPSK"/>
-          <w:sz w:val="40"/>
-          <w:szCs w:val="40"/>
+          <w:sz w:val="34"/>
+          <w:szCs w:val="34"/>
           <w:cs/>
         </w:rPr>
         <w:t>)</w:t>
@@ -9794,8 +9677,8 @@
       <w:r>
         <w:rPr>
           <w:rFonts w:ascii="TH SarabunPSK" w:hAnsi="TH SarabunPSK" w:cs="TH SarabunPSK"/>
-          <w:sz w:val="40"/>
-          <w:szCs w:val="40"/>
+          <w:sz w:val="34"/>
+          <w:szCs w:val="34"/>
           <w:cs/>
         </w:rPr>
         <w:t xml:space="preserve">. </w:t>
@@ -9803,24 +9686,24 @@
       <w:r>
         <w:rPr>
           <w:rFonts w:ascii="TH SarabunPSK" w:hAnsi="TH SarabunPSK" w:cs="TH SarabunPSK"/>
-          <w:sz w:val="40"/>
-          <w:szCs w:val="40"/>
+          <w:sz w:val="34"/>
+          <w:szCs w:val="34"/>
         </w:rPr>
         <w:t>Exo</w:t>
       </w:r>
       <w:r>
         <w:rPr>
           <w:rFonts w:ascii="TH SarabunPSK" w:hAnsi="TH SarabunPSK" w:cs="TH SarabunPSK"/>
-          <w:sz w:val="40"/>
-          <w:szCs w:val="40"/>
+          <w:sz w:val="34"/>
+          <w:szCs w:val="34"/>
         </w:rPr>
         <w:t>genous</w:t>
       </w:r>
       <w:r>
         <w:rPr>
           <w:rFonts w:ascii="TH SarabunPSK" w:hAnsi="TH SarabunPSK" w:cs="TH SarabunPSK"/>
-          <w:sz w:val="40"/>
-          <w:szCs w:val="40"/>
+          <w:sz w:val="34"/>
+          <w:szCs w:val="34"/>
           <w:cs/>
         </w:rPr>
         <w:t xml:space="preserve"> </w:t>
@@ -9828,16 +9711,16 @@
       <w:r>
         <w:rPr>
           <w:rFonts w:ascii="TH SarabunPSK" w:hAnsi="TH SarabunPSK" w:cs="TH SarabunPSK"/>
-          <w:sz w:val="40"/>
-          <w:szCs w:val="40"/>
+          <w:sz w:val="34"/>
+          <w:szCs w:val="34"/>
         </w:rPr>
         <w:t xml:space="preserve">BCI </w:t>
       </w:r>
       <w:r>
         <w:rPr>
           <w:rFonts w:ascii="TH SarabunPSK" w:hAnsi="TH SarabunPSK" w:cs="TH SarabunPSK"/>
-          <w:sz w:val="40"/>
-          <w:szCs w:val="40"/>
+          <w:sz w:val="34"/>
+          <w:szCs w:val="34"/>
           <w:cs/>
         </w:rPr>
         <w:t>อาศัย</w:t>
@@ -9845,8 +9728,8 @@
       <w:r>
         <w:rPr>
           <w:rFonts w:ascii="TH SarabunPSK" w:hAnsi="TH SarabunPSK" w:cs="TH SarabunPSK"/>
-          <w:sz w:val="40"/>
-          <w:szCs w:val="40"/>
+          <w:sz w:val="34"/>
+          <w:szCs w:val="34"/>
           <w:cs/>
         </w:rPr>
         <w:t>ตัวแปรภายนอก</w:t>
@@ -9854,8 +9737,8 @@
       <w:r>
         <w:rPr>
           <w:rFonts w:ascii="TH SarabunPSK" w:hAnsi="TH SarabunPSK" w:cs="TH SarabunPSK"/>
-          <w:sz w:val="40"/>
-          <w:szCs w:val="40"/>
+          <w:sz w:val="34"/>
+          <w:szCs w:val="34"/>
           <w:cs/>
         </w:rPr>
         <w:t>ให้ผู้ทดสอบต้องทำการตอบสนองต่อสิ่งเร้า</w:t>
@@ -9863,8 +9746,8 @@
       <w:r>
         <w:rPr>
           <w:rFonts w:ascii="TH SarabunPSK" w:hAnsi="TH SarabunPSK" w:cs="TH SarabunPSK"/>
-          <w:sz w:val="40"/>
-          <w:szCs w:val="40"/>
+          <w:sz w:val="34"/>
+          <w:szCs w:val="34"/>
           <w:cs/>
         </w:rPr>
         <w:t>เพื่อ</w:t>
@@ -9872,8 +9755,8 @@
       <w:r>
         <w:rPr>
           <w:rFonts w:ascii="TH SarabunPSK" w:hAnsi="TH SarabunPSK" w:cs="TH SarabunPSK"/>
-          <w:sz w:val="40"/>
-          <w:szCs w:val="40"/>
+          <w:sz w:val="34"/>
+          <w:szCs w:val="34"/>
           <w:cs/>
         </w:rPr>
         <w:t>กระตุ้นให้สมองสร้า</w:t>
@@ -9881,8 +9764,8 @@
       <w:r>
         <w:rPr>
           <w:rFonts w:ascii="TH SarabunPSK" w:hAnsi="TH SarabunPSK" w:cs="TH SarabunPSK"/>
-          <w:sz w:val="40"/>
-          <w:szCs w:val="40"/>
+          <w:sz w:val="34"/>
+          <w:szCs w:val="34"/>
           <w:cs/>
         </w:rPr>
         <w:t>งรูปแบบของคลื่นสมองที่สามารถนำไปถอดรหัสได้</w:t>
@@ -9890,16 +9773,16 @@
       <w:r>
         <w:rPr>
           <w:rFonts w:ascii="TH SarabunPSK" w:hAnsi="TH SarabunPSK" w:cs="TH SarabunPSK"/>
-          <w:sz w:val="40"/>
-          <w:szCs w:val="40"/>
+          <w:sz w:val="34"/>
+          <w:szCs w:val="34"/>
         </w:rPr>
         <w:t xml:space="preserve"> </w:t>
       </w:r>
       <w:r>
         <w:rPr>
           <w:rFonts w:ascii="TH SarabunPSK" w:hAnsi="TH SarabunPSK" w:cs="TH SarabunPSK"/>
-          <w:sz w:val="40"/>
-          <w:szCs w:val="40"/>
+          <w:sz w:val="34"/>
+          <w:szCs w:val="34"/>
           <w:cs/>
         </w:rPr>
         <w:t>โดยมี</w:t>
@@ -9907,8 +9790,8 @@
       <w:r>
         <w:rPr>
           <w:rFonts w:ascii="TH SarabunPSK" w:hAnsi="TH SarabunPSK" w:cs="TH SarabunPSK"/>
-          <w:sz w:val="40"/>
-          <w:szCs w:val="40"/>
+          <w:sz w:val="34"/>
+          <w:szCs w:val="34"/>
           <w:cs/>
         </w:rPr>
         <w:t xml:space="preserve">รูปแบบเช่น </w:t>
@@ -9916,16 +9799,16 @@
       <w:r>
         <w:rPr>
           <w:rFonts w:ascii="TH SarabunPSK" w:hAnsi="TH SarabunPSK" w:cs="TH SarabunPSK"/>
-          <w:sz w:val="40"/>
-          <w:szCs w:val="40"/>
+          <w:sz w:val="34"/>
+          <w:szCs w:val="34"/>
         </w:rPr>
         <w:t xml:space="preserve">SSVEP </w:t>
       </w:r>
       <w:r>
         <w:rPr>
           <w:rFonts w:ascii="TH SarabunPSK" w:hAnsi="TH SarabunPSK" w:cs="TH SarabunPSK"/>
-          <w:sz w:val="40"/>
-          <w:szCs w:val="40"/>
+          <w:sz w:val="34"/>
+          <w:szCs w:val="34"/>
           <w:cs/>
         </w:rPr>
         <w:t>และ</w:t>
@@ -9933,8 +9816,8 @@
       <w:r>
         <w:rPr>
           <w:rFonts w:ascii="TH SarabunPSK" w:hAnsi="TH SarabunPSK" w:cs="TH SarabunPSK"/>
-          <w:sz w:val="40"/>
-          <w:szCs w:val="40"/>
+          <w:sz w:val="34"/>
+          <w:szCs w:val="34"/>
           <w:cs/>
         </w:rPr>
         <w:t xml:space="preserve"> </w:t>
@@ -9942,16 +9825,16 @@
       <w:r>
         <w:rPr>
           <w:rFonts w:ascii="TH SarabunPSK" w:hAnsi="TH SarabunPSK" w:cs="TH SarabunPSK"/>
-          <w:sz w:val="40"/>
-          <w:szCs w:val="40"/>
+          <w:sz w:val="34"/>
+          <w:szCs w:val="34"/>
         </w:rPr>
         <w:t xml:space="preserve">P300 </w:t>
       </w:r>
       <w:r>
         <w:rPr>
           <w:rFonts w:ascii="TH SarabunPSK" w:hAnsi="TH SarabunPSK" w:cs="TH SarabunPSK"/>
-          <w:sz w:val="40"/>
-          <w:szCs w:val="40"/>
+          <w:sz w:val="34"/>
+          <w:szCs w:val="34"/>
           <w:cs/>
         </w:rPr>
         <w:t>ที่ใช้การกระพริบของแสงด้วยความถี่</w:t>
@@ -9959,8 +9842,8 @@
       <w:r>
         <w:rPr>
           <w:rFonts w:ascii="TH SarabunPSK" w:hAnsi="TH SarabunPSK" w:cs="TH SarabunPSK"/>
-          <w:sz w:val="40"/>
-          <w:szCs w:val="40"/>
+          <w:sz w:val="34"/>
+          <w:szCs w:val="34"/>
           <w:cs/>
         </w:rPr>
         <w:t>เป็นต้น</w:t>
@@ -9972,23 +9855,23 @@
         <w:jc w:val="thaiDistribute"/>
         <w:rPr>
           <w:rFonts w:ascii="TH SarabunPSK" w:hAnsi="TH SarabunPSK" w:cs="TH SarabunPSK"/>
-          <w:sz w:val="40"/>
-          <w:szCs w:val="40"/>
-        </w:rPr>
-      </w:pPr>
-      <w:r>
-        <w:rPr>
-          <w:rFonts w:ascii="TH SarabunPSK" w:hAnsi="TH SarabunPSK" w:cs="TH SarabunPSK"/>
-          <w:sz w:val="40"/>
-          <w:szCs w:val="40"/>
+          <w:sz w:val="34"/>
+          <w:szCs w:val="34"/>
+        </w:rPr>
+      </w:pPr>
+      <w:r>
+        <w:rPr>
+          <w:rFonts w:ascii="TH SarabunPSK" w:hAnsi="TH SarabunPSK" w:cs="TH SarabunPSK"/>
+          <w:sz w:val="34"/>
+          <w:szCs w:val="34"/>
         </w:rPr>
         <w:t>2</w:t>
       </w:r>
       <w:r>
         <w:rPr>
           <w:rFonts w:ascii="TH SarabunPSK" w:hAnsi="TH SarabunPSK" w:cs="TH SarabunPSK"/>
-          <w:sz w:val="40"/>
-          <w:szCs w:val="40"/>
+          <w:sz w:val="34"/>
+          <w:szCs w:val="34"/>
           <w:cs/>
         </w:rPr>
         <w:t>)</w:t>
@@ -9996,16 +9879,16 @@
       <w:r>
         <w:rPr>
           <w:rFonts w:ascii="TH SarabunPSK" w:hAnsi="TH SarabunPSK" w:cs="TH SarabunPSK"/>
-          <w:sz w:val="40"/>
-          <w:szCs w:val="40"/>
+          <w:sz w:val="34"/>
+          <w:szCs w:val="34"/>
         </w:rPr>
         <w:t>. Endogenous</w:t>
       </w:r>
       <w:r>
         <w:rPr>
           <w:rFonts w:ascii="TH SarabunPSK" w:hAnsi="TH SarabunPSK" w:cs="TH SarabunPSK"/>
-          <w:sz w:val="40"/>
-          <w:szCs w:val="40"/>
+          <w:sz w:val="34"/>
+          <w:szCs w:val="34"/>
           <w:cs/>
         </w:rPr>
         <w:t xml:space="preserve"> </w:t>
@@ -10013,16 +9896,16 @@
       <w:r>
         <w:rPr>
           <w:rFonts w:ascii="TH SarabunPSK" w:hAnsi="TH SarabunPSK" w:cs="TH SarabunPSK"/>
-          <w:sz w:val="40"/>
-          <w:szCs w:val="40"/>
+          <w:sz w:val="34"/>
+          <w:szCs w:val="34"/>
         </w:rPr>
         <w:t>BCI</w:t>
       </w:r>
       <w:r>
         <w:rPr>
           <w:rFonts w:ascii="TH SarabunPSK" w:hAnsi="TH SarabunPSK" w:cs="TH SarabunPSK"/>
-          <w:sz w:val="40"/>
-          <w:szCs w:val="40"/>
+          <w:sz w:val="34"/>
+          <w:szCs w:val="34"/>
           <w:cs/>
         </w:rPr>
         <w:t xml:space="preserve"> </w:t>
@@ -10030,8 +9913,8 @@
       <w:r>
         <w:rPr>
           <w:rFonts w:ascii="TH SarabunPSK" w:hAnsi="TH SarabunPSK" w:cs="TH SarabunPSK"/>
-          <w:sz w:val="40"/>
-          <w:szCs w:val="40"/>
+          <w:sz w:val="34"/>
+          <w:szCs w:val="34"/>
           <w:cs/>
         </w:rPr>
         <w:t>การใช้กระบวณการ</w:t>
@@ -10039,8 +9922,8 @@
       <w:r>
         <w:rPr>
           <w:rFonts w:ascii="TH SarabunPSK" w:hAnsi="TH SarabunPSK" w:cs="TH SarabunPSK"/>
-          <w:sz w:val="40"/>
-          <w:szCs w:val="40"/>
+          <w:sz w:val="34"/>
+          <w:szCs w:val="34"/>
           <w:cs/>
         </w:rPr>
         <w:t>ทำงานของสมองโดยไม่ใช้สิ่งเร้า</w:t>
@@ -10048,8 +9931,8 @@
       <w:r>
         <w:rPr>
           <w:rFonts w:ascii="TH SarabunPSK" w:hAnsi="TH SarabunPSK" w:cs="TH SarabunPSK"/>
-          <w:sz w:val="40"/>
-          <w:szCs w:val="40"/>
+          <w:sz w:val="34"/>
+          <w:szCs w:val="34"/>
           <w:cs/>
         </w:rPr>
         <w:t xml:space="preserve"> หรืออุปกรณ์</w:t>
@@ -10057,8 +9940,8 @@
       <w:r>
         <w:rPr>
           <w:rFonts w:ascii="TH SarabunPSK" w:hAnsi="TH SarabunPSK" w:cs="TH SarabunPSK"/>
-          <w:sz w:val="40"/>
-          <w:szCs w:val="40"/>
+          <w:sz w:val="34"/>
+          <w:szCs w:val="34"/>
           <w:cs/>
         </w:rPr>
         <w:t>ภายนอกโดยใช้การจินตนาการถึงการเคลื่อนไหว</w:t>
@@ -10066,8 +9949,8 @@
       <w:r>
         <w:rPr>
           <w:rFonts w:ascii="TH SarabunPSK" w:hAnsi="TH SarabunPSK" w:cs="TH SarabunPSK"/>
-          <w:sz w:val="40"/>
-          <w:szCs w:val="40"/>
+          <w:sz w:val="34"/>
+          <w:szCs w:val="34"/>
           <w:cs/>
         </w:rPr>
         <w:t>ของร่างกาย</w:t>
@@ -10075,8 +9958,8 @@
       <w:r>
         <w:rPr>
           <w:rFonts w:ascii="TH SarabunPSK" w:hAnsi="TH SarabunPSK" w:cs="TH SarabunPSK"/>
-          <w:sz w:val="40"/>
-          <w:szCs w:val="40"/>
+          <w:sz w:val="34"/>
+          <w:szCs w:val="34"/>
           <w:cs/>
         </w:rPr>
         <w:t xml:space="preserve"> เช่น จินตนาการว่ากำลังกำมือ</w:t>
@@ -10084,8 +9967,8 @@
       <w:r>
         <w:rPr>
           <w:rFonts w:ascii="TH SarabunPSK" w:hAnsi="TH SarabunPSK" w:cs="TH SarabunPSK"/>
-          <w:sz w:val="40"/>
-          <w:szCs w:val="40"/>
+          <w:sz w:val="34"/>
+          <w:szCs w:val="34"/>
           <w:cs/>
         </w:rPr>
         <w:t xml:space="preserve"> หลักการของ </w:t>
@@ -10093,16 +9976,16 @@
       <w:r>
         <w:rPr>
           <w:rFonts w:ascii="TH SarabunPSK" w:hAnsi="TH SarabunPSK" w:cs="TH SarabunPSK"/>
-          <w:sz w:val="40"/>
-          <w:szCs w:val="40"/>
+          <w:sz w:val="34"/>
+          <w:szCs w:val="34"/>
         </w:rPr>
         <w:t>Endogenous</w:t>
       </w:r>
       <w:r>
         <w:rPr>
           <w:rFonts w:ascii="TH SarabunPSK" w:hAnsi="TH SarabunPSK" w:cs="TH SarabunPSK"/>
-          <w:sz w:val="40"/>
-          <w:szCs w:val="40"/>
+          <w:sz w:val="34"/>
+          <w:szCs w:val="34"/>
           <w:cs/>
         </w:rPr>
         <w:t xml:space="preserve"> </w:t>
@@ -10110,16 +9993,16 @@
       <w:r>
         <w:rPr>
           <w:rFonts w:ascii="TH SarabunPSK" w:hAnsi="TH SarabunPSK" w:cs="TH SarabunPSK"/>
-          <w:sz w:val="40"/>
-          <w:szCs w:val="40"/>
+          <w:sz w:val="34"/>
+          <w:szCs w:val="34"/>
         </w:rPr>
         <w:t>BCI</w:t>
       </w:r>
       <w:r>
         <w:rPr>
           <w:rFonts w:ascii="TH SarabunPSK" w:hAnsi="TH SarabunPSK" w:cs="TH SarabunPSK"/>
-          <w:sz w:val="40"/>
-          <w:szCs w:val="40"/>
+          <w:sz w:val="34"/>
+          <w:szCs w:val="34"/>
           <w:cs/>
         </w:rPr>
         <w:t xml:space="preserve"> เรียกอีกชื่อหนึ่งว่า </w:t>
@@ -10127,24 +10010,24 @@
       <w:r>
         <w:rPr>
           <w:rFonts w:ascii="TH SarabunPSK" w:hAnsi="TH SarabunPSK" w:cs="TH SarabunPSK"/>
-          <w:sz w:val="40"/>
-          <w:szCs w:val="40"/>
+          <w:sz w:val="34"/>
+          <w:szCs w:val="34"/>
         </w:rPr>
         <w:t>Active BCI (Motor Imagery)</w:t>
       </w:r>
       <w:r>
         <w:rPr>
           <w:rFonts w:ascii="TH SarabunPSK" w:hAnsi="TH SarabunPSK" w:cs="TH SarabunPSK"/>
-          <w:sz w:val="40"/>
-          <w:szCs w:val="40"/>
+          <w:sz w:val="34"/>
+          <w:szCs w:val="34"/>
         </w:rPr>
         <w:t xml:space="preserve"> </w:t>
       </w:r>
       <w:r>
         <w:rPr>
           <w:rFonts w:ascii="TH SarabunPSK" w:hAnsi="TH SarabunPSK" w:cs="TH SarabunPSK"/>
-          <w:sz w:val="40"/>
-          <w:szCs w:val="40"/>
+          <w:sz w:val="34"/>
+          <w:szCs w:val="34"/>
           <w:cs/>
         </w:rPr>
         <w:t>ประกอบไปด้วยขั้นตอนดังนี้</w:t>
@@ -10217,16 +10100,14 @@
         <w:jc w:val="center"/>
         <w:rPr>
           <w:rFonts w:ascii="TH SarabunPSK" w:hAnsi="TH SarabunPSK" w:cs="TH SarabunPSK"/>
-          <w:sz w:val="40"/>
-          <w:szCs w:val="40"/>
-          <w:cs/>
-        </w:rPr>
-      </w:pPr>
-      <w:r>
-        <w:rPr>
-          <w:rFonts w:ascii="TH SarabunPSK" w:hAnsi="TH SarabunPSK" w:cs="TH SarabunPSK"/>
-          <w:sz w:val="40"/>
-          <w:szCs w:val="40"/>
+          <w:sz w:val="30"/>
+          <w:cs/>
+        </w:rPr>
+      </w:pPr>
+      <w:r>
+        <w:rPr>
+          <w:rFonts w:ascii="TH SarabunPSK" w:hAnsi="TH SarabunPSK" w:cs="TH SarabunPSK"/>
+          <w:sz w:val="30"/>
           <w:cs/>
         </w:rPr>
         <w:t xml:space="preserve">รูปที่ 1 ภาพรวมของการทำระบบควบคุม </w:t>
@@ -10234,8 +10115,7 @@
       <w:r>
         <w:rPr>
           <w:rFonts w:ascii="TH SarabunPSK" w:hAnsi="TH SarabunPSK" w:cs="TH SarabunPSK"/>
-          <w:sz w:val="40"/>
-          <w:szCs w:val="40"/>
+          <w:sz w:val="30"/>
         </w:rPr>
         <w:t xml:space="preserve">MI-BCI </w:t>
       </w:r>
@@ -10244,23 +10124,29 @@
       <w:pPr>
         <w:rPr>
           <w:rFonts w:ascii="TH SarabunPSK" w:hAnsi="TH SarabunPSK" w:cs="TH SarabunPSK"/>
-          <w:sz w:val="40"/>
-          <w:szCs w:val="40"/>
-        </w:rPr>
-      </w:pPr>
-      <w:r>
-        <w:rPr>
-          <w:rFonts w:ascii="TH SarabunPSK" w:hAnsi="TH SarabunPSK" w:cs="TH SarabunPSK"/>
-          <w:sz w:val="40"/>
-          <w:szCs w:val="40"/>
+          <w:b/>
+          <w:bCs/>
+          <w:sz w:val="34"/>
+          <w:szCs w:val="34"/>
+        </w:rPr>
+      </w:pPr>
+      <w:r>
+        <w:rPr>
+          <w:rFonts w:ascii="TH SarabunPSK" w:hAnsi="TH SarabunPSK" w:cs="TH SarabunPSK"/>
+          <w:b/>
+          <w:bCs/>
+          <w:sz w:val="34"/>
+          <w:szCs w:val="34"/>
         </w:rPr>
         <w:t>2.1.1 Signal processing</w:t>
       </w:r>
       <w:r>
         <w:rPr>
           <w:rFonts w:ascii="TH SarabunPSK" w:hAnsi="TH SarabunPSK" w:cs="TH SarabunPSK"/>
-          <w:sz w:val="40"/>
-          <w:szCs w:val="40"/>
+          <w:b/>
+          <w:bCs/>
+          <w:sz w:val="34"/>
+          <w:szCs w:val="34"/>
           <w:cs/>
         </w:rPr>
         <w:t xml:space="preserve"> </w:t>
@@ -10268,8 +10154,10 @@
       <w:r>
         <w:rPr>
           <w:rFonts w:ascii="TH SarabunPSK" w:hAnsi="TH SarabunPSK" w:cs="TH SarabunPSK"/>
-          <w:sz w:val="40"/>
-          <w:szCs w:val="40"/>
+          <w:b/>
+          <w:bCs/>
+          <w:sz w:val="34"/>
+          <w:szCs w:val="34"/>
         </w:rPr>
         <w:t>algorithms</w:t>
       </w:r>
@@ -10279,24 +10167,23 @@
         <w:jc w:val="both"/>
         <w:rPr>
           <w:rFonts w:ascii="TH SarabunPSK" w:hAnsi="TH SarabunPSK" w:cs="TH SarabunPSK"/>
-          <w:sz w:val="40"/>
-          <w:szCs w:val="40"/>
-        </w:rPr>
-      </w:pPr>
-      <w:r>
-        <w:rPr>
-          <w:rFonts w:ascii="TH SarabunPSK" w:hAnsi="TH SarabunPSK" w:cs="TH SarabunPSK"/>
-          <w:sz w:val="40"/>
-          <w:szCs w:val="40"/>
-        </w:rPr>
-        <w:lastRenderedPageBreak/>
+          <w:sz w:val="34"/>
+          <w:szCs w:val="34"/>
+        </w:rPr>
+      </w:pPr>
+      <w:r>
+        <w:rPr>
+          <w:rFonts w:ascii="TH SarabunPSK" w:hAnsi="TH SarabunPSK" w:cs="TH SarabunPSK"/>
+          <w:sz w:val="34"/>
+          <w:szCs w:val="34"/>
+        </w:rPr>
         <w:tab/>
       </w:r>
       <w:r>
         <w:rPr>
           <w:rFonts w:ascii="TH SarabunPSK" w:hAnsi="TH SarabunPSK" w:cs="TH SarabunPSK"/>
-          <w:sz w:val="40"/>
-          <w:szCs w:val="40"/>
+          <w:sz w:val="34"/>
+          <w:szCs w:val="34"/>
           <w:cs/>
         </w:rPr>
         <w:t>ในขั้นตอนแรก</w:t>
@@ -10304,8 +10191,8 @@
       <w:r>
         <w:rPr>
           <w:rFonts w:ascii="TH SarabunPSK" w:hAnsi="TH SarabunPSK" w:cs="TH SarabunPSK"/>
-          <w:sz w:val="40"/>
-          <w:szCs w:val="40"/>
+          <w:sz w:val="34"/>
+          <w:szCs w:val="34"/>
           <w:cs/>
         </w:rPr>
         <w:t>เป็นการนำสัญญาณคลื่นสมองที่เก็บได้จาก</w:t>
@@ -10313,24 +10200,24 @@
       <w:r>
         <w:rPr>
           <w:rFonts w:ascii="TH SarabunPSK" w:hAnsi="TH SarabunPSK" w:cs="TH SarabunPSK"/>
-          <w:sz w:val="40"/>
-          <w:szCs w:val="40"/>
+          <w:sz w:val="34"/>
+          <w:szCs w:val="34"/>
         </w:rPr>
         <w:t xml:space="preserve"> Electroencephalography (EEG)</w:t>
       </w:r>
       <w:r>
         <w:rPr>
           <w:rFonts w:ascii="TH SarabunPSK" w:hAnsi="TH SarabunPSK" w:cs="TH SarabunPSK"/>
-          <w:sz w:val="40"/>
-          <w:szCs w:val="40"/>
+          <w:sz w:val="34"/>
+          <w:szCs w:val="34"/>
         </w:rPr>
         <w:t xml:space="preserve"> </w:t>
       </w:r>
       <w:r>
         <w:rPr>
           <w:rFonts w:ascii="TH SarabunPSK" w:hAnsi="TH SarabunPSK" w:cs="TH SarabunPSK"/>
-          <w:sz w:val="40"/>
-          <w:szCs w:val="40"/>
+          <w:sz w:val="34"/>
+          <w:szCs w:val="34"/>
           <w:cs/>
         </w:rPr>
         <w:t>มาประมวลผลสัญญาณ</w:t>
@@ -10338,8 +10225,8 @@
       <w:r>
         <w:rPr>
           <w:rFonts w:ascii="TH SarabunPSK" w:hAnsi="TH SarabunPSK" w:cs="TH SarabunPSK"/>
-          <w:sz w:val="40"/>
-          <w:szCs w:val="40"/>
+          <w:sz w:val="34"/>
+          <w:szCs w:val="34"/>
           <w:cs/>
         </w:rPr>
         <w:t>เบื้องต้น</w:t>
@@ -10347,8 +10234,8 @@
       <w:r>
         <w:rPr>
           <w:rFonts w:ascii="TH SarabunPSK" w:hAnsi="TH SarabunPSK" w:cs="TH SarabunPSK"/>
-          <w:sz w:val="40"/>
-          <w:szCs w:val="40"/>
+          <w:sz w:val="34"/>
+          <w:szCs w:val="34"/>
           <w:cs/>
         </w:rPr>
         <w:t>เพื่อแยกข้อมูลและลดสัญญาณรบกวนจากภายนอก</w:t>
@@ -10356,8 +10243,8 @@
       <w:r>
         <w:rPr>
           <w:rFonts w:ascii="TH SarabunPSK" w:hAnsi="TH SarabunPSK" w:cs="TH SarabunPSK"/>
-          <w:sz w:val="40"/>
-          <w:szCs w:val="40"/>
+          <w:sz w:val="34"/>
+          <w:szCs w:val="34"/>
           <w:cs/>
         </w:rPr>
         <w:t xml:space="preserve"> </w:t>
@@ -10365,8 +10252,8 @@
       <w:r>
         <w:rPr>
           <w:rFonts w:ascii="TH SarabunPSK" w:hAnsi="TH SarabunPSK" w:cs="TH SarabunPSK"/>
-          <w:sz w:val="40"/>
-          <w:szCs w:val="40"/>
+          <w:sz w:val="34"/>
+          <w:szCs w:val="34"/>
           <w:cs/>
         </w:rPr>
         <w:t>จากนั้นนำไป</w:t>
@@ -10374,8 +10261,8 @@
       <w:r>
         <w:rPr>
           <w:rFonts w:ascii="TH SarabunPSK" w:hAnsi="TH SarabunPSK" w:cs="TH SarabunPSK"/>
-          <w:sz w:val="40"/>
-          <w:szCs w:val="40"/>
+          <w:sz w:val="34"/>
+          <w:szCs w:val="34"/>
           <w:cs/>
         </w:rPr>
         <w:t>ทำในกระบวนการดังต่อไปนี้</w:t>
@@ -10387,15 +10274,19 @@
         <w:jc w:val="both"/>
         <w:rPr>
           <w:rFonts w:ascii="TH SarabunPSK" w:hAnsi="TH SarabunPSK" w:cs="TH SarabunPSK"/>
-          <w:sz w:val="40"/>
-          <w:szCs w:val="40"/>
-        </w:rPr>
-      </w:pPr>
-      <w:r>
-        <w:rPr>
-          <w:rFonts w:ascii="TH SarabunPSK" w:hAnsi="TH SarabunPSK" w:cs="TH SarabunPSK"/>
-          <w:sz w:val="40"/>
-          <w:szCs w:val="40"/>
+          <w:b/>
+          <w:bCs/>
+          <w:sz w:val="34"/>
+          <w:szCs w:val="34"/>
+        </w:rPr>
+      </w:pPr>
+      <w:r>
+        <w:rPr>
+          <w:rFonts w:ascii="TH SarabunPSK" w:hAnsi="TH SarabunPSK" w:cs="TH SarabunPSK"/>
+          <w:b/>
+          <w:bCs/>
+          <w:sz w:val="34"/>
+          <w:szCs w:val="34"/>
           <w:cs/>
         </w:rPr>
         <w:t>1</w:t>
@@ -10403,8 +10294,10 @@
       <w:r>
         <w:rPr>
           <w:rFonts w:ascii="TH SarabunPSK" w:hAnsi="TH SarabunPSK" w:cs="TH SarabunPSK"/>
-          <w:sz w:val="40"/>
-          <w:szCs w:val="40"/>
+          <w:b/>
+          <w:bCs/>
+          <w:sz w:val="34"/>
+          <w:szCs w:val="34"/>
           <w:cs/>
         </w:rPr>
         <w:t>).</w:t>
@@ -10412,8 +10305,10 @@
       <w:r>
         <w:rPr>
           <w:rFonts w:ascii="TH SarabunPSK" w:hAnsi="TH SarabunPSK" w:cs="TH SarabunPSK"/>
-          <w:sz w:val="40"/>
-          <w:szCs w:val="40"/>
+          <w:b/>
+          <w:bCs/>
+          <w:sz w:val="34"/>
+          <w:szCs w:val="34"/>
           <w:cs/>
         </w:rPr>
         <w:t xml:space="preserve"> </w:t>
@@ -10421,8 +10316,10 @@
       <w:r>
         <w:rPr>
           <w:rFonts w:ascii="TH SarabunPSK" w:hAnsi="TH SarabunPSK" w:cs="TH SarabunPSK"/>
-          <w:sz w:val="40"/>
-          <w:szCs w:val="40"/>
+          <w:b/>
+          <w:bCs/>
+          <w:sz w:val="34"/>
+          <w:szCs w:val="34"/>
         </w:rPr>
         <w:t>Feature Extractions</w:t>
       </w:r>
@@ -10433,24 +10330,25 @@
         <w:jc w:val="both"/>
         <w:rPr>
           <w:rFonts w:ascii="TH SarabunPSK" w:hAnsi="TH SarabunPSK" w:cs="TH SarabunPSK"/>
-          <w:sz w:val="40"/>
-          <w:szCs w:val="40"/>
-        </w:rPr>
-      </w:pPr>
-      <w:r>
-        <w:rPr>
-          <w:rFonts w:ascii="TH SarabunPSK" w:hAnsi="TH SarabunPSK" w:cs="TH SarabunPSK"/>
-          <w:sz w:val="40"/>
-          <w:szCs w:val="40"/>
-          <w:cs/>
-        </w:rPr>
+          <w:sz w:val="34"/>
+          <w:szCs w:val="34"/>
+        </w:rPr>
+      </w:pPr>
+      <w:r>
+        <w:rPr>
+          <w:rFonts w:ascii="TH SarabunPSK" w:hAnsi="TH SarabunPSK" w:cs="TH SarabunPSK"/>
+          <w:sz w:val="34"/>
+          <w:szCs w:val="34"/>
+          <w:cs/>
+        </w:rPr>
+        <w:lastRenderedPageBreak/>
         <w:t>เป็น</w:t>
       </w:r>
       <w:r>
         <w:rPr>
           <w:rFonts w:ascii="TH SarabunPSK" w:hAnsi="TH SarabunPSK" w:cs="TH SarabunPSK"/>
-          <w:sz w:val="40"/>
-          <w:szCs w:val="40"/>
+          <w:sz w:val="34"/>
+          <w:szCs w:val="34"/>
           <w:cs/>
         </w:rPr>
         <w:t>กระบวณการสำคัญ</w:t>
@@ -10458,8 +10356,8 @@
       <w:r>
         <w:rPr>
           <w:rFonts w:ascii="TH SarabunPSK" w:hAnsi="TH SarabunPSK" w:cs="TH SarabunPSK"/>
-          <w:sz w:val="40"/>
-          <w:szCs w:val="40"/>
+          <w:sz w:val="34"/>
+          <w:szCs w:val="34"/>
           <w:cs/>
         </w:rPr>
         <w:t xml:space="preserve">ในการแปลงสัญญาณที่ทำการ </w:t>
@@ -10467,16 +10365,16 @@
       <w:r>
         <w:rPr>
           <w:rFonts w:ascii="TH SarabunPSK" w:hAnsi="TH SarabunPSK" w:cs="TH SarabunPSK"/>
-          <w:sz w:val="40"/>
-          <w:szCs w:val="40"/>
+          <w:sz w:val="34"/>
+          <w:szCs w:val="34"/>
         </w:rPr>
         <w:t xml:space="preserve">preprocessing </w:t>
       </w:r>
       <w:r>
         <w:rPr>
           <w:rFonts w:ascii="TH SarabunPSK" w:hAnsi="TH SarabunPSK" w:cs="TH SarabunPSK"/>
-          <w:sz w:val="40"/>
-          <w:szCs w:val="40"/>
+          <w:sz w:val="34"/>
+          <w:szCs w:val="34"/>
           <w:cs/>
         </w:rPr>
         <w:t xml:space="preserve">แล้วให้เป็น </w:t>
@@ -10484,16 +10382,16 @@
       <w:r>
         <w:rPr>
           <w:rFonts w:ascii="TH SarabunPSK" w:hAnsi="TH SarabunPSK" w:cs="TH SarabunPSK"/>
-          <w:sz w:val="40"/>
-          <w:szCs w:val="40"/>
+          <w:sz w:val="34"/>
+          <w:szCs w:val="34"/>
         </w:rPr>
         <w:t xml:space="preserve">Feature vectors </w:t>
       </w:r>
       <w:r>
         <w:rPr>
           <w:rFonts w:ascii="TH SarabunPSK" w:hAnsi="TH SarabunPSK" w:cs="TH SarabunPSK"/>
-          <w:sz w:val="40"/>
-          <w:szCs w:val="40"/>
+          <w:sz w:val="34"/>
+          <w:szCs w:val="34"/>
           <w:cs/>
         </w:rPr>
         <w:t>และกำจัดข้อมูลที่ไม่จำเป็น</w:t>
@@ -10501,8 +10399,8 @@
       <w:r>
         <w:rPr>
           <w:rFonts w:ascii="TH SarabunPSK" w:hAnsi="TH SarabunPSK" w:cs="TH SarabunPSK"/>
-          <w:sz w:val="40"/>
-          <w:szCs w:val="40"/>
+          <w:sz w:val="34"/>
+          <w:szCs w:val="34"/>
           <w:cs/>
         </w:rPr>
         <w:t>เน้นความสำคัญไปที่ข้อมูลเชิงความถี่</w:t>
@@ -10510,16 +10408,16 @@
       <w:r>
         <w:rPr>
           <w:rFonts w:ascii="TH SarabunPSK" w:hAnsi="TH SarabunPSK" w:cs="TH SarabunPSK"/>
-          <w:sz w:val="40"/>
-          <w:szCs w:val="40"/>
+          <w:sz w:val="34"/>
+          <w:szCs w:val="34"/>
         </w:rPr>
         <w:t xml:space="preserve"> (Frequency Domain) </w:t>
       </w:r>
       <w:r>
         <w:rPr>
           <w:rFonts w:ascii="TH SarabunPSK" w:hAnsi="TH SarabunPSK" w:cs="TH SarabunPSK"/>
-          <w:sz w:val="40"/>
-          <w:szCs w:val="40"/>
+          <w:sz w:val="34"/>
+          <w:szCs w:val="34"/>
           <w:cs/>
         </w:rPr>
         <w:t xml:space="preserve">และข้อมูลเชิงพื้นที่ </w:t>
@@ -10527,16 +10425,16 @@
       <w:r>
         <w:rPr>
           <w:rFonts w:ascii="TH SarabunPSK" w:hAnsi="TH SarabunPSK" w:cs="TH SarabunPSK"/>
-          <w:sz w:val="40"/>
-          <w:szCs w:val="40"/>
+          <w:sz w:val="34"/>
+          <w:szCs w:val="34"/>
         </w:rPr>
         <w:t>(Spatial Information)</w:t>
       </w:r>
       <w:r>
         <w:rPr>
           <w:rFonts w:ascii="TH SarabunPSK" w:hAnsi="TH SarabunPSK" w:cs="TH SarabunPSK"/>
-          <w:sz w:val="40"/>
-          <w:szCs w:val="40"/>
+          <w:sz w:val="34"/>
+          <w:szCs w:val="34"/>
           <w:cs/>
         </w:rPr>
         <w:t xml:space="preserve"> โดยทั่วไปแล้วจะใช้วิธีดังนี้</w:t>
@@ -10551,23 +10449,23 @@
         <w:jc w:val="both"/>
         <w:rPr>
           <w:rFonts w:ascii="TH SarabunPSK" w:hAnsi="TH SarabunPSK" w:cs="TH SarabunPSK"/>
-          <w:sz w:val="40"/>
-          <w:szCs w:val="40"/>
-        </w:rPr>
-      </w:pPr>
-      <w:r>
-        <w:rPr>
-          <w:rFonts w:ascii="TH SarabunPSK" w:hAnsi="TH SarabunPSK" w:cs="TH SarabunPSK"/>
-          <w:sz w:val="40"/>
-          <w:szCs w:val="40"/>
+          <w:sz w:val="34"/>
+          <w:szCs w:val="34"/>
+        </w:rPr>
+      </w:pPr>
+      <w:r>
+        <w:rPr>
+          <w:rFonts w:ascii="TH SarabunPSK" w:hAnsi="TH SarabunPSK" w:cs="TH SarabunPSK"/>
+          <w:sz w:val="34"/>
+          <w:szCs w:val="34"/>
         </w:rPr>
         <w:t xml:space="preserve">Fourier Transformation </w:t>
       </w:r>
       <w:r>
         <w:rPr>
           <w:rFonts w:ascii="TH SarabunPSK" w:hAnsi="TH SarabunPSK" w:cs="TH SarabunPSK"/>
-          <w:sz w:val="40"/>
-          <w:szCs w:val="40"/>
+          <w:sz w:val="34"/>
+          <w:szCs w:val="34"/>
           <w:cs/>
         </w:rPr>
         <w:t xml:space="preserve">รูปแบบ </w:t>
@@ -10575,16 +10473,16 @@
       <w:r>
         <w:rPr>
           <w:rFonts w:ascii="TH SarabunPSK" w:hAnsi="TH SarabunPSK" w:cs="TH SarabunPSK"/>
-          <w:sz w:val="40"/>
-          <w:szCs w:val="40"/>
+          <w:sz w:val="34"/>
+          <w:szCs w:val="34"/>
         </w:rPr>
         <w:t xml:space="preserve">Fast </w:t>
       </w:r>
       <w:r>
         <w:rPr>
           <w:rFonts w:ascii="TH SarabunPSK" w:hAnsi="TH SarabunPSK" w:cs="TH SarabunPSK"/>
-          <w:sz w:val="40"/>
-          <w:szCs w:val="40"/>
+          <w:sz w:val="34"/>
+          <w:szCs w:val="34"/>
           <w:cs/>
         </w:rPr>
         <w:t xml:space="preserve">หรือ </w:t>
@@ -10592,8 +10490,8 @@
       <w:r>
         <w:rPr>
           <w:rFonts w:ascii="TH SarabunPSK" w:hAnsi="TH SarabunPSK" w:cs="TH SarabunPSK"/>
-          <w:sz w:val="40"/>
-          <w:szCs w:val="40"/>
+          <w:sz w:val="34"/>
+          <w:szCs w:val="34"/>
         </w:rPr>
         <w:t>Discreate</w:t>
       </w:r>
@@ -10607,15 +10505,15 @@
         <w:jc w:val="both"/>
         <w:rPr>
           <w:rFonts w:ascii="TH SarabunPSK" w:hAnsi="TH SarabunPSK" w:cs="TH SarabunPSK"/>
-          <w:sz w:val="40"/>
-          <w:szCs w:val="40"/>
-        </w:rPr>
-      </w:pPr>
-      <w:r>
-        <w:rPr>
-          <w:rFonts w:ascii="TH SarabunPSK" w:hAnsi="TH SarabunPSK" w:cs="TH SarabunPSK"/>
-          <w:sz w:val="40"/>
-          <w:szCs w:val="40"/>
+          <w:sz w:val="34"/>
+          <w:szCs w:val="34"/>
+        </w:rPr>
+      </w:pPr>
+      <w:r>
+        <w:rPr>
+          <w:rFonts w:ascii="TH SarabunPSK" w:hAnsi="TH SarabunPSK" w:cs="TH SarabunPSK"/>
+          <w:sz w:val="34"/>
+          <w:szCs w:val="34"/>
         </w:rPr>
         <w:t>Wavelet Transformation</w:t>
       </w:r>
@@ -10629,15 +10527,15 @@
         <w:jc w:val="both"/>
         <w:rPr>
           <w:rFonts w:ascii="TH SarabunPSK" w:hAnsi="TH SarabunPSK" w:cs="TH SarabunPSK"/>
-          <w:sz w:val="40"/>
-          <w:szCs w:val="40"/>
-        </w:rPr>
-      </w:pPr>
-      <w:r>
-        <w:rPr>
-          <w:rFonts w:ascii="TH SarabunPSK" w:hAnsi="TH SarabunPSK" w:cs="TH SarabunPSK"/>
-          <w:sz w:val="40"/>
-          <w:szCs w:val="40"/>
+          <w:sz w:val="34"/>
+          <w:szCs w:val="34"/>
+        </w:rPr>
+      </w:pPr>
+      <w:r>
+        <w:rPr>
+          <w:rFonts w:ascii="TH SarabunPSK" w:hAnsi="TH SarabunPSK" w:cs="TH SarabunPSK"/>
+          <w:sz w:val="34"/>
+          <w:szCs w:val="34"/>
         </w:rPr>
         <w:t>Auto-regression Model (AR)</w:t>
       </w:r>
@@ -10651,15 +10549,15 @@
         <w:jc w:val="both"/>
         <w:rPr>
           <w:rFonts w:ascii="TH SarabunPSK" w:hAnsi="TH SarabunPSK" w:cs="TH SarabunPSK"/>
-          <w:sz w:val="40"/>
-          <w:szCs w:val="40"/>
-        </w:rPr>
-      </w:pPr>
-      <w:r>
-        <w:rPr>
-          <w:rFonts w:ascii="TH SarabunPSK" w:hAnsi="TH SarabunPSK" w:cs="TH SarabunPSK"/>
-          <w:sz w:val="40"/>
-          <w:szCs w:val="40"/>
+          <w:sz w:val="34"/>
+          <w:szCs w:val="34"/>
+        </w:rPr>
+      </w:pPr>
+      <w:r>
+        <w:rPr>
+          <w:rFonts w:ascii="TH SarabunPSK" w:hAnsi="TH SarabunPSK" w:cs="TH SarabunPSK"/>
+          <w:sz w:val="34"/>
+          <w:szCs w:val="34"/>
         </w:rPr>
         <w:t>Common spatial pattern (CSP)</w:t>
       </w:r>
@@ -10673,15 +10571,15 @@
         <w:jc w:val="both"/>
         <w:rPr>
           <w:rFonts w:ascii="TH SarabunPSK" w:hAnsi="TH SarabunPSK" w:cs="TH SarabunPSK"/>
-          <w:sz w:val="40"/>
-          <w:szCs w:val="40"/>
-        </w:rPr>
-      </w:pPr>
-      <w:r>
-        <w:rPr>
-          <w:rFonts w:ascii="TH SarabunPSK" w:hAnsi="TH SarabunPSK" w:cs="TH SarabunPSK"/>
-          <w:sz w:val="40"/>
-          <w:szCs w:val="40"/>
+          <w:sz w:val="34"/>
+          <w:szCs w:val="34"/>
+        </w:rPr>
+      </w:pPr>
+      <w:r>
+        <w:rPr>
+          <w:rFonts w:ascii="TH SarabunPSK" w:hAnsi="TH SarabunPSK" w:cs="TH SarabunPSK"/>
+          <w:sz w:val="34"/>
+          <w:szCs w:val="34"/>
         </w:rPr>
         <w:t>Independent component analysis Algorithm</w:t>
       </w:r>
@@ -10695,24 +10593,24 @@
         <w:jc w:val="both"/>
         <w:rPr>
           <w:rFonts w:ascii="TH SarabunPSK" w:hAnsi="TH SarabunPSK" w:cs="TH SarabunPSK"/>
-          <w:sz w:val="40"/>
-          <w:szCs w:val="40"/>
-          <w:cs/>
-        </w:rPr>
-      </w:pPr>
-      <w:r>
-        <w:rPr>
-          <w:rFonts w:ascii="TH SarabunPSK" w:hAnsi="TH SarabunPSK" w:cs="TH SarabunPSK"/>
-          <w:sz w:val="40"/>
-          <w:szCs w:val="40"/>
+          <w:sz w:val="34"/>
+          <w:szCs w:val="34"/>
+          <w:cs/>
+        </w:rPr>
+      </w:pPr>
+      <w:r>
+        <w:rPr>
+          <w:rFonts w:ascii="TH SarabunPSK" w:hAnsi="TH SarabunPSK" w:cs="TH SarabunPSK"/>
+          <w:sz w:val="34"/>
+          <w:szCs w:val="34"/>
         </w:rPr>
         <w:t xml:space="preserve">Principle </w:t>
       </w:r>
       <w:r>
         <w:rPr>
           <w:rFonts w:ascii="TH SarabunPSK" w:hAnsi="TH SarabunPSK" w:cs="TH SarabunPSK"/>
-          <w:sz w:val="40"/>
-          <w:szCs w:val="40"/>
+          <w:sz w:val="34"/>
+          <w:szCs w:val="34"/>
         </w:rPr>
         <w:t>component analysis</w:t>
       </w:r>
@@ -10723,15 +10621,19 @@
         <w:jc w:val="thaiDistribute"/>
         <w:rPr>
           <w:rFonts w:ascii="TH SarabunPSK" w:hAnsi="TH SarabunPSK" w:cs="TH SarabunPSK"/>
-          <w:sz w:val="40"/>
-          <w:szCs w:val="40"/>
-        </w:rPr>
-      </w:pPr>
-      <w:r>
-        <w:rPr>
-          <w:rFonts w:ascii="TH SarabunPSK" w:hAnsi="TH SarabunPSK" w:cs="TH SarabunPSK"/>
-          <w:sz w:val="40"/>
-          <w:szCs w:val="40"/>
+          <w:b/>
+          <w:bCs/>
+          <w:sz w:val="34"/>
+          <w:szCs w:val="34"/>
+        </w:rPr>
+      </w:pPr>
+      <w:r>
+        <w:rPr>
+          <w:rFonts w:ascii="TH SarabunPSK" w:hAnsi="TH SarabunPSK" w:cs="TH SarabunPSK"/>
+          <w:b/>
+          <w:bCs/>
+          <w:sz w:val="34"/>
+          <w:szCs w:val="34"/>
         </w:rPr>
         <w:t>2). Classification methods</w:t>
       </w:r>
@@ -10742,15 +10644,15 @@
         <w:jc w:val="thaiDistribute"/>
         <w:rPr>
           <w:rFonts w:ascii="TH SarabunPSK" w:hAnsi="TH SarabunPSK" w:cs="TH SarabunPSK"/>
-          <w:sz w:val="40"/>
-          <w:szCs w:val="40"/>
-        </w:rPr>
-      </w:pPr>
-      <w:r>
-        <w:rPr>
-          <w:rFonts w:ascii="TH SarabunPSK" w:hAnsi="TH SarabunPSK" w:cs="TH SarabunPSK"/>
-          <w:sz w:val="40"/>
-          <w:szCs w:val="40"/>
+          <w:sz w:val="34"/>
+          <w:szCs w:val="34"/>
+        </w:rPr>
+      </w:pPr>
+      <w:r>
+        <w:rPr>
+          <w:rFonts w:ascii="TH SarabunPSK" w:hAnsi="TH SarabunPSK" w:cs="TH SarabunPSK"/>
+          <w:sz w:val="34"/>
+          <w:szCs w:val="34"/>
           <w:cs/>
         </w:rPr>
         <w:t>เป็นขั้นตอนการ</w:t>
@@ -10758,8 +10660,8 @@
       <w:r>
         <w:rPr>
           <w:rFonts w:ascii="TH SarabunPSK" w:hAnsi="TH SarabunPSK" w:cs="TH SarabunPSK"/>
-          <w:sz w:val="40"/>
-          <w:szCs w:val="40"/>
+          <w:sz w:val="34"/>
+          <w:szCs w:val="34"/>
           <w:cs/>
         </w:rPr>
         <w:t xml:space="preserve">ดึง </w:t>
@@ -10767,16 +10669,16 @@
       <w:r>
         <w:rPr>
           <w:rFonts w:ascii="TH SarabunPSK" w:hAnsi="TH SarabunPSK" w:cs="TH SarabunPSK"/>
-          <w:sz w:val="40"/>
-          <w:szCs w:val="40"/>
+          <w:sz w:val="34"/>
+          <w:szCs w:val="34"/>
         </w:rPr>
         <w:t xml:space="preserve">Feature </w:t>
       </w:r>
       <w:r>
         <w:rPr>
           <w:rFonts w:ascii="TH SarabunPSK" w:hAnsi="TH SarabunPSK" w:cs="TH SarabunPSK"/>
-          <w:sz w:val="40"/>
-          <w:szCs w:val="40"/>
+          <w:sz w:val="34"/>
+          <w:szCs w:val="34"/>
           <w:cs/>
         </w:rPr>
         <w:t>และแยก</w:t>
@@ -10784,8 +10686,8 @@
       <w:r>
         <w:rPr>
           <w:rFonts w:ascii="TH SarabunPSK" w:hAnsi="TH SarabunPSK" w:cs="TH SarabunPSK"/>
-          <w:sz w:val="40"/>
-          <w:szCs w:val="40"/>
+          <w:sz w:val="34"/>
+          <w:szCs w:val="34"/>
           <w:cs/>
         </w:rPr>
         <w:t>สัญญาณสมอง</w:t>
@@ -10793,8 +10695,8 @@
       <w:r>
         <w:rPr>
           <w:rFonts w:ascii="TH SarabunPSK" w:hAnsi="TH SarabunPSK" w:cs="TH SarabunPSK"/>
-          <w:sz w:val="40"/>
-          <w:szCs w:val="40"/>
+          <w:sz w:val="34"/>
+          <w:szCs w:val="34"/>
           <w:cs/>
         </w:rPr>
         <w:t>ให้สามารถ</w:t>
@@ -10802,8 +10704,8 @@
       <w:r>
         <w:rPr>
           <w:rFonts w:ascii="TH SarabunPSK" w:hAnsi="TH SarabunPSK" w:cs="TH SarabunPSK"/>
-          <w:sz w:val="40"/>
-          <w:szCs w:val="40"/>
+          <w:sz w:val="34"/>
+          <w:szCs w:val="34"/>
           <w:cs/>
         </w:rPr>
         <w:t>เป็นคำสั่งควบคุม</w:t>
@@ -10811,8 +10713,8 @@
       <w:r>
         <w:rPr>
           <w:rFonts w:ascii="TH SarabunPSK" w:hAnsi="TH SarabunPSK" w:cs="TH SarabunPSK"/>
-          <w:sz w:val="40"/>
-          <w:szCs w:val="40"/>
+          <w:sz w:val="34"/>
+          <w:szCs w:val="34"/>
           <w:cs/>
         </w:rPr>
         <w:t xml:space="preserve">อุปกรณ์ต่าง ๆ ได้อย่างแม่นยำ โดยมีวิธีที่ใช้กันทั่วไปคือ การใช้ </w:t>
@@ -10820,32 +10722,32 @@
       <w:r>
         <w:rPr>
           <w:rFonts w:ascii="TH SarabunPSK" w:hAnsi="TH SarabunPSK" w:cs="TH SarabunPSK"/>
-          <w:sz w:val="40"/>
-          <w:szCs w:val="40"/>
+          <w:sz w:val="34"/>
+          <w:szCs w:val="34"/>
         </w:rPr>
         <w:t xml:space="preserve">Machine </w:t>
       </w:r>
       <w:r>
         <w:rPr>
           <w:rFonts w:ascii="TH SarabunPSK" w:hAnsi="TH SarabunPSK" w:cs="TH SarabunPSK"/>
-          <w:sz w:val="40"/>
-          <w:szCs w:val="40"/>
+          <w:sz w:val="34"/>
+          <w:szCs w:val="34"/>
         </w:rPr>
         <w:t>L</w:t>
       </w:r>
       <w:r>
         <w:rPr>
           <w:rFonts w:ascii="TH SarabunPSK" w:hAnsi="TH SarabunPSK" w:cs="TH SarabunPSK"/>
-          <w:sz w:val="40"/>
-          <w:szCs w:val="40"/>
+          <w:sz w:val="34"/>
+          <w:szCs w:val="34"/>
         </w:rPr>
         <w:t xml:space="preserve">earning </w:t>
       </w:r>
       <w:r>
         <w:rPr>
           <w:rFonts w:ascii="TH SarabunPSK" w:hAnsi="TH SarabunPSK" w:cs="TH SarabunPSK"/>
-          <w:sz w:val="40"/>
-          <w:szCs w:val="40"/>
+          <w:sz w:val="34"/>
+          <w:szCs w:val="34"/>
           <w:cs/>
         </w:rPr>
         <w:t xml:space="preserve">และ </w:t>
@@ -10853,24 +10755,24 @@
       <w:r>
         <w:rPr>
           <w:rFonts w:ascii="TH SarabunPSK" w:hAnsi="TH SarabunPSK" w:cs="TH SarabunPSK"/>
-          <w:sz w:val="40"/>
-          <w:szCs w:val="40"/>
+          <w:sz w:val="34"/>
+          <w:szCs w:val="34"/>
         </w:rPr>
         <w:t xml:space="preserve">Deep </w:t>
       </w:r>
       <w:r>
         <w:rPr>
           <w:rFonts w:ascii="TH SarabunPSK" w:hAnsi="TH SarabunPSK" w:cs="TH SarabunPSK"/>
-          <w:sz w:val="40"/>
-          <w:szCs w:val="40"/>
+          <w:sz w:val="34"/>
+          <w:szCs w:val="34"/>
         </w:rPr>
         <w:t>L</w:t>
       </w:r>
       <w:r>
         <w:rPr>
           <w:rFonts w:ascii="TH SarabunPSK" w:hAnsi="TH SarabunPSK" w:cs="TH SarabunPSK"/>
-          <w:sz w:val="40"/>
-          <w:szCs w:val="40"/>
+          <w:sz w:val="34"/>
+          <w:szCs w:val="34"/>
         </w:rPr>
         <w:t>earning</w:t>
       </w:r>
@@ -10881,8 +10783,8 @@
         <w:jc w:val="thaiDistribute"/>
         <w:rPr>
           <w:rFonts w:ascii="TH SarabunPSK" w:hAnsi="TH SarabunPSK" w:cs="TH SarabunPSK"/>
-          <w:sz w:val="40"/>
-          <w:szCs w:val="40"/>
+          <w:sz w:val="34"/>
+          <w:szCs w:val="34"/>
           <w:cs/>
         </w:rPr>
       </w:pPr>
@@ -10895,7 +10797,7 @@
         <w:tblLook w:val="04A0" w:firstRow="1" w:lastRow="0" w:firstColumn="1" w:lastColumn="0" w:noHBand="0" w:noVBand="1"/>
       </w:tblPr>
       <w:tblGrid>
-        <w:gridCol w:w="1225"/>
+        <w:gridCol w:w="1129"/>
         <w:gridCol w:w="3846"/>
       </w:tblGrid>
       <w:tr>
@@ -10914,15 +10816,15 @@
               <w:jc w:val="center"/>
               <w:rPr>
                 <w:rFonts w:ascii="TH SarabunPSK" w:hAnsi="TH SarabunPSK" w:cs="TH SarabunPSK"/>
-                <w:sz w:val="40"/>
-                <w:szCs w:val="40"/>
+                <w:sz w:val="34"/>
+                <w:szCs w:val="34"/>
               </w:rPr>
             </w:pPr>
             <w:r>
               <w:rPr>
                 <w:rFonts w:ascii="TH SarabunPSK" w:hAnsi="TH SarabunPSK" w:cs="TH SarabunPSK"/>
-                <w:sz w:val="40"/>
-                <w:szCs w:val="40"/>
+                <w:sz w:val="34"/>
+                <w:szCs w:val="34"/>
               </w:rPr>
               <w:t>Machine Learning</w:t>
             </w:r>
@@ -10938,15 +10840,15 @@
               <w:jc w:val="center"/>
               <w:rPr>
                 <w:rFonts w:ascii="TH SarabunPSK" w:hAnsi="TH SarabunPSK" w:cs="TH SarabunPSK"/>
-                <w:sz w:val="40"/>
-                <w:szCs w:val="40"/>
+                <w:sz w:val="34"/>
+                <w:szCs w:val="34"/>
               </w:rPr>
             </w:pPr>
             <w:r>
               <w:rPr>
                 <w:rFonts w:ascii="TH SarabunPSK" w:hAnsi="TH SarabunPSK" w:cs="TH SarabunPSK"/>
-                <w:sz w:val="40"/>
-                <w:szCs w:val="40"/>
+                <w:sz w:val="34"/>
+                <w:szCs w:val="34"/>
               </w:rPr>
               <w:t>Linear Discriminant Analysis (LDA)</w:t>
             </w:r>
@@ -10968,8 +10870,8 @@
               <w:jc w:val="center"/>
               <w:rPr>
                 <w:rFonts w:ascii="TH SarabunPSK" w:hAnsi="TH SarabunPSK" w:cs="TH SarabunPSK"/>
-                <w:sz w:val="40"/>
-                <w:szCs w:val="40"/>
+                <w:sz w:val="34"/>
+                <w:szCs w:val="34"/>
               </w:rPr>
             </w:pPr>
           </w:p>
@@ -10984,15 +10886,15 @@
               <w:jc w:val="center"/>
               <w:rPr>
                 <w:rFonts w:ascii="TH SarabunPSK" w:hAnsi="TH SarabunPSK" w:cs="TH SarabunPSK"/>
-                <w:sz w:val="40"/>
-                <w:szCs w:val="40"/>
+                <w:sz w:val="34"/>
+                <w:szCs w:val="34"/>
               </w:rPr>
             </w:pPr>
             <w:r>
               <w:rPr>
                 <w:rFonts w:ascii="TH SarabunPSK" w:hAnsi="TH SarabunPSK" w:cs="TH SarabunPSK"/>
-                <w:sz w:val="40"/>
-                <w:szCs w:val="40"/>
+                <w:sz w:val="34"/>
+                <w:szCs w:val="34"/>
               </w:rPr>
               <w:t>Support Vector Machine (SVM)</w:t>
             </w:r>
@@ -11014,8 +10916,8 @@
               <w:jc w:val="center"/>
               <w:rPr>
                 <w:rFonts w:ascii="TH SarabunPSK" w:hAnsi="TH SarabunPSK" w:cs="TH SarabunPSK"/>
-                <w:sz w:val="40"/>
-                <w:szCs w:val="40"/>
+                <w:sz w:val="34"/>
+                <w:szCs w:val="34"/>
               </w:rPr>
             </w:pPr>
           </w:p>
@@ -11030,15 +10932,15 @@
               <w:jc w:val="center"/>
               <w:rPr>
                 <w:rFonts w:ascii="TH SarabunPSK" w:hAnsi="TH SarabunPSK" w:cs="TH SarabunPSK"/>
-                <w:sz w:val="40"/>
-                <w:szCs w:val="40"/>
+                <w:sz w:val="34"/>
+                <w:szCs w:val="34"/>
               </w:rPr>
             </w:pPr>
             <w:r>
               <w:rPr>
                 <w:rFonts w:ascii="TH SarabunPSK" w:hAnsi="TH SarabunPSK" w:cs="TH SarabunPSK"/>
-                <w:sz w:val="40"/>
-                <w:szCs w:val="40"/>
+                <w:sz w:val="34"/>
+                <w:szCs w:val="34"/>
               </w:rPr>
               <w:t>K-Nearest Neighbors (KNN)</w:t>
             </w:r>
@@ -11060,8 +10962,8 @@
               <w:jc w:val="center"/>
               <w:rPr>
                 <w:rFonts w:ascii="TH SarabunPSK" w:hAnsi="TH SarabunPSK" w:cs="TH SarabunPSK"/>
-                <w:sz w:val="40"/>
-                <w:szCs w:val="40"/>
+                <w:sz w:val="34"/>
+                <w:szCs w:val="34"/>
               </w:rPr>
             </w:pPr>
           </w:p>
@@ -11076,15 +10978,15 @@
               <w:jc w:val="center"/>
               <w:rPr>
                 <w:rFonts w:ascii="TH SarabunPSK" w:hAnsi="TH SarabunPSK" w:cs="TH SarabunPSK"/>
-                <w:sz w:val="40"/>
-                <w:szCs w:val="40"/>
+                <w:sz w:val="34"/>
+                <w:szCs w:val="34"/>
               </w:rPr>
             </w:pPr>
             <w:r>
               <w:rPr>
                 <w:rFonts w:ascii="TH SarabunPSK" w:hAnsi="TH SarabunPSK" w:cs="TH SarabunPSK"/>
-                <w:sz w:val="40"/>
-                <w:szCs w:val="40"/>
+                <w:sz w:val="34"/>
+                <w:szCs w:val="34"/>
               </w:rPr>
               <w:t>Random Forest (RF)</w:t>
             </w:r>
@@ -11107,15 +11009,15 @@
               <w:jc w:val="center"/>
               <w:rPr>
                 <w:rFonts w:ascii="TH SarabunPSK" w:hAnsi="TH SarabunPSK" w:cs="TH SarabunPSK"/>
-                <w:sz w:val="40"/>
-                <w:szCs w:val="40"/>
+                <w:sz w:val="34"/>
+                <w:szCs w:val="34"/>
               </w:rPr>
             </w:pPr>
             <w:r>
               <w:rPr>
                 <w:rFonts w:ascii="TH SarabunPSK" w:hAnsi="TH SarabunPSK" w:cs="TH SarabunPSK"/>
-                <w:sz w:val="40"/>
-                <w:szCs w:val="40"/>
+                <w:sz w:val="34"/>
+                <w:szCs w:val="34"/>
               </w:rPr>
               <w:t>Deep Learning</w:t>
             </w:r>
@@ -11131,15 +11033,15 @@
               <w:jc w:val="center"/>
               <w:rPr>
                 <w:rFonts w:ascii="TH SarabunPSK" w:hAnsi="TH SarabunPSK" w:cs="TH SarabunPSK"/>
-                <w:sz w:val="40"/>
-                <w:szCs w:val="40"/>
+                <w:sz w:val="34"/>
+                <w:szCs w:val="34"/>
               </w:rPr>
             </w:pPr>
             <w:r>
               <w:rPr>
                 <w:rFonts w:ascii="TH SarabunPSK" w:hAnsi="TH SarabunPSK" w:cs="TH SarabunPSK"/>
-                <w:sz w:val="40"/>
-                <w:szCs w:val="40"/>
+                <w:sz w:val="34"/>
+                <w:szCs w:val="34"/>
               </w:rPr>
               <w:t>Artificial Neural Network (ANN)</w:t>
             </w:r>
@@ -11162,8 +11064,8 @@
               <w:jc w:val="center"/>
               <w:rPr>
                 <w:rFonts w:ascii="TH SarabunPSK" w:hAnsi="TH SarabunPSK" w:cs="TH SarabunPSK"/>
-                <w:sz w:val="40"/>
-                <w:szCs w:val="40"/>
+                <w:sz w:val="34"/>
+                <w:szCs w:val="34"/>
               </w:rPr>
             </w:pPr>
           </w:p>
@@ -11178,15 +11080,15 @@
               <w:jc w:val="center"/>
               <w:rPr>
                 <w:rFonts w:ascii="TH SarabunPSK" w:hAnsi="TH SarabunPSK" w:cs="TH SarabunPSK"/>
-                <w:sz w:val="40"/>
-                <w:szCs w:val="40"/>
+                <w:sz w:val="34"/>
+                <w:szCs w:val="34"/>
               </w:rPr>
             </w:pPr>
             <w:r>
               <w:rPr>
                 <w:rFonts w:ascii="TH SarabunPSK" w:hAnsi="TH SarabunPSK" w:cs="TH SarabunPSK"/>
-                <w:sz w:val="40"/>
-                <w:szCs w:val="40"/>
+                <w:sz w:val="34"/>
+                <w:szCs w:val="34"/>
               </w:rPr>
               <w:t>Convolutional Neural Networks (CNNs)</w:t>
             </w:r>
@@ -11209,8 +11111,8 @@
               <w:jc w:val="center"/>
               <w:rPr>
                 <w:rFonts w:ascii="TH SarabunPSK" w:hAnsi="TH SarabunPSK" w:cs="TH SarabunPSK"/>
-                <w:sz w:val="40"/>
-                <w:szCs w:val="40"/>
+                <w:sz w:val="34"/>
+                <w:szCs w:val="34"/>
               </w:rPr>
             </w:pPr>
           </w:p>
@@ -11225,15 +11127,15 @@
               <w:jc w:val="center"/>
               <w:rPr>
                 <w:rFonts w:ascii="TH SarabunPSK" w:hAnsi="TH SarabunPSK" w:cs="TH SarabunPSK"/>
-                <w:sz w:val="40"/>
-                <w:szCs w:val="40"/>
+                <w:sz w:val="34"/>
+                <w:szCs w:val="34"/>
               </w:rPr>
             </w:pPr>
             <w:r>
               <w:rPr>
                 <w:rFonts w:ascii="TH SarabunPSK" w:hAnsi="TH SarabunPSK" w:cs="TH SarabunPSK"/>
-                <w:sz w:val="40"/>
-                <w:szCs w:val="40"/>
+                <w:sz w:val="34"/>
+                <w:szCs w:val="34"/>
               </w:rPr>
               <w:t>Recurrent Neural Networks (RNNs)</w:t>
             </w:r>
@@ -11256,8 +11158,8 @@
               <w:jc w:val="center"/>
               <w:rPr>
                 <w:rFonts w:ascii="TH SarabunPSK" w:hAnsi="TH SarabunPSK" w:cs="TH SarabunPSK"/>
-                <w:sz w:val="40"/>
-                <w:szCs w:val="40"/>
+                <w:sz w:val="34"/>
+                <w:szCs w:val="34"/>
               </w:rPr>
             </w:pPr>
           </w:p>
@@ -11272,15 +11174,15 @@
               <w:jc w:val="center"/>
               <w:rPr>
                 <w:rFonts w:ascii="TH SarabunPSK" w:hAnsi="TH SarabunPSK" w:cs="TH SarabunPSK"/>
-                <w:sz w:val="40"/>
-                <w:szCs w:val="40"/>
+                <w:sz w:val="34"/>
+                <w:szCs w:val="34"/>
               </w:rPr>
             </w:pPr>
             <w:r>
               <w:rPr>
                 <w:rFonts w:ascii="TH SarabunPSK" w:hAnsi="TH SarabunPSK" w:cs="TH SarabunPSK"/>
-                <w:sz w:val="40"/>
-                <w:szCs w:val="40"/>
+                <w:sz w:val="34"/>
+                <w:szCs w:val="34"/>
               </w:rPr>
               <w:t>Long Short-Term Memory (LSTM)</w:t>
             </w:r>
@@ -11293,15 +11195,13 @@
         <w:jc w:val="center"/>
         <w:rPr>
           <w:rFonts w:ascii="TH SarabunPSK" w:hAnsi="TH SarabunPSK" w:cs="TH SarabunPSK"/>
-          <w:sz w:val="40"/>
-          <w:szCs w:val="40"/>
-        </w:rPr>
-      </w:pPr>
-      <w:r>
-        <w:rPr>
-          <w:rFonts w:ascii="TH SarabunPSK" w:hAnsi="TH SarabunPSK" w:cs="TH SarabunPSK"/>
-          <w:sz w:val="40"/>
-          <w:szCs w:val="40"/>
+          <w:sz w:val="30"/>
+        </w:rPr>
+      </w:pPr>
+      <w:r>
+        <w:rPr>
+          <w:rFonts w:ascii="TH SarabunPSK" w:hAnsi="TH SarabunPSK" w:cs="TH SarabunPSK"/>
+          <w:sz w:val="30"/>
           <w:cs/>
         </w:rPr>
         <w:t xml:space="preserve">ตารางที่ 1 ตารางแสดงผลตัวอย่าง </w:t>
@@ -11309,32 +11209,28 @@
       <w:r>
         <w:rPr>
           <w:rFonts w:ascii="TH SarabunPSK" w:hAnsi="TH SarabunPSK" w:cs="TH SarabunPSK"/>
-          <w:sz w:val="40"/>
-          <w:szCs w:val="40"/>
+          <w:sz w:val="30"/>
         </w:rPr>
         <w:t>Classifi</w:t>
       </w:r>
       <w:r>
         <w:rPr>
           <w:rFonts w:ascii="TH SarabunPSK" w:hAnsi="TH SarabunPSK" w:cs="TH SarabunPSK"/>
-          <w:sz w:val="40"/>
-          <w:szCs w:val="40"/>
+          <w:sz w:val="30"/>
         </w:rPr>
         <w:t>cation methods</w:t>
       </w:r>
       <w:r>
         <w:rPr>
           <w:rFonts w:ascii="TH SarabunPSK" w:hAnsi="TH SarabunPSK" w:cs="TH SarabunPSK"/>
-          <w:sz w:val="40"/>
-          <w:szCs w:val="40"/>
+          <w:sz w:val="30"/>
         </w:rPr>
         <w:t xml:space="preserve"> </w:t>
       </w:r>
       <w:r>
         <w:rPr>
           <w:rFonts w:ascii="TH SarabunPSK" w:hAnsi="TH SarabunPSK" w:cs="TH SarabunPSK"/>
-          <w:sz w:val="40"/>
-          <w:szCs w:val="40"/>
+          <w:sz w:val="30"/>
           <w:cs/>
         </w:rPr>
         <w:t>ที่</w:t>
@@ -11342,8 +11238,7 @@
       <w:r>
         <w:rPr>
           <w:rFonts w:ascii="TH SarabunPSK" w:hAnsi="TH SarabunPSK" w:cs="TH SarabunPSK"/>
-          <w:sz w:val="40"/>
-          <w:szCs w:val="40"/>
+          <w:sz w:val="30"/>
           <w:cs/>
         </w:rPr>
         <w:t>ใช้</w:t>
@@ -11351,6 +11246,16 @@
     </w:p>
     <w:p>
       <w:pPr>
+        <w:jc w:val="center"/>
+        <w:rPr>
+          <w:rFonts w:ascii="TH SarabunPSK" w:hAnsi="TH SarabunPSK" w:cs="TH SarabunPSK"/>
+          <w:sz w:val="34"/>
+          <w:szCs w:val="34"/>
+        </w:rPr>
+      </w:pPr>
+    </w:p>
+    <w:p>
+      <w:pPr>
         <w:pStyle w:val="Heading2"/>
         <w:rPr>
           <w:rFonts w:ascii="TH SarabunPSK" w:hAnsi="TH SarabunPSK" w:cs="TH SarabunPSK"/>
@@ -11367,6 +11272,7 @@
           <w:bCs/>
           <w:sz w:val="40"/>
         </w:rPr>
+        <w:lastRenderedPageBreak/>
         <w:t xml:space="preserve">2.2 </w:t>
       </w:r>
       <w:r>
@@ -11401,17 +11307,17 @@
     <w:p>
       <w:pPr>
         <w:rPr>
-          <w:rFonts w:ascii="TH SarabunPSK" w:hAnsi="TH SarabunPSK" w:cs="TH SarabunPSK"/>
-          <w:sz w:val="40"/>
-          <w:szCs w:val="40"/>
-          <w:cs/>
-        </w:rPr>
-      </w:pPr>
-      <w:r>
-        <w:rPr>
-          <w:rFonts w:ascii="TH SarabunPSK" w:hAnsi="TH SarabunPSK" w:cs="TH SarabunPSK"/>
-          <w:sz w:val="40"/>
-          <w:szCs w:val="40"/>
+          <w:rFonts w:ascii="TH SarabunPSK" w:hAnsi="TH SarabunPSK" w:cs="TH SarabunPSK" w:hint="cs"/>
+          <w:sz w:val="34"/>
+          <w:szCs w:val="34"/>
+          <w:cs/>
+        </w:rPr>
+      </w:pPr>
+      <w:r>
+        <w:rPr>
+          <w:rFonts w:ascii="TH SarabunPSK" w:hAnsi="TH SarabunPSK" w:cs="TH SarabunPSK"/>
+          <w:sz w:val="34"/>
+          <w:szCs w:val="34"/>
           <w:cs/>
         </w:rPr>
         <w:t>ประชากรของประเทศศรีลังกา</w:t>
@@ -11419,8 +11325,8 @@
       <w:r>
         <w:rPr>
           <w:rFonts w:ascii="TH SarabunPSK" w:hAnsi="TH SarabunPSK" w:cs="TH SarabunPSK"/>
-          <w:sz w:val="40"/>
-          <w:szCs w:val="40"/>
+          <w:sz w:val="34"/>
+          <w:szCs w:val="34"/>
           <w:cs/>
         </w:rPr>
         <w:t>โดย 7</w:t>
@@ -11428,16 +11334,16 @@
       <w:r>
         <w:rPr>
           <w:rFonts w:ascii="TH SarabunPSK" w:hAnsi="TH SarabunPSK" w:cs="TH SarabunPSK"/>
-          <w:sz w:val="40"/>
-          <w:szCs w:val="40"/>
+          <w:sz w:val="34"/>
+          <w:szCs w:val="34"/>
         </w:rPr>
         <w:t xml:space="preserve">% </w:t>
       </w:r>
       <w:r>
         <w:rPr>
           <w:rFonts w:ascii="TH SarabunPSK" w:hAnsi="TH SarabunPSK" w:cs="TH SarabunPSK"/>
-          <w:sz w:val="40"/>
-          <w:szCs w:val="40"/>
+          <w:sz w:val="34"/>
+          <w:szCs w:val="34"/>
           <w:cs/>
         </w:rPr>
         <w:t>พบมีความ</w:t>
@@ -11445,8 +11351,8 @@
       <w:r>
         <w:rPr>
           <w:rFonts w:ascii="TH SarabunPSK" w:hAnsi="TH SarabunPSK" w:cs="TH SarabunPSK"/>
-          <w:sz w:val="40"/>
-          <w:szCs w:val="40"/>
+          <w:sz w:val="34"/>
+          <w:szCs w:val="34"/>
           <w:cs/>
         </w:rPr>
         <w:t>พิการของ</w:t>
@@ -11454,8 +11360,8 @@
       <w:r>
         <w:rPr>
           <w:rFonts w:ascii="TH SarabunPSK" w:hAnsi="TH SarabunPSK" w:cs="TH SarabunPSK"/>
-          <w:sz w:val="40"/>
-          <w:szCs w:val="40"/>
+          <w:sz w:val="34"/>
+          <w:szCs w:val="34"/>
           <w:cs/>
         </w:rPr>
         <w:t xml:space="preserve">มือตามรายงานของ </w:t>
@@ -11463,24 +11369,24 @@
       <w:r>
         <w:rPr>
           <w:rFonts w:ascii="TH SarabunPSK" w:hAnsi="TH SarabunPSK" w:cs="TH SarabunPSK"/>
-          <w:sz w:val="40"/>
-          <w:szCs w:val="40"/>
+          <w:sz w:val="34"/>
+          <w:szCs w:val="34"/>
         </w:rPr>
         <w:t>WHO</w:t>
       </w:r>
       <w:r>
         <w:rPr>
           <w:rFonts w:ascii="TH SarabunPSK" w:hAnsi="TH SarabunPSK" w:cs="TH SarabunPSK"/>
-          <w:sz w:val="40"/>
-          <w:szCs w:val="40"/>
+          <w:sz w:val="34"/>
+          <w:szCs w:val="34"/>
         </w:rPr>
         <w:t xml:space="preserve"> </w:t>
       </w:r>
       <w:r>
         <w:rPr>
           <w:rFonts w:ascii="TH SarabunPSK" w:hAnsi="TH SarabunPSK" w:cs="TH SarabunPSK"/>
-          <w:sz w:val="40"/>
-          <w:szCs w:val="40"/>
+          <w:sz w:val="34"/>
+          <w:szCs w:val="34"/>
           <w:cs/>
         </w:rPr>
         <w:t>ทางผู้จัดทำงานวิจัยจึงได้มีความสนใจในการพัฒนาแบบจำลองหุ่นยนต์มือกลเพื่อให้ผู้พิการได้สามารถใช้งานมมือได้</w:t>
@@ -11488,8 +11394,8 @@
       <w:r>
         <w:rPr>
           <w:rFonts w:ascii="TH SarabunPSK" w:hAnsi="TH SarabunPSK" w:cs="TH SarabunPSK"/>
-          <w:sz w:val="40"/>
-          <w:szCs w:val="40"/>
+          <w:sz w:val="34"/>
+          <w:szCs w:val="34"/>
           <w:cs/>
         </w:rPr>
         <w:t>อีก</w:t>
@@ -11497,8 +11403,8 @@
       <w:r>
         <w:rPr>
           <w:rFonts w:ascii="TH SarabunPSK" w:hAnsi="TH SarabunPSK" w:cs="TH SarabunPSK"/>
-          <w:sz w:val="40"/>
-          <w:szCs w:val="40"/>
+          <w:sz w:val="34"/>
+          <w:szCs w:val="34"/>
           <w:cs/>
         </w:rPr>
         <w:t>ครั้ง โดยอาศัยเทคโนโลยีอย่าง</w:t>
@@ -11506,8 +11412,8 @@
       <w:r>
         <w:rPr>
           <w:rFonts w:ascii="TH SarabunPSK" w:hAnsi="TH SarabunPSK" w:cs="TH SarabunPSK"/>
-          <w:sz w:val="40"/>
-          <w:szCs w:val="40"/>
+          <w:sz w:val="34"/>
+          <w:szCs w:val="34"/>
           <w:cs/>
         </w:rPr>
         <w:t xml:space="preserve"> </w:t>
@@ -11515,16 +11421,16 @@
       <w:r>
         <w:rPr>
           <w:rFonts w:ascii="TH SarabunPSK" w:hAnsi="TH SarabunPSK" w:cs="TH SarabunPSK"/>
-          <w:sz w:val="40"/>
-          <w:szCs w:val="40"/>
+          <w:sz w:val="34"/>
+          <w:szCs w:val="34"/>
         </w:rPr>
         <w:t xml:space="preserve">Brain-Computer Interface (BCI) </w:t>
       </w:r>
       <w:r>
         <w:rPr>
           <w:rFonts w:ascii="TH SarabunPSK" w:hAnsi="TH SarabunPSK" w:cs="TH SarabunPSK"/>
-          <w:sz w:val="40"/>
-          <w:szCs w:val="40"/>
+          <w:sz w:val="34"/>
+          <w:szCs w:val="34"/>
           <w:cs/>
         </w:rPr>
         <w:t>เข้ามาช่วยให้ผู้พิการมีความสามารถในการควบคุมมือกลได้มากขึ้น</w:t>
@@ -11532,137 +11438,1278 @@
       <w:r>
         <w:rPr>
           <w:rFonts w:ascii="TH SarabunPSK" w:hAnsi="TH SarabunPSK" w:cs="TH SarabunPSK"/>
-          <w:sz w:val="40"/>
-          <w:szCs w:val="40"/>
-          <w:cs/>
-        </w:rPr>
-        <w:t xml:space="preserve"> โดยวิชา </w:t>
-      </w:r>
-      <w:r>
-        <w:rPr>
-          <w:rFonts w:ascii="TH SarabunPSK" w:hAnsi="TH SarabunPSK" w:cs="TH SarabunPSK"/>
-          <w:sz w:val="40"/>
-          <w:szCs w:val="40"/>
-        </w:rPr>
-        <w:t>Brain-Computer Interface (BCI)</w:t>
-      </w:r>
-      <w:r>
-        <w:rPr>
-          <w:rFonts w:ascii="TH SarabunPSK" w:hAnsi="TH SarabunPSK" w:cs="TH SarabunPSK"/>
-          <w:sz w:val="40"/>
-          <w:szCs w:val="40"/>
-          <w:cs/>
-        </w:rPr>
-        <w:t xml:space="preserve"> เป็น</w:t>
+          <w:sz w:val="34"/>
+          <w:szCs w:val="34"/>
+          <w:cs/>
+        </w:rPr>
+        <w:t xml:space="preserve"> โดย</w:t>
+      </w:r>
+      <w:bookmarkStart w:id="13" w:name="_Toc198142571"/>
+      <w:r>
+        <w:rPr>
+          <w:rFonts w:ascii="TH SarabunPSK" w:hAnsi="TH SarabunPSK" w:cs="TH SarabunPSK" w:hint="cs"/>
+          <w:sz w:val="34"/>
+          <w:szCs w:val="34"/>
+          <w:cs/>
+        </w:rPr>
+        <w:t>ใช้วิธี</w:t>
+      </w:r>
+      <w:r>
+        <w:rPr>
+          <w:rFonts w:ascii="TH SarabunPSK" w:hAnsi="TH SarabunPSK" w:cs="TH SarabunPSK"/>
+          <w:sz w:val="34"/>
+          <w:szCs w:val="34"/>
+        </w:rPr>
+        <w:t xml:space="preserve"> Motor Imagery </w:t>
+      </w:r>
+      <w:r>
+        <w:rPr>
+          <w:rFonts w:ascii="TH SarabunPSK" w:hAnsi="TH SarabunPSK" w:cs="TH SarabunPSK" w:hint="cs"/>
+          <w:sz w:val="34"/>
+          <w:szCs w:val="34"/>
+          <w:cs/>
+        </w:rPr>
+        <w:t>โดยให้ผู้ป่วยทำการจินตนาการว่า</w:t>
+      </w:r>
+      <w:r>
+        <w:rPr>
+          <w:rFonts w:ascii="TH SarabunPSK" w:hAnsi="TH SarabunPSK" w:cs="TH SarabunPSK" w:hint="cs"/>
+          <w:sz w:val="34"/>
+          <w:szCs w:val="34"/>
+          <w:cs/>
+        </w:rPr>
+        <w:t>กำลังกำ-แบมืออยู่</w:t>
       </w:r>
     </w:p>
     <w:p>
       <w:pPr>
-        <w:pStyle w:val="Heading3"/>
-        <w:rPr>
-          <w:rFonts w:ascii="TH SarabunPSK" w:hAnsi="TH SarabunPSK" w:cs="TH SarabunPSK"/>
-          <w:sz w:val="40"/>
-          <w:szCs w:val="40"/>
-        </w:rPr>
-      </w:pPr>
-      <w:bookmarkStart w:id="13" w:name="_Toc198142571"/>
-      <w:r>
-        <w:rPr>
-          <w:rFonts w:ascii="TH SarabunPSK" w:hAnsi="TH SarabunPSK" w:cs="TH SarabunPSK"/>
-          <w:sz w:val="40"/>
-          <w:szCs w:val="40"/>
-        </w:rPr>
-        <w:t>2.1.1 [</w:t>
-      </w:r>
-      <w:r>
-        <w:rPr>
-          <w:rFonts w:ascii="TH SarabunPSK" w:hAnsi="TH SarabunPSK" w:cs="TH SarabunPSK"/>
-          <w:sz w:val="40"/>
-          <w:szCs w:val="40"/>
-          <w:cs/>
-        </w:rPr>
-        <w:t>หัวข้อย่อย</w:t>
-      </w:r>
-      <w:r>
-        <w:rPr>
-          <w:rFonts w:ascii="TH SarabunPSK" w:hAnsi="TH SarabunPSK" w:cs="TH SarabunPSK"/>
-          <w:sz w:val="40"/>
-          <w:szCs w:val="40"/>
-        </w:rPr>
-        <w:t>]</w:t>
+        <w:rPr>
+          <w:rFonts w:ascii="TH SarabunPSK" w:hAnsi="TH SarabunPSK" w:cs="TH SarabunPSK"/>
+          <w:b/>
+          <w:bCs/>
+          <w:sz w:val="34"/>
+          <w:szCs w:val="34"/>
+        </w:rPr>
+      </w:pPr>
+      <w:r>
+        <w:rPr>
+          <w:rFonts w:ascii="TH SarabunPSK" w:hAnsi="TH SarabunPSK" w:cs="TH SarabunPSK"/>
+          <w:b/>
+          <w:bCs/>
+          <w:sz w:val="34"/>
+          <w:szCs w:val="34"/>
+        </w:rPr>
+        <w:t>2.</w:t>
+      </w:r>
+      <w:r>
+        <w:rPr>
+          <w:rFonts w:ascii="TH SarabunPSK" w:hAnsi="TH SarabunPSK" w:cs="TH SarabunPSK" w:hint="cs"/>
+          <w:b/>
+          <w:bCs/>
+          <w:sz w:val="34"/>
+          <w:szCs w:val="34"/>
+          <w:cs/>
+        </w:rPr>
+        <w:t>2</w:t>
+      </w:r>
+      <w:r>
+        <w:rPr>
+          <w:rFonts w:ascii="TH SarabunPSK" w:hAnsi="TH SarabunPSK" w:cs="TH SarabunPSK"/>
+          <w:b/>
+          <w:bCs/>
+          <w:sz w:val="34"/>
+          <w:szCs w:val="34"/>
+        </w:rPr>
+        <w:t xml:space="preserve">.1 </w:t>
       </w:r>
       <w:bookmarkEnd w:id="13"/>
+      <w:r>
+        <w:rPr>
+          <w:rFonts w:ascii="TH SarabunPSK" w:hAnsi="TH SarabunPSK" w:cs="TH SarabunPSK"/>
+          <w:b/>
+          <w:bCs/>
+          <w:sz w:val="34"/>
+          <w:szCs w:val="34"/>
+        </w:rPr>
+        <w:t>Hand Anatomy</w:t>
+      </w:r>
     </w:p>
     <w:p>
       <w:pPr>
-        <w:pStyle w:val="ListParagraph"/>
-        <w:numPr>
-          <w:ilvl w:val="0"/>
-          <w:numId w:val="8"/>
-        </w:numPr>
-        <w:rPr>
-          <w:rFonts w:ascii="TH SarabunPSK" w:hAnsi="TH SarabunPSK" w:cs="TH SarabunPSK"/>
-          <w:sz w:val="40"/>
-          <w:szCs w:val="40"/>
-        </w:rPr>
-      </w:pPr>
-      <w:r>
-        <w:rPr>
-          <w:rFonts w:ascii="TH SarabunPSK" w:hAnsi="TH SarabunPSK" w:cs="TH SarabunPSK"/>
-          <w:sz w:val="40"/>
-          <w:szCs w:val="40"/>
-          <w:cs/>
-        </w:rPr>
-        <w:t>เนื้อหา</w:t>
+        <w:rPr>
+          <w:rFonts w:ascii="TH SarabunPSK" w:hAnsi="TH SarabunPSK" w:cs="TH SarabunPSK"/>
+          <w:sz w:val="34"/>
+          <w:szCs w:val="34"/>
+        </w:rPr>
+      </w:pPr>
+      <w:r>
+        <w:rPr>
+          <w:rFonts w:ascii="TH SarabunPSK" w:hAnsi="TH SarabunPSK" w:cs="TH SarabunPSK"/>
+          <w:b/>
+          <w:bCs/>
+          <w:sz w:val="34"/>
+          <w:szCs w:val="34"/>
+        </w:rPr>
+        <w:tab/>
+      </w:r>
+      <w:r>
+        <w:rPr>
+          <w:rFonts w:ascii="TH SarabunPSK" w:hAnsi="TH SarabunPSK" w:cs="TH SarabunPSK" w:hint="cs"/>
+          <w:sz w:val="34"/>
+          <w:szCs w:val="34"/>
+          <w:cs/>
+        </w:rPr>
+        <w:t>มือของมนุษย์นั้นประกอบไปด้วย</w:t>
+      </w:r>
+      <w:r>
+        <w:rPr>
+          <w:rFonts w:ascii="TH SarabunPSK" w:hAnsi="TH SarabunPSK" w:cs="TH SarabunPSK" w:hint="cs"/>
+          <w:sz w:val="34"/>
+          <w:szCs w:val="34"/>
+          <w:cs/>
+        </w:rPr>
+        <w:t>กระดูกทั้งหมด 27 ชิ้นต่อเรียงกันเป็น</w:t>
+      </w:r>
+      <w:r>
+        <w:rPr>
+          <w:rFonts w:ascii="TH SarabunPSK" w:hAnsi="TH SarabunPSK" w:cs="TH SarabunPSK"/>
+          <w:sz w:val="34"/>
+          <w:szCs w:val="34"/>
+        </w:rPr>
+        <w:t xml:space="preserve"> serial kinematic chain </w:t>
+      </w:r>
+      <w:r>
+        <w:rPr>
+          <w:rFonts w:ascii="TH SarabunPSK" w:hAnsi="TH SarabunPSK" w:cs="TH SarabunPSK" w:hint="cs"/>
+          <w:sz w:val="34"/>
+          <w:szCs w:val="34"/>
+          <w:cs/>
+        </w:rPr>
+        <w:t>และใช้กลไกลของข้อต่อในการงอและเหยียด</w:t>
+      </w:r>
+      <w:r>
+        <w:rPr>
+          <w:rFonts w:ascii="TH SarabunPSK" w:hAnsi="TH SarabunPSK" w:cs="TH SarabunPSK" w:hint="cs"/>
+          <w:sz w:val="34"/>
+          <w:szCs w:val="34"/>
+          <w:cs/>
+        </w:rPr>
+        <w:t xml:space="preserve"> โดยมีนิ้วทั้ง 5 </w:t>
+      </w:r>
+      <w:r>
+        <w:rPr>
+          <w:rFonts w:ascii="TH SarabunPSK" w:hAnsi="TH SarabunPSK" w:cs="TH SarabunPSK" w:hint="cs"/>
+          <w:sz w:val="34"/>
+          <w:szCs w:val="34"/>
+          <w:cs/>
+        </w:rPr>
+        <w:t>แบ่งดังนี้</w:t>
       </w:r>
     </w:p>
     <w:p>
       <w:pPr>
-        <w:pStyle w:val="ListParagraph"/>
-        <w:numPr>
-          <w:ilvl w:val="0"/>
-          <w:numId w:val="8"/>
-        </w:numPr>
-        <w:rPr>
-          <w:rFonts w:ascii="TH SarabunPSK" w:hAnsi="TH SarabunPSK" w:cs="TH SarabunPSK"/>
-          <w:sz w:val="40"/>
-          <w:szCs w:val="40"/>
-        </w:rPr>
-      </w:pPr>
-      <w:r>
-        <w:rPr>
-          <w:rFonts w:ascii="TH SarabunPSK" w:hAnsi="TH SarabunPSK" w:cs="TH SarabunPSK"/>
-          <w:sz w:val="40"/>
-          <w:szCs w:val="40"/>
-          <w:cs/>
-        </w:rPr>
-        <w:t>เนื้อหา</w:t>
+        <w:rPr>
+          <w:rFonts w:ascii="TH SarabunPSK" w:hAnsi="TH SarabunPSK" w:cs="TH SarabunPSK" w:hint="cs"/>
+          <w:sz w:val="34"/>
+          <w:szCs w:val="34"/>
+          <w:cs/>
+        </w:rPr>
+      </w:pPr>
+      <w:r>
+        <w:rPr>
+          <w:rFonts w:ascii="TH SarabunPSK" w:hAnsi="TH SarabunPSK" w:cs="TH SarabunPSK"/>
+          <w:sz w:val="34"/>
+          <w:szCs w:val="34"/>
+          <w:cs/>
+        </w:rPr>
+        <w:tab/>
+      </w:r>
+      <w:r>
+        <w:rPr>
+          <w:rFonts w:ascii="TH SarabunPSK" w:hAnsi="TH SarabunPSK" w:cs="TH SarabunPSK" w:hint="cs"/>
+          <w:sz w:val="34"/>
+          <w:szCs w:val="34"/>
+          <w:cs/>
+        </w:rPr>
+        <w:t>(</w:t>
+      </w:r>
+      <w:r>
+        <w:rPr>
+          <w:rFonts w:ascii="TH SarabunPSK" w:hAnsi="TH SarabunPSK" w:cs="TH SarabunPSK" w:hint="cs"/>
+          <w:sz w:val="34"/>
+          <w:szCs w:val="34"/>
+          <w:cs/>
+        </w:rPr>
+        <w:t>1</w:t>
+      </w:r>
+      <w:r>
+        <w:rPr>
+          <w:rFonts w:ascii="TH SarabunPSK" w:hAnsi="TH SarabunPSK" w:cs="TH SarabunPSK" w:hint="cs"/>
+          <w:sz w:val="34"/>
+          <w:szCs w:val="34"/>
+          <w:cs/>
+        </w:rPr>
+        <w:t>)</w:t>
+      </w:r>
+      <w:r>
+        <w:rPr>
+          <w:rFonts w:ascii="TH SarabunPSK" w:hAnsi="TH SarabunPSK" w:cs="TH SarabunPSK" w:hint="cs"/>
+          <w:sz w:val="34"/>
+          <w:szCs w:val="34"/>
+          <w:cs/>
+        </w:rPr>
+        <w:t xml:space="preserve"> </w:t>
+      </w:r>
+      <w:r>
+        <w:rPr>
+          <w:rFonts w:ascii="TH SarabunPSK" w:hAnsi="TH SarabunPSK" w:cs="TH SarabunPSK"/>
+          <w:sz w:val="34"/>
+          <w:szCs w:val="34"/>
+        </w:rPr>
+        <w:t>Thumb finger</w:t>
+      </w:r>
+      <w:r>
+        <w:rPr>
+          <w:rFonts w:ascii="TH SarabunPSK" w:hAnsi="TH SarabunPSK" w:cs="TH SarabunPSK"/>
+          <w:sz w:val="34"/>
+          <w:szCs w:val="34"/>
+        </w:rPr>
+        <w:t xml:space="preserve"> – </w:t>
+      </w:r>
+      <w:r>
+        <w:rPr>
+          <w:rFonts w:ascii="TH SarabunPSK" w:hAnsi="TH SarabunPSK" w:cs="TH SarabunPSK" w:hint="cs"/>
+          <w:sz w:val="34"/>
+          <w:szCs w:val="34"/>
+          <w:cs/>
+        </w:rPr>
+        <w:t>นิ้วหัวแม่มือ</w:t>
       </w:r>
     </w:p>
     <w:p>
       <w:pPr>
         <w:rPr>
-          <w:rFonts w:ascii="TH SarabunPSK" w:hAnsi="TH SarabunPSK" w:cs="TH SarabunPSK"/>
-          <w:sz w:val="40"/>
-          <w:szCs w:val="40"/>
-          <w:cs/>
-        </w:rPr>
-      </w:pPr>
-      <w:r>
-        <w:rPr>
-          <w:rFonts w:ascii="TH SarabunPSK" w:hAnsi="TH SarabunPSK" w:cs="TH SarabunPSK"/>
-          <w:sz w:val="40"/>
-          <w:szCs w:val="40"/>
-          <w:cs/>
-        </w:rPr>
-        <w:br w:type="page"/>
+          <w:rFonts w:ascii="TH SarabunPSK" w:hAnsi="TH SarabunPSK" w:cs="TH SarabunPSK" w:hint="cs"/>
+          <w:sz w:val="34"/>
+          <w:szCs w:val="34"/>
+        </w:rPr>
+      </w:pPr>
+      <w:r>
+        <w:rPr>
+          <w:rFonts w:ascii="TH SarabunPSK" w:hAnsi="TH SarabunPSK" w:cs="TH SarabunPSK"/>
+          <w:sz w:val="34"/>
+          <w:szCs w:val="34"/>
+          <w:cs/>
+        </w:rPr>
+        <w:tab/>
+      </w:r>
+      <w:r>
+        <w:rPr>
+          <w:rFonts w:ascii="TH SarabunPSK" w:hAnsi="TH SarabunPSK" w:cs="TH SarabunPSK" w:hint="cs"/>
+          <w:sz w:val="34"/>
+          <w:szCs w:val="34"/>
+          <w:cs/>
+        </w:rPr>
+        <w:t>(</w:t>
+      </w:r>
+      <w:r>
+        <w:rPr>
+          <w:rFonts w:ascii="TH SarabunPSK" w:hAnsi="TH SarabunPSK" w:cs="TH SarabunPSK" w:hint="cs"/>
+          <w:sz w:val="34"/>
+          <w:szCs w:val="34"/>
+          <w:cs/>
+        </w:rPr>
+        <w:t>2</w:t>
+      </w:r>
+      <w:r>
+        <w:rPr>
+          <w:rFonts w:ascii="TH SarabunPSK" w:hAnsi="TH SarabunPSK" w:cs="TH SarabunPSK" w:hint="cs"/>
+          <w:sz w:val="34"/>
+          <w:szCs w:val="34"/>
+          <w:cs/>
+        </w:rPr>
+        <w:t>)</w:t>
+      </w:r>
+      <w:r>
+        <w:rPr>
+          <w:rFonts w:ascii="TH SarabunPSK" w:hAnsi="TH SarabunPSK" w:cs="TH SarabunPSK"/>
+          <w:sz w:val="34"/>
+          <w:szCs w:val="34"/>
+        </w:rPr>
+        <w:t xml:space="preserve"> Index finger</w:t>
+      </w:r>
+      <w:r>
+        <w:rPr>
+          <w:rFonts w:ascii="TH SarabunPSK" w:hAnsi="TH SarabunPSK" w:cs="TH SarabunPSK" w:hint="cs"/>
+          <w:sz w:val="34"/>
+          <w:szCs w:val="34"/>
+          <w:cs/>
+        </w:rPr>
+        <w:t xml:space="preserve"> - </w:t>
+      </w:r>
+      <w:r>
+        <w:rPr>
+          <w:rFonts w:ascii="TH SarabunPSK" w:hAnsi="TH SarabunPSK" w:cs="TH SarabunPSK" w:hint="cs"/>
+          <w:sz w:val="34"/>
+          <w:szCs w:val="34"/>
+          <w:cs/>
+        </w:rPr>
+        <w:t>นิ้วชี้</w:t>
       </w:r>
     </w:p>
     <w:p>
       <w:pPr>
+        <w:rPr>
+          <w:rFonts w:ascii="TH SarabunPSK" w:hAnsi="TH SarabunPSK" w:cs="TH SarabunPSK"/>
+          <w:sz w:val="34"/>
+          <w:szCs w:val="34"/>
+        </w:rPr>
+      </w:pPr>
+      <w:r>
+        <w:rPr>
+          <w:rFonts w:ascii="TH SarabunPSK" w:hAnsi="TH SarabunPSK" w:cs="TH SarabunPSK"/>
+          <w:sz w:val="34"/>
+          <w:szCs w:val="34"/>
+          <w:cs/>
+        </w:rPr>
+        <w:tab/>
+      </w:r>
+      <w:r>
+        <w:rPr>
+          <w:rFonts w:ascii="TH SarabunPSK" w:hAnsi="TH SarabunPSK" w:cs="TH SarabunPSK" w:hint="cs"/>
+          <w:sz w:val="34"/>
+          <w:szCs w:val="34"/>
+          <w:cs/>
+        </w:rPr>
+        <w:t>(</w:t>
+      </w:r>
+      <w:r>
+        <w:rPr>
+          <w:rFonts w:ascii="TH SarabunPSK" w:hAnsi="TH SarabunPSK" w:cs="TH SarabunPSK" w:hint="cs"/>
+          <w:sz w:val="34"/>
+          <w:szCs w:val="34"/>
+          <w:cs/>
+        </w:rPr>
+        <w:t>3</w:t>
+      </w:r>
+      <w:r>
+        <w:rPr>
+          <w:rFonts w:ascii="TH SarabunPSK" w:hAnsi="TH SarabunPSK" w:cs="TH SarabunPSK" w:hint="cs"/>
+          <w:sz w:val="34"/>
+          <w:szCs w:val="34"/>
+          <w:cs/>
+        </w:rPr>
+        <w:t>)</w:t>
+      </w:r>
+      <w:r>
+        <w:rPr>
+          <w:rFonts w:ascii="TH SarabunPSK" w:hAnsi="TH SarabunPSK" w:cs="TH SarabunPSK"/>
+          <w:sz w:val="34"/>
+          <w:szCs w:val="34"/>
+        </w:rPr>
+        <w:t xml:space="preserve"> Middle finger</w:t>
+      </w:r>
+      <w:r>
+        <w:rPr>
+          <w:rFonts w:ascii="TH SarabunPSK" w:hAnsi="TH SarabunPSK" w:cs="TH SarabunPSK" w:hint="cs"/>
+          <w:sz w:val="34"/>
+          <w:szCs w:val="34"/>
+          <w:cs/>
+        </w:rPr>
+        <w:t xml:space="preserve"> - นิ้วกลาง</w:t>
+      </w:r>
+    </w:p>
+    <w:p>
+      <w:pPr>
+        <w:rPr>
+          <w:rFonts w:ascii="TH SarabunPSK" w:hAnsi="TH SarabunPSK" w:cs="TH SarabunPSK"/>
+          <w:sz w:val="34"/>
+          <w:szCs w:val="34"/>
+        </w:rPr>
+      </w:pPr>
+      <w:r>
+        <w:rPr>
+          <w:rFonts w:ascii="TH SarabunPSK" w:hAnsi="TH SarabunPSK" w:cs="TH SarabunPSK"/>
+          <w:sz w:val="34"/>
+          <w:szCs w:val="34"/>
+          <w:cs/>
+        </w:rPr>
+        <w:tab/>
+      </w:r>
+      <w:r>
+        <w:rPr>
+          <w:rFonts w:ascii="TH SarabunPSK" w:hAnsi="TH SarabunPSK" w:cs="TH SarabunPSK" w:hint="cs"/>
+          <w:sz w:val="34"/>
+          <w:szCs w:val="34"/>
+          <w:cs/>
+        </w:rPr>
+        <w:t>(</w:t>
+      </w:r>
+      <w:r>
+        <w:rPr>
+          <w:rFonts w:ascii="TH SarabunPSK" w:hAnsi="TH SarabunPSK" w:cs="TH SarabunPSK" w:hint="cs"/>
+          <w:sz w:val="34"/>
+          <w:szCs w:val="34"/>
+          <w:cs/>
+        </w:rPr>
+        <w:t>4</w:t>
+      </w:r>
+      <w:r>
+        <w:rPr>
+          <w:rFonts w:ascii="TH SarabunPSK" w:hAnsi="TH SarabunPSK" w:cs="TH SarabunPSK" w:hint="cs"/>
+          <w:sz w:val="34"/>
+          <w:szCs w:val="34"/>
+          <w:cs/>
+        </w:rPr>
+        <w:t>)</w:t>
+      </w:r>
+      <w:r>
+        <w:rPr>
+          <w:rFonts w:ascii="TH SarabunPSK" w:hAnsi="TH SarabunPSK" w:cs="TH SarabunPSK"/>
+          <w:sz w:val="34"/>
+          <w:szCs w:val="34"/>
+        </w:rPr>
+        <w:t xml:space="preserve"> Ring finger</w:t>
+      </w:r>
+      <w:r>
+        <w:rPr>
+          <w:rFonts w:ascii="TH SarabunPSK" w:hAnsi="TH SarabunPSK" w:cs="TH SarabunPSK" w:hint="cs"/>
+          <w:sz w:val="34"/>
+          <w:szCs w:val="34"/>
+          <w:cs/>
+        </w:rPr>
+        <w:t xml:space="preserve"> - นิ้วนาง</w:t>
+      </w:r>
+    </w:p>
+    <w:p>
+      <w:pPr>
+        <w:rPr>
+          <w:rFonts w:ascii="TH SarabunPSK" w:hAnsi="TH SarabunPSK" w:cs="TH SarabunPSK"/>
+          <w:sz w:val="34"/>
+          <w:szCs w:val="34"/>
+        </w:rPr>
+      </w:pPr>
+      <w:r>
+        <w:rPr>
+          <w:rFonts w:ascii="TH SarabunPSK" w:hAnsi="TH SarabunPSK" w:cs="TH SarabunPSK"/>
+          <w:sz w:val="34"/>
+          <w:szCs w:val="34"/>
+          <w:cs/>
+        </w:rPr>
+        <w:tab/>
+      </w:r>
+      <w:r>
+        <w:rPr>
+          <w:rFonts w:ascii="TH SarabunPSK" w:hAnsi="TH SarabunPSK" w:cs="TH SarabunPSK" w:hint="cs"/>
+          <w:sz w:val="34"/>
+          <w:szCs w:val="34"/>
+          <w:cs/>
+        </w:rPr>
+        <w:t>(</w:t>
+      </w:r>
+      <w:r>
+        <w:rPr>
+          <w:rFonts w:ascii="TH SarabunPSK" w:hAnsi="TH SarabunPSK" w:cs="TH SarabunPSK" w:hint="cs"/>
+          <w:sz w:val="34"/>
+          <w:szCs w:val="34"/>
+          <w:cs/>
+        </w:rPr>
+        <w:t>5</w:t>
+      </w:r>
+      <w:r>
+        <w:rPr>
+          <w:rFonts w:ascii="TH SarabunPSK" w:hAnsi="TH SarabunPSK" w:cs="TH SarabunPSK" w:hint="cs"/>
+          <w:sz w:val="34"/>
+          <w:szCs w:val="34"/>
+          <w:cs/>
+        </w:rPr>
+        <w:t>)</w:t>
+      </w:r>
+      <w:r>
+        <w:rPr>
+          <w:rFonts w:ascii="TH SarabunPSK" w:hAnsi="TH SarabunPSK" w:cs="TH SarabunPSK"/>
+          <w:sz w:val="34"/>
+          <w:szCs w:val="34"/>
+        </w:rPr>
+        <w:t xml:space="preserve"> Little finger</w:t>
+      </w:r>
+      <w:r>
+        <w:rPr>
+          <w:rFonts w:ascii="TH SarabunPSK" w:hAnsi="TH SarabunPSK" w:cs="TH SarabunPSK" w:hint="cs"/>
+          <w:sz w:val="34"/>
+          <w:szCs w:val="34"/>
+          <w:cs/>
+        </w:rPr>
+        <w:t xml:space="preserve"> - นิ้วก้อย</w:t>
+      </w:r>
+    </w:p>
+    <w:p>
+      <w:pPr>
+        <w:rPr>
+          <w:rFonts w:ascii="TH SarabunPSK" w:hAnsi="TH SarabunPSK" w:cs="TH SarabunPSK" w:hint="cs"/>
+          <w:sz w:val="34"/>
+          <w:szCs w:val="34"/>
+        </w:rPr>
+      </w:pPr>
+      <w:r>
+        <w:rPr>
+          <w:rFonts w:ascii="TH SarabunPSK" w:hAnsi="TH SarabunPSK" w:cs="TH SarabunPSK" w:hint="cs"/>
+          <w:sz w:val="34"/>
+          <w:szCs w:val="34"/>
+          <w:cs/>
+        </w:rPr>
+        <w:t>ยังมีกระดูก</w:t>
+      </w:r>
+      <w:r>
+        <w:rPr>
+          <w:rFonts w:ascii="TH SarabunPSK" w:hAnsi="TH SarabunPSK" w:cs="TH SarabunPSK" w:hint="cs"/>
+          <w:sz w:val="34"/>
+          <w:szCs w:val="34"/>
+          <w:cs/>
+        </w:rPr>
+        <w:t>และข้อต่อนิ้วประกอบไปด้วย 1.</w:t>
+      </w:r>
+      <w:r>
+        <w:rPr>
+          <w:rFonts w:ascii="TH SarabunPSK" w:hAnsi="TH SarabunPSK" w:cs="TH SarabunPSK" w:hint="cs"/>
+          <w:sz w:val="34"/>
+          <w:szCs w:val="34"/>
+          <w:cs/>
+        </w:rPr>
+        <w:t xml:space="preserve"> กระดูกข้อมือ</w:t>
+      </w:r>
+      <w:r>
+        <w:rPr>
+          <w:rFonts w:ascii="TH SarabunPSK" w:hAnsi="TH SarabunPSK" w:cs="TH SarabunPSK"/>
+          <w:sz w:val="34"/>
+          <w:szCs w:val="34"/>
+        </w:rPr>
+        <w:t xml:space="preserve"> </w:t>
+      </w:r>
+      <w:r>
+        <w:rPr>
+          <w:rFonts w:ascii="TH SarabunPSK" w:hAnsi="TH SarabunPSK" w:cs="TH SarabunPSK"/>
+          <w:sz w:val="34"/>
+          <w:szCs w:val="34"/>
+        </w:rPr>
+        <w:t xml:space="preserve">(Carpals) 2. </w:t>
+      </w:r>
+      <w:r>
+        <w:rPr>
+          <w:rFonts w:ascii="TH SarabunPSK" w:hAnsi="TH SarabunPSK" w:cs="TH SarabunPSK" w:hint="cs"/>
+          <w:sz w:val="34"/>
+          <w:szCs w:val="34"/>
+          <w:cs/>
+        </w:rPr>
+        <w:t>กระดูกฝ่ามือ</w:t>
+      </w:r>
+      <w:r>
+        <w:rPr>
+          <w:rFonts w:ascii="TH SarabunPSK" w:hAnsi="TH SarabunPSK" w:cs="TH SarabunPSK"/>
+          <w:sz w:val="34"/>
+          <w:szCs w:val="34"/>
+        </w:rPr>
+        <w:t xml:space="preserve"> </w:t>
+      </w:r>
+      <w:r>
+        <w:rPr>
+          <w:rFonts w:ascii="TH SarabunPSK" w:hAnsi="TH SarabunPSK" w:cs="TH SarabunPSK"/>
+          <w:sz w:val="34"/>
+          <w:szCs w:val="34"/>
+        </w:rPr>
+        <w:t>(Meta</w:t>
+      </w:r>
+      <w:r>
+        <w:rPr>
+          <w:rFonts w:ascii="TH SarabunPSK" w:hAnsi="TH SarabunPSK" w:cs="TH SarabunPSK"/>
+          <w:sz w:val="34"/>
+          <w:szCs w:val="34"/>
+        </w:rPr>
+        <w:t>carpals bone</w:t>
+      </w:r>
+      <w:r>
+        <w:rPr>
+          <w:rFonts w:ascii="TH SarabunPSK" w:hAnsi="TH SarabunPSK" w:cs="TH SarabunPSK"/>
+          <w:sz w:val="34"/>
+          <w:szCs w:val="34"/>
+        </w:rPr>
+        <w:t>)</w:t>
+      </w:r>
+      <w:r>
+        <w:rPr>
+          <w:rFonts w:ascii="TH SarabunPSK" w:hAnsi="TH SarabunPSK" w:cs="TH SarabunPSK"/>
+          <w:sz w:val="34"/>
+          <w:szCs w:val="34"/>
+        </w:rPr>
+        <w:t xml:space="preserve"> </w:t>
+      </w:r>
+      <w:r>
+        <w:rPr>
+          <w:rFonts w:ascii="TH SarabunPSK" w:hAnsi="TH SarabunPSK" w:cs="TH SarabunPSK" w:hint="cs"/>
+          <w:sz w:val="34"/>
+          <w:szCs w:val="34"/>
+          <w:cs/>
+        </w:rPr>
+        <w:t>และกระดูกนิ้วมืออีก 3 ส่วนได้แก่ กระดูกนิ้วส่วนต้น</w:t>
+      </w:r>
+      <w:r>
+        <w:rPr>
+          <w:rFonts w:ascii="TH SarabunPSK" w:hAnsi="TH SarabunPSK" w:cs="TH SarabunPSK"/>
+          <w:sz w:val="34"/>
+          <w:szCs w:val="34"/>
+        </w:rPr>
+        <w:t xml:space="preserve"> </w:t>
+      </w:r>
+      <w:r>
+        <w:rPr>
+          <w:rFonts w:ascii="TH SarabunPSK" w:hAnsi="TH SarabunPSK" w:cs="TH SarabunPSK"/>
+          <w:sz w:val="34"/>
+          <w:szCs w:val="34"/>
+        </w:rPr>
+        <w:t>(Proximal Phalanges)</w:t>
+      </w:r>
+      <w:r>
+        <w:rPr>
+          <w:rFonts w:ascii="TH SarabunPSK" w:hAnsi="TH SarabunPSK" w:cs="TH SarabunPSK" w:hint="cs"/>
+          <w:sz w:val="34"/>
+          <w:szCs w:val="34"/>
+          <w:cs/>
+        </w:rPr>
+        <w:t xml:space="preserve"> กระดูกนิ้วส่วนกลาง</w:t>
+      </w:r>
+      <w:r>
+        <w:rPr>
+          <w:rFonts w:ascii="TH SarabunPSK" w:hAnsi="TH SarabunPSK" w:cs="TH SarabunPSK"/>
+          <w:sz w:val="34"/>
+          <w:szCs w:val="34"/>
+        </w:rPr>
+        <w:t>(</w:t>
+      </w:r>
+      <w:r>
+        <w:rPr>
+          <w:rFonts w:ascii="TH SarabunPSK" w:hAnsi="TH SarabunPSK" w:cs="TH SarabunPSK"/>
+          <w:sz w:val="34"/>
+          <w:szCs w:val="34"/>
+        </w:rPr>
+        <w:t>Intermediate</w:t>
+      </w:r>
+      <w:r>
+        <w:rPr>
+          <w:rFonts w:ascii="TH SarabunPSK" w:hAnsi="TH SarabunPSK" w:cs="TH SarabunPSK"/>
+          <w:sz w:val="34"/>
+          <w:szCs w:val="34"/>
+        </w:rPr>
+        <w:t xml:space="preserve"> Phalanges)</w:t>
+      </w:r>
+      <w:r>
+        <w:rPr>
+          <w:rFonts w:ascii="TH SarabunPSK" w:hAnsi="TH SarabunPSK" w:cs="TH SarabunPSK" w:hint="cs"/>
+          <w:sz w:val="34"/>
+          <w:szCs w:val="34"/>
+          <w:cs/>
+        </w:rPr>
+        <w:t xml:space="preserve"> </w:t>
+      </w:r>
+      <w:r>
+        <w:rPr>
+          <w:rFonts w:ascii="TH SarabunPSK" w:hAnsi="TH SarabunPSK" w:cs="TH SarabunPSK" w:hint="cs"/>
+          <w:sz w:val="34"/>
+          <w:szCs w:val="34"/>
+          <w:cs/>
+        </w:rPr>
+        <w:t xml:space="preserve"> </w:t>
+      </w:r>
+      <w:r>
+        <w:rPr>
+          <w:rFonts w:ascii="TH SarabunPSK" w:hAnsi="TH SarabunPSK" w:cs="TH SarabunPSK" w:hint="cs"/>
+          <w:sz w:val="34"/>
+          <w:szCs w:val="34"/>
+          <w:cs/>
+        </w:rPr>
+        <w:t>และ</w:t>
+      </w:r>
+      <w:r>
+        <w:rPr>
+          <w:rFonts w:ascii="TH SarabunPSK" w:hAnsi="TH SarabunPSK" w:cs="TH SarabunPSK" w:hint="cs"/>
+          <w:sz w:val="34"/>
+          <w:szCs w:val="34"/>
+          <w:cs/>
+        </w:rPr>
+        <w:t>กระดูกนิ้วส่วนปลาย</w:t>
+      </w:r>
+      <w:r>
+        <w:rPr>
+          <w:rFonts w:ascii="TH SarabunPSK" w:hAnsi="TH SarabunPSK" w:cs="TH SarabunPSK"/>
+          <w:sz w:val="34"/>
+          <w:szCs w:val="34"/>
+        </w:rPr>
+        <w:t>(</w:t>
+      </w:r>
+      <w:r>
+        <w:rPr>
+          <w:rFonts w:ascii="TH SarabunPSK" w:hAnsi="TH SarabunPSK" w:cs="TH SarabunPSK"/>
+          <w:sz w:val="34"/>
+          <w:szCs w:val="34"/>
+        </w:rPr>
+        <w:t>Distal</w:t>
+      </w:r>
+      <w:r>
+        <w:rPr>
+          <w:rFonts w:ascii="TH SarabunPSK" w:hAnsi="TH SarabunPSK" w:cs="TH SarabunPSK"/>
+          <w:sz w:val="34"/>
+          <w:szCs w:val="34"/>
+        </w:rPr>
+        <w:t xml:space="preserve"> Phalanges)</w:t>
+      </w:r>
+      <w:r>
+        <w:rPr>
+          <w:rFonts w:ascii="TH SarabunPSK" w:hAnsi="TH SarabunPSK" w:cs="TH SarabunPSK" w:hint="cs"/>
+          <w:sz w:val="34"/>
+          <w:szCs w:val="34"/>
+          <w:cs/>
+        </w:rPr>
+        <w:t xml:space="preserve"> </w:t>
+      </w:r>
+      <w:r>
+        <w:rPr>
+          <w:rFonts w:ascii="TH SarabunPSK" w:hAnsi="TH SarabunPSK" w:cs="TH SarabunPSK" w:hint="cs"/>
+          <w:sz w:val="34"/>
+          <w:szCs w:val="34"/>
+          <w:cs/>
+        </w:rPr>
+        <w:t>ในข้อนิ้วแต่ละข้อจะมีชื่อเรียกดังต่อไปนี้ 1.</w:t>
+      </w:r>
+      <w:r>
+        <w:rPr>
+          <w:rFonts w:ascii="TH SarabunPSK" w:hAnsi="TH SarabunPSK" w:cs="TH SarabunPSK"/>
+          <w:sz w:val="34"/>
+          <w:szCs w:val="34"/>
+        </w:rPr>
+        <w:t>DIP (</w:t>
+      </w:r>
+      <w:r>
+        <w:rPr>
+          <w:rFonts w:ascii="TH SarabunPSK" w:hAnsi="TH SarabunPSK" w:cs="TH SarabunPSK"/>
+          <w:sz w:val="34"/>
+          <w:szCs w:val="34"/>
+        </w:rPr>
+        <w:t>Distal</w:t>
+      </w:r>
+      <w:r>
+        <w:rPr>
+          <w:rFonts w:ascii="TH SarabunPSK" w:hAnsi="TH SarabunPSK" w:cs="TH SarabunPSK"/>
+          <w:sz w:val="34"/>
+          <w:szCs w:val="34"/>
+        </w:rPr>
+        <w:t xml:space="preserve"> interphalangeal</w:t>
+      </w:r>
+      <w:r>
+        <w:rPr>
+          <w:rFonts w:ascii="TH SarabunPSK" w:hAnsi="TH SarabunPSK" w:cs="TH SarabunPSK"/>
+          <w:sz w:val="34"/>
+          <w:szCs w:val="34"/>
+        </w:rPr>
+        <w:t>)</w:t>
+      </w:r>
+      <w:r>
+        <w:rPr>
+          <w:rFonts w:ascii="TH SarabunPSK" w:hAnsi="TH SarabunPSK" w:cs="TH SarabunPSK"/>
+          <w:sz w:val="34"/>
+          <w:szCs w:val="34"/>
+        </w:rPr>
+        <w:t xml:space="preserve"> </w:t>
+      </w:r>
+      <w:r>
+        <w:rPr>
+          <w:rFonts w:ascii="TH SarabunPSK" w:hAnsi="TH SarabunPSK" w:cs="TH SarabunPSK"/>
+          <w:sz w:val="34"/>
+          <w:szCs w:val="34"/>
+        </w:rPr>
+        <w:t>2.PIP</w:t>
+      </w:r>
+      <w:r>
+        <w:rPr>
+          <w:rFonts w:ascii="TH SarabunPSK" w:hAnsi="TH SarabunPSK" w:cs="TH SarabunPSK"/>
+          <w:sz w:val="34"/>
+          <w:szCs w:val="34"/>
+        </w:rPr>
+        <w:t xml:space="preserve"> (</w:t>
+      </w:r>
+      <w:r>
+        <w:rPr>
+          <w:rFonts w:ascii="TH SarabunPSK" w:hAnsi="TH SarabunPSK" w:cs="TH SarabunPSK"/>
+          <w:sz w:val="34"/>
+          <w:szCs w:val="34"/>
+        </w:rPr>
+        <w:t>proximal interphalangeal)</w:t>
+      </w:r>
+      <w:r>
+        <w:rPr>
+          <w:rFonts w:ascii="TH SarabunPSK" w:hAnsi="TH SarabunPSK" w:cs="TH SarabunPSK"/>
+          <w:sz w:val="34"/>
+          <w:szCs w:val="34"/>
+        </w:rPr>
+        <w:t xml:space="preserve"> 3.MCP </w:t>
+      </w:r>
+      <w:r>
+        <w:rPr>
+          <w:rFonts w:ascii="TH SarabunPSK" w:hAnsi="TH SarabunPSK" w:cs="TH SarabunPSK"/>
+          <w:sz w:val="34"/>
+          <w:szCs w:val="34"/>
+        </w:rPr>
+        <w:t>(metacarpal phalanx)</w:t>
+      </w:r>
+      <w:r>
+        <w:rPr>
+          <w:rFonts w:ascii="TH SarabunPSK" w:hAnsi="TH SarabunPSK" w:cs="TH SarabunPSK"/>
+          <w:sz w:val="34"/>
+          <w:szCs w:val="34"/>
+        </w:rPr>
+        <w:t xml:space="preserve"> </w:t>
+      </w:r>
+    </w:p>
+    <w:p>
+      <w:pPr>
+        <w:jc w:val="center"/>
+        <w:rPr>
+          <w:rFonts w:ascii="TH SarabunPSK" w:hAnsi="TH SarabunPSK" w:cs="TH SarabunPSK"/>
+          <w:sz w:val="34"/>
+          <w:szCs w:val="34"/>
+        </w:rPr>
+      </w:pPr>
+      <w:r>
+        <w:rPr>
+          <w:noProof/>
+          <w:sz w:val="34"/>
+          <w:szCs w:val="34"/>
+        </w:rPr>
+        <w:drawing>
+          <wp:inline distT="0" distB="0" distL="0" distR="0" wp14:anchorId="23CED944" wp14:editId="62240FFD">
+            <wp:extent cx="2790825" cy="2286000"/>
+            <wp:effectExtent l="0" t="0" r="0" b="0"/>
+            <wp:docPr id="4" name="Picture 4"/>
+            <wp:cNvGraphicFramePr>
+              <a:graphicFrameLocks xmlns:a="http://schemas.openxmlformats.org/drawingml/2006/main" noChangeAspect="1"/>
+            </wp:cNvGraphicFramePr>
+            <a:graphic xmlns:a="http://schemas.openxmlformats.org/drawingml/2006/main">
+              <a:graphicData uri="http://schemas.openxmlformats.org/drawingml/2006/picture">
+                <pic:pic xmlns:pic="http://schemas.openxmlformats.org/drawingml/2006/picture">
+                  <pic:nvPicPr>
+                    <pic:cNvPr id="1" name=""/>
+                    <pic:cNvPicPr/>
+                  </pic:nvPicPr>
+                  <pic:blipFill rotWithShape="1">
+                    <a:blip r:embed="rId12"/>
+                    <a:srcRect l="6962" t="3500" r="-6962" b="-3500"/>
+                    <a:stretch/>
+                  </pic:blipFill>
+                  <pic:spPr bwMode="auto">
+                    <a:xfrm>
+                      <a:off x="0" y="0"/>
+                      <a:ext cx="2790825" cy="2286000"/>
+                    </a:xfrm>
+                    <a:prstGeom prst="rect">
+                      <a:avLst/>
+                    </a:prstGeom>
+                    <a:ln>
+                      <a:noFill/>
+                    </a:ln>
+                    <a:extLst>
+                      <a:ext uri="{53640926-AAD7-44D8-BBD7-CCE9431645EC}">
+                        <a14:shadowObscured xmlns:a14="http://schemas.microsoft.com/office/drawing/2010/main"/>
+                      </a:ext>
+                    </a:extLst>
+                  </pic:spPr>
+                </pic:pic>
+              </a:graphicData>
+            </a:graphic>
+          </wp:inline>
+        </w:drawing>
+      </w:r>
+    </w:p>
+    <w:p>
+      <w:pPr>
+        <w:jc w:val="center"/>
+        <w:rPr>
+          <w:rFonts w:ascii="TH SarabunPSK" w:hAnsi="TH SarabunPSK" w:cs="TH SarabunPSK"/>
+          <w:sz w:val="30"/>
+        </w:rPr>
+      </w:pPr>
+      <w:r>
+        <w:rPr>
+          <w:rFonts w:ascii="TH SarabunPSK" w:hAnsi="TH SarabunPSK" w:cs="TH SarabunPSK" w:hint="cs"/>
+          <w:sz w:val="30"/>
+          <w:cs/>
+        </w:rPr>
+        <w:t>ภาพที่</w:t>
+      </w:r>
+      <w:r>
+        <w:rPr>
+          <w:rFonts w:ascii="TH SarabunPSK" w:hAnsi="TH SarabunPSK" w:cs="TH SarabunPSK" w:hint="cs"/>
+          <w:sz w:val="30"/>
+          <w:cs/>
+        </w:rPr>
+        <w:t xml:space="preserve"> 2 </w:t>
+      </w:r>
+      <w:r>
+        <w:rPr>
+          <w:rFonts w:ascii="TH SarabunPSK" w:hAnsi="TH SarabunPSK" w:cs="TH SarabunPSK"/>
+          <w:sz w:val="30"/>
+          <w:cs/>
+        </w:rPr>
+        <w:t>กายวิภาคศาสตร์</w:t>
+      </w:r>
+      <w:r>
+        <w:rPr>
+          <w:rFonts w:ascii="TH SarabunPSK" w:hAnsi="TH SarabunPSK" w:cs="TH SarabunPSK" w:hint="cs"/>
+          <w:sz w:val="30"/>
+          <w:cs/>
+        </w:rPr>
+        <w:t>ของมือมนุษย์</w:t>
+      </w:r>
+    </w:p>
+    <w:p>
+      <w:pPr>
+        <w:rPr>
+          <w:rFonts w:ascii="TH SarabunPSK" w:hAnsi="TH SarabunPSK" w:cs="TH SarabunPSK"/>
+          <w:sz w:val="34"/>
+          <w:szCs w:val="34"/>
+        </w:rPr>
+      </w:pPr>
+      <w:r>
+        <w:rPr>
+          <w:rFonts w:ascii="TH SarabunPSK" w:hAnsi="TH SarabunPSK" w:cs="TH SarabunPSK"/>
+          <w:sz w:val="34"/>
+          <w:szCs w:val="34"/>
+        </w:rPr>
+        <w:lastRenderedPageBreak/>
+        <w:tab/>
+      </w:r>
+      <w:r>
+        <w:rPr>
+          <w:rFonts w:ascii="TH SarabunPSK" w:hAnsi="TH SarabunPSK" w:cs="TH SarabunPSK" w:hint="cs"/>
+          <w:sz w:val="34"/>
+          <w:szCs w:val="34"/>
+          <w:cs/>
+        </w:rPr>
+        <w:t>การขยับของนิ้วเกิดจาก</w:t>
+      </w:r>
+      <w:r>
+        <w:rPr>
+          <w:rFonts w:ascii="TH SarabunPSK" w:hAnsi="TH SarabunPSK" w:cs="TH SarabunPSK" w:hint="cs"/>
+          <w:sz w:val="34"/>
+          <w:szCs w:val="34"/>
+          <w:cs/>
+        </w:rPr>
+        <w:t xml:space="preserve">เซลล์ 2 ชนิดที่อยู่บริเวณ </w:t>
+      </w:r>
+      <w:r>
+        <w:rPr>
+          <w:rFonts w:ascii="TH SarabunPSK" w:hAnsi="TH SarabunPSK" w:cs="TH SarabunPSK"/>
+          <w:sz w:val="34"/>
+          <w:szCs w:val="34"/>
+        </w:rPr>
+        <w:t>Motor Cortex</w:t>
+      </w:r>
+      <w:r>
+        <w:rPr>
+          <w:rFonts w:ascii="TH SarabunPSK" w:hAnsi="TH SarabunPSK" w:cs="TH SarabunPSK" w:hint="cs"/>
+          <w:sz w:val="34"/>
+          <w:szCs w:val="34"/>
+          <w:cs/>
+        </w:rPr>
+        <w:t xml:space="preserve"> คือ เซลล์ </w:t>
+      </w:r>
+      <w:r>
+        <w:rPr>
+          <w:rFonts w:ascii="TH SarabunPSK" w:hAnsi="TH SarabunPSK" w:cs="TH SarabunPSK"/>
+          <w:sz w:val="34"/>
+          <w:szCs w:val="34"/>
+        </w:rPr>
+        <w:t xml:space="preserve">pyramidal </w:t>
+      </w:r>
+      <w:r>
+        <w:rPr>
+          <w:rFonts w:ascii="TH SarabunPSK" w:hAnsi="TH SarabunPSK" w:cs="TH SarabunPSK" w:hint="cs"/>
+          <w:sz w:val="34"/>
+          <w:szCs w:val="34"/>
+          <w:cs/>
+        </w:rPr>
+        <w:t>และ เซลล์</w:t>
+      </w:r>
+      <w:r>
+        <w:rPr>
+          <w:rFonts w:ascii="TH SarabunPSK" w:hAnsi="TH SarabunPSK" w:cs="TH SarabunPSK"/>
+          <w:sz w:val="34"/>
+          <w:szCs w:val="34"/>
+        </w:rPr>
+        <w:t xml:space="preserve"> nonpyramidal</w:t>
+      </w:r>
+      <w:r>
+        <w:rPr>
+          <w:rFonts w:ascii="TH SarabunPSK" w:hAnsi="TH SarabunPSK" w:cs="TH SarabunPSK" w:hint="cs"/>
+          <w:sz w:val="34"/>
+          <w:szCs w:val="34"/>
+          <w:cs/>
+        </w:rPr>
+        <w:t xml:space="preserve"> โดยที่เซลล์</w:t>
+      </w:r>
+      <w:r>
+        <w:rPr>
+          <w:rFonts w:ascii="TH SarabunPSK" w:hAnsi="TH SarabunPSK" w:cs="TH SarabunPSK" w:hint="cs"/>
+          <w:sz w:val="34"/>
+          <w:szCs w:val="34"/>
+          <w:cs/>
+        </w:rPr>
+        <w:t xml:space="preserve"> </w:t>
+      </w:r>
+      <w:r>
+        <w:rPr>
+          <w:rFonts w:ascii="TH SarabunPSK" w:hAnsi="TH SarabunPSK" w:cs="TH SarabunPSK"/>
+          <w:sz w:val="34"/>
+          <w:szCs w:val="34"/>
+        </w:rPr>
+        <w:t>pyramidal</w:t>
+      </w:r>
+      <w:r>
+        <w:rPr>
+          <w:rFonts w:ascii="TH SarabunPSK" w:hAnsi="TH SarabunPSK" w:cs="TH SarabunPSK" w:hint="cs"/>
+          <w:sz w:val="34"/>
+          <w:szCs w:val="34"/>
+          <w:cs/>
+        </w:rPr>
+        <w:t xml:space="preserve"> ส่งสัญญาณไปยังไขสันหลัง</w:t>
+      </w:r>
+      <w:r>
+        <w:rPr>
+          <w:rFonts w:ascii="TH SarabunPSK" w:hAnsi="TH SarabunPSK" w:cs="TH SarabunPSK" w:hint="cs"/>
+          <w:sz w:val="34"/>
+          <w:szCs w:val="34"/>
+          <w:cs/>
+        </w:rPr>
+        <w:t xml:space="preserve">จากนั้นเซลล์ประสาทใน </w:t>
+      </w:r>
+      <w:r>
+        <w:rPr>
+          <w:rFonts w:ascii="TH SarabunPSK" w:hAnsi="TH SarabunPSK" w:cs="TH SarabunPSK"/>
+          <w:sz w:val="34"/>
+          <w:szCs w:val="34"/>
+        </w:rPr>
+        <w:t xml:space="preserve">Primary Motor cortex </w:t>
+      </w:r>
+      <w:r>
+        <w:rPr>
+          <w:rFonts w:ascii="TH SarabunPSK" w:hAnsi="TH SarabunPSK" w:cs="TH SarabunPSK" w:hint="cs"/>
+          <w:sz w:val="34"/>
+          <w:szCs w:val="34"/>
+          <w:cs/>
+        </w:rPr>
+        <w:t xml:space="preserve">จะเริ่มทำงานล่วงหน้า 5 </w:t>
+      </w:r>
+      <w:r>
+        <w:rPr>
+          <w:rFonts w:ascii="TH SarabunPSK" w:hAnsi="TH SarabunPSK" w:cs="TH SarabunPSK"/>
+          <w:sz w:val="34"/>
+          <w:szCs w:val="34"/>
+          <w:cs/>
+        </w:rPr>
+        <w:t>–</w:t>
+      </w:r>
+      <w:r>
+        <w:rPr>
+          <w:rFonts w:ascii="TH SarabunPSK" w:hAnsi="TH SarabunPSK" w:cs="TH SarabunPSK" w:hint="cs"/>
+          <w:sz w:val="34"/>
+          <w:szCs w:val="34"/>
+          <w:cs/>
+        </w:rPr>
+        <w:t xml:space="preserve"> 100 </w:t>
+      </w:r>
+      <w:r>
+        <w:rPr>
+          <w:rFonts w:ascii="TH SarabunPSK" w:hAnsi="TH SarabunPSK" w:cs="TH SarabunPSK"/>
+          <w:sz w:val="34"/>
+          <w:szCs w:val="34"/>
+        </w:rPr>
+        <w:t xml:space="preserve">ms </w:t>
+      </w:r>
+      <w:r>
+        <w:rPr>
+          <w:rFonts w:ascii="TH SarabunPSK" w:hAnsi="TH SarabunPSK" w:cs="TH SarabunPSK" w:hint="cs"/>
+          <w:sz w:val="34"/>
+          <w:szCs w:val="34"/>
+          <w:cs/>
+        </w:rPr>
+        <w:t>ก่อนที่จะเกิดการขยับของนิ้วจริง</w:t>
+      </w:r>
+      <w:r>
+        <w:rPr>
+          <w:rFonts w:ascii="TH SarabunPSK" w:hAnsi="TH SarabunPSK" w:cs="TH SarabunPSK" w:hint="cs"/>
+          <w:sz w:val="34"/>
+          <w:szCs w:val="34"/>
+          <w:cs/>
+        </w:rPr>
+        <w:t xml:space="preserve"> โดยการขยับนิ้วจริงแบ่งออกเป็น 3 ส่วนดังนี้ </w:t>
+      </w:r>
+    </w:p>
+    <w:p>
+      <w:pPr>
+        <w:rPr>
+          <w:rFonts w:ascii="TH SarabunPSK" w:hAnsi="TH SarabunPSK" w:cs="TH SarabunPSK"/>
+          <w:sz w:val="34"/>
+          <w:szCs w:val="34"/>
+        </w:rPr>
+      </w:pPr>
+      <w:r>
+        <w:rPr>
+          <w:rFonts w:ascii="TH SarabunPSK" w:hAnsi="TH SarabunPSK" w:cs="TH SarabunPSK"/>
+          <w:sz w:val="34"/>
+          <w:szCs w:val="34"/>
+          <w:cs/>
+        </w:rPr>
+        <w:tab/>
+      </w:r>
+      <w:r>
+        <w:rPr>
+          <w:rFonts w:ascii="TH SarabunPSK" w:hAnsi="TH SarabunPSK" w:cs="TH SarabunPSK" w:hint="cs"/>
+          <w:sz w:val="34"/>
+          <w:szCs w:val="34"/>
+          <w:cs/>
+        </w:rPr>
+        <w:t xml:space="preserve">(1) </w:t>
+      </w:r>
+      <w:r>
+        <w:rPr>
+          <w:rFonts w:ascii="TH SarabunPSK" w:hAnsi="TH SarabunPSK" w:cs="TH SarabunPSK"/>
+          <w:sz w:val="34"/>
+          <w:szCs w:val="34"/>
+        </w:rPr>
+        <w:t xml:space="preserve">Flexion finger movement - </w:t>
+      </w:r>
+      <w:r>
+        <w:rPr>
+          <w:rFonts w:ascii="TH SarabunPSK" w:hAnsi="TH SarabunPSK" w:cs="TH SarabunPSK" w:hint="cs"/>
+          <w:sz w:val="34"/>
+          <w:szCs w:val="34"/>
+          <w:cs/>
+        </w:rPr>
+        <w:t>การงอนิ้ว</w:t>
+      </w:r>
+    </w:p>
+    <w:p>
+      <w:pPr>
+        <w:rPr>
+          <w:rFonts w:ascii="TH SarabunPSK" w:hAnsi="TH SarabunPSK" w:cs="TH SarabunPSK"/>
+          <w:sz w:val="34"/>
+          <w:szCs w:val="34"/>
+        </w:rPr>
+      </w:pPr>
+      <w:r>
+        <w:rPr>
+          <w:rFonts w:ascii="TH SarabunPSK" w:hAnsi="TH SarabunPSK" w:cs="TH SarabunPSK"/>
+          <w:sz w:val="34"/>
+          <w:szCs w:val="34"/>
+          <w:cs/>
+        </w:rPr>
+        <w:tab/>
+      </w:r>
+      <w:r>
+        <w:rPr>
+          <w:rFonts w:ascii="TH SarabunPSK" w:hAnsi="TH SarabunPSK" w:cs="TH SarabunPSK" w:hint="cs"/>
+          <w:sz w:val="34"/>
+          <w:szCs w:val="34"/>
+          <w:cs/>
+        </w:rPr>
+        <w:t xml:space="preserve">(2) </w:t>
+      </w:r>
+      <w:r>
+        <w:rPr>
+          <w:rFonts w:ascii="TH SarabunPSK" w:hAnsi="TH SarabunPSK" w:cs="TH SarabunPSK"/>
+          <w:sz w:val="34"/>
+          <w:szCs w:val="34"/>
+        </w:rPr>
+        <w:t xml:space="preserve">Extension finger movement - </w:t>
+      </w:r>
+      <w:r>
+        <w:rPr>
+          <w:rFonts w:ascii="TH SarabunPSK" w:hAnsi="TH SarabunPSK" w:cs="TH SarabunPSK" w:hint="cs"/>
+          <w:sz w:val="34"/>
+          <w:szCs w:val="34"/>
+          <w:cs/>
+        </w:rPr>
+        <w:t>การเหยียดนิ้ว</w:t>
+      </w:r>
+    </w:p>
+    <w:p>
+      <w:pPr>
+        <w:rPr>
+          <w:rFonts w:ascii="TH SarabunPSK" w:hAnsi="TH SarabunPSK" w:cs="TH SarabunPSK" w:hint="cs"/>
+          <w:sz w:val="34"/>
+          <w:szCs w:val="34"/>
+          <w:cs/>
+        </w:rPr>
+      </w:pPr>
+      <w:r>
+        <w:rPr>
+          <w:rFonts w:ascii="TH SarabunPSK" w:hAnsi="TH SarabunPSK" w:cs="TH SarabunPSK"/>
+          <w:sz w:val="34"/>
+          <w:szCs w:val="34"/>
+          <w:cs/>
+        </w:rPr>
+        <w:tab/>
+      </w:r>
+      <w:r>
+        <w:rPr>
+          <w:rFonts w:ascii="TH SarabunPSK" w:hAnsi="TH SarabunPSK" w:cs="TH SarabunPSK" w:hint="cs"/>
+          <w:sz w:val="34"/>
+          <w:szCs w:val="34"/>
+          <w:cs/>
+        </w:rPr>
+        <w:t xml:space="preserve">(3) </w:t>
+      </w:r>
+      <w:r>
+        <w:rPr>
+          <w:rFonts w:ascii="TH SarabunPSK" w:hAnsi="TH SarabunPSK" w:cs="TH SarabunPSK"/>
+          <w:sz w:val="34"/>
+          <w:szCs w:val="34"/>
+        </w:rPr>
+        <w:t xml:space="preserve">Idle finger movement - </w:t>
+      </w:r>
+      <w:r>
+        <w:rPr>
+          <w:rFonts w:ascii="TH SarabunPSK" w:hAnsi="TH SarabunPSK" w:cs="TH SarabunPSK" w:hint="cs"/>
+          <w:sz w:val="34"/>
+          <w:szCs w:val="34"/>
+          <w:cs/>
+        </w:rPr>
+        <w:t>ไม่ได้เคลื่อนไหว</w:t>
+      </w:r>
+    </w:p>
+    <w:p>
+      <w:pPr>
+        <w:rPr>
+          <w:rFonts w:ascii="TH SarabunPSK" w:hAnsi="TH SarabunPSK" w:cs="TH SarabunPSK"/>
+          <w:sz w:val="40"/>
+          <w:szCs w:val="40"/>
+          <w:cs/>
+        </w:rPr>
+      </w:pPr>
+      <w:r>
+        <w:rPr>
+          <w:rFonts w:ascii="TH SarabunPSK" w:hAnsi="TH SarabunPSK" w:cs="TH SarabunPSK"/>
+          <w:sz w:val="40"/>
+          <w:szCs w:val="40"/>
+          <w:cs/>
+        </w:rPr>
+        <w:br w:type="page"/>
+      </w:r>
+    </w:p>
+    <w:p>
+      <w:pPr>
         <w:pStyle w:val="Heading1"/>
         <w:rPr>
           <w:rFonts w:ascii="TH SarabunPSK" w:hAnsi="TH SarabunPSK" w:cs="TH SarabunPSK"/>
+          <w:b/>
+          <w:bCs/>
           <w:szCs w:val="40"/>
         </w:rPr>
       </w:pPr>
@@ -11670,6 +12717,8 @@
       <w:r>
         <w:rPr>
           <w:rFonts w:ascii="TH SarabunPSK" w:hAnsi="TH SarabunPSK" w:cs="TH SarabunPSK"/>
+          <w:b/>
+          <w:bCs/>
           <w:szCs w:val="40"/>
           <w:cs/>
         </w:rPr>
@@ -11679,6 +12728,8 @@
       <w:r>
         <w:rPr>
           <w:rFonts w:ascii="TH SarabunPSK" w:hAnsi="TH SarabunPSK" w:cs="TH SarabunPSK"/>
+          <w:b/>
+          <w:bCs/>
           <w:szCs w:val="40"/>
         </w:rPr>
         <w:t xml:space="preserve">3 </w:t>
@@ -11686,6 +12737,8 @@
       <w:r>
         <w:rPr>
           <w:rFonts w:ascii="TH SarabunPSK" w:hAnsi="TH SarabunPSK" w:cs="TH SarabunPSK"/>
+          <w:b/>
+          <w:bCs/>
           <w:szCs w:val="40"/>
           <w:cs/>
         </w:rPr>
@@ -11747,15 +12800,15 @@
       <w:pPr>
         <w:rPr>
           <w:rFonts w:ascii="TH SarabunPSK" w:hAnsi="TH SarabunPSK" w:cs="TH SarabunPSK"/>
-          <w:sz w:val="40"/>
-          <w:szCs w:val="40"/>
-        </w:rPr>
-      </w:pPr>
-      <w:r>
-        <w:rPr>
-          <w:rFonts w:ascii="TH SarabunPSK" w:hAnsi="TH SarabunPSK" w:cs="TH SarabunPSK"/>
-          <w:sz w:val="40"/>
-          <w:szCs w:val="40"/>
+          <w:sz w:val="34"/>
+          <w:szCs w:val="34"/>
+        </w:rPr>
+      </w:pPr>
+      <w:r>
+        <w:rPr>
+          <w:rFonts w:ascii="TH SarabunPSK" w:hAnsi="TH SarabunPSK" w:cs="TH SarabunPSK"/>
+          <w:sz w:val="34"/>
+          <w:szCs w:val="34"/>
           <w:cs/>
         </w:rPr>
         <w:t>จากการศึกษา</w:t>
@@ -11763,8 +12816,8 @@
       <w:r>
         <w:rPr>
           <w:rFonts w:ascii="TH SarabunPSK" w:hAnsi="TH SarabunPSK" w:cs="TH SarabunPSK"/>
-          <w:sz w:val="40"/>
-          <w:szCs w:val="40"/>
+          <w:sz w:val="34"/>
+          <w:szCs w:val="34"/>
           <w:cs/>
         </w:rPr>
         <w:t>งานวิจัย</w:t>
@@ -11772,8 +12825,8 @@
       <w:r>
         <w:rPr>
           <w:rFonts w:ascii="TH SarabunPSK" w:hAnsi="TH SarabunPSK" w:cs="TH SarabunPSK"/>
-          <w:sz w:val="40"/>
-          <w:szCs w:val="40"/>
+          <w:sz w:val="34"/>
+          <w:szCs w:val="34"/>
           <w:cs/>
         </w:rPr>
         <w:t xml:space="preserve">ในส่วนของ </w:t>
@@ -11781,48 +12834,48 @@
       <w:r>
         <w:rPr>
           <w:rFonts w:ascii="TH SarabunPSK" w:hAnsi="TH SarabunPSK" w:cs="TH SarabunPSK"/>
-          <w:sz w:val="40"/>
-          <w:szCs w:val="40"/>
+          <w:sz w:val="34"/>
+          <w:szCs w:val="34"/>
         </w:rPr>
         <w:t xml:space="preserve">Brain – </w:t>
       </w:r>
       <w:r>
         <w:rPr>
           <w:rFonts w:ascii="TH SarabunPSK" w:hAnsi="TH SarabunPSK" w:cs="TH SarabunPSK"/>
-          <w:sz w:val="40"/>
-          <w:szCs w:val="40"/>
+          <w:sz w:val="34"/>
+          <w:szCs w:val="34"/>
         </w:rPr>
         <w:t>C</w:t>
       </w:r>
       <w:r>
         <w:rPr>
           <w:rFonts w:ascii="TH SarabunPSK" w:hAnsi="TH SarabunPSK" w:cs="TH SarabunPSK"/>
-          <w:sz w:val="40"/>
-          <w:szCs w:val="40"/>
+          <w:sz w:val="34"/>
+          <w:szCs w:val="34"/>
         </w:rPr>
         <w:t xml:space="preserve">omputer </w:t>
       </w:r>
       <w:r>
         <w:rPr>
           <w:rFonts w:ascii="TH SarabunPSK" w:hAnsi="TH SarabunPSK" w:cs="TH SarabunPSK"/>
-          <w:sz w:val="40"/>
-          <w:szCs w:val="40"/>
+          <w:sz w:val="34"/>
+          <w:szCs w:val="34"/>
         </w:rPr>
         <w:t>I</w:t>
       </w:r>
       <w:r>
         <w:rPr>
           <w:rFonts w:ascii="TH SarabunPSK" w:hAnsi="TH SarabunPSK" w:cs="TH SarabunPSK"/>
-          <w:sz w:val="40"/>
-          <w:szCs w:val="40"/>
+          <w:sz w:val="34"/>
+          <w:szCs w:val="34"/>
         </w:rPr>
         <w:t>nterface (BCI)</w:t>
       </w:r>
       <w:r>
         <w:rPr>
           <w:rFonts w:ascii="TH SarabunPSK" w:hAnsi="TH SarabunPSK" w:cs="TH SarabunPSK"/>
-          <w:sz w:val="40"/>
-          <w:szCs w:val="40"/>
+          <w:sz w:val="34"/>
+          <w:szCs w:val="34"/>
           <w:cs/>
         </w:rPr>
         <w:t xml:space="preserve"> พบว่าเทคโนโลย</w:t>
@@ -11830,8 +12883,8 @@
       <w:r>
         <w:rPr>
           <w:rFonts w:ascii="TH SarabunPSK" w:hAnsi="TH SarabunPSK" w:cs="TH SarabunPSK"/>
-          <w:sz w:val="40"/>
-          <w:szCs w:val="40"/>
+          <w:sz w:val="34"/>
+          <w:szCs w:val="34"/>
           <w:cs/>
         </w:rPr>
         <w:t>ี</w:t>
@@ -11839,8 +12892,8 @@
       <w:r>
         <w:rPr>
           <w:rFonts w:ascii="TH SarabunPSK" w:hAnsi="TH SarabunPSK" w:cs="TH SarabunPSK"/>
-          <w:sz w:val="40"/>
-          <w:szCs w:val="40"/>
+          <w:sz w:val="34"/>
+          <w:szCs w:val="34"/>
           <w:cs/>
         </w:rPr>
         <w:t xml:space="preserve"> </w:t>
@@ -11848,24 +12901,24 @@
       <w:r>
         <w:rPr>
           <w:rFonts w:ascii="TH SarabunPSK" w:hAnsi="TH SarabunPSK" w:cs="TH SarabunPSK"/>
-          <w:sz w:val="40"/>
-          <w:szCs w:val="40"/>
+          <w:sz w:val="34"/>
+          <w:szCs w:val="34"/>
         </w:rPr>
         <w:t>BCI</w:t>
       </w:r>
       <w:r>
         <w:rPr>
           <w:rFonts w:ascii="TH SarabunPSK" w:hAnsi="TH SarabunPSK" w:cs="TH SarabunPSK"/>
-          <w:sz w:val="40"/>
-          <w:szCs w:val="40"/>
+          <w:sz w:val="34"/>
+          <w:szCs w:val="34"/>
         </w:rPr>
         <w:t xml:space="preserve"> </w:t>
       </w:r>
       <w:r>
         <w:rPr>
           <w:rFonts w:ascii="TH SarabunPSK" w:hAnsi="TH SarabunPSK" w:cs="TH SarabunPSK"/>
-          <w:sz w:val="40"/>
-          <w:szCs w:val="40"/>
+          <w:sz w:val="34"/>
+          <w:szCs w:val="34"/>
           <w:cs/>
         </w:rPr>
         <w:t>นี้เป็น</w:t>
@@ -11873,8 +12926,8 @@
       <w:r>
         <w:rPr>
           <w:rFonts w:ascii="TH SarabunPSK" w:hAnsi="TH SarabunPSK" w:cs="TH SarabunPSK"/>
-          <w:sz w:val="40"/>
-          <w:szCs w:val="40"/>
+          <w:sz w:val="34"/>
+          <w:szCs w:val="34"/>
           <w:cs/>
         </w:rPr>
         <w:t>เทคโนโลยีที่มี</w:t>
@@ -11882,8 +12935,8 @@
       <w:r>
         <w:rPr>
           <w:rFonts w:ascii="TH SarabunPSK" w:hAnsi="TH SarabunPSK" w:cs="TH SarabunPSK"/>
-          <w:sz w:val="40"/>
-          <w:szCs w:val="40"/>
+          <w:sz w:val="34"/>
+          <w:szCs w:val="34"/>
           <w:cs/>
         </w:rPr>
         <w:t>ความสามารถ</w:t>
@@ -11891,8 +12944,8 @@
       <w:r>
         <w:rPr>
           <w:rFonts w:ascii="TH SarabunPSK" w:hAnsi="TH SarabunPSK" w:cs="TH SarabunPSK"/>
-          <w:sz w:val="40"/>
-          <w:szCs w:val="40"/>
+          <w:sz w:val="34"/>
+          <w:szCs w:val="34"/>
           <w:cs/>
         </w:rPr>
         <w:t>ในการ</w:t>
@@ -11900,8 +12953,8 @@
       <w:r>
         <w:rPr>
           <w:rFonts w:ascii="TH SarabunPSK" w:hAnsi="TH SarabunPSK" w:cs="TH SarabunPSK"/>
-          <w:sz w:val="40"/>
-          <w:szCs w:val="40"/>
+          <w:sz w:val="34"/>
+          <w:szCs w:val="34"/>
           <w:cs/>
         </w:rPr>
         <w:t>นำ</w:t>
@@ -11909,8 +12962,8 @@
       <w:r>
         <w:rPr>
           <w:rFonts w:ascii="TH SarabunPSK" w:hAnsi="TH SarabunPSK" w:cs="TH SarabunPSK"/>
-          <w:sz w:val="40"/>
-          <w:szCs w:val="40"/>
+          <w:sz w:val="34"/>
+          <w:szCs w:val="34"/>
           <w:cs/>
         </w:rPr>
         <w:t>คลื่นสมองของมนุษย์มาใช้ในการ</w:t>
@@ -11918,8 +12971,8 @@
       <w:r>
         <w:rPr>
           <w:rFonts w:ascii="TH SarabunPSK" w:hAnsi="TH SarabunPSK" w:cs="TH SarabunPSK"/>
-          <w:sz w:val="40"/>
-          <w:szCs w:val="40"/>
+          <w:sz w:val="34"/>
+          <w:szCs w:val="34"/>
           <w:cs/>
         </w:rPr>
         <w:t>ประยุกต์เพื่อ</w:t>
@@ -11927,8 +12980,8 @@
       <w:r>
         <w:rPr>
           <w:rFonts w:ascii="TH SarabunPSK" w:hAnsi="TH SarabunPSK" w:cs="TH SarabunPSK"/>
-          <w:sz w:val="40"/>
-          <w:szCs w:val="40"/>
+          <w:sz w:val="34"/>
+          <w:szCs w:val="34"/>
           <w:cs/>
         </w:rPr>
         <w:t>ค</w:t>
@@ -11936,8 +12989,8 @@
       <w:r>
         <w:rPr>
           <w:rFonts w:ascii="TH SarabunPSK" w:hAnsi="TH SarabunPSK" w:cs="TH SarabunPSK"/>
-          <w:sz w:val="40"/>
-          <w:szCs w:val="40"/>
+          <w:sz w:val="34"/>
+          <w:szCs w:val="34"/>
           <w:cs/>
         </w:rPr>
         <w:t>ว</w:t>
@@ -11945,8 +12998,8 @@
       <w:r>
         <w:rPr>
           <w:rFonts w:ascii="TH SarabunPSK" w:hAnsi="TH SarabunPSK" w:cs="TH SarabunPSK"/>
-          <w:sz w:val="40"/>
-          <w:szCs w:val="40"/>
+          <w:sz w:val="34"/>
+          <w:szCs w:val="34"/>
           <w:cs/>
         </w:rPr>
         <w:t>บคุมบางสิ่ง</w:t>
@@ -11954,8 +13007,8 @@
       <w:r>
         <w:rPr>
           <w:rFonts w:ascii="TH SarabunPSK" w:hAnsi="TH SarabunPSK" w:cs="TH SarabunPSK"/>
-          <w:sz w:val="40"/>
-          <w:szCs w:val="40"/>
+          <w:sz w:val="34"/>
+          <w:szCs w:val="34"/>
           <w:cs/>
         </w:rPr>
         <w:t>ภายนอก</w:t>
@@ -11963,8 +13016,8 @@
       <w:r>
         <w:rPr>
           <w:rFonts w:ascii="TH SarabunPSK" w:hAnsi="TH SarabunPSK" w:cs="TH SarabunPSK"/>
-          <w:sz w:val="40"/>
-          <w:szCs w:val="40"/>
+          <w:sz w:val="34"/>
+          <w:szCs w:val="34"/>
           <w:cs/>
         </w:rPr>
         <w:t>อาทิเช่น การควบคุมรถเข็นผู้ป่วย</w:t>
@@ -11972,16 +13025,16 @@
       <w:r>
         <w:rPr>
           <w:rFonts w:ascii="TH SarabunPSK" w:hAnsi="TH SarabunPSK" w:cs="TH SarabunPSK"/>
-          <w:sz w:val="40"/>
-          <w:szCs w:val="40"/>
+          <w:sz w:val="34"/>
+          <w:szCs w:val="34"/>
         </w:rPr>
         <w:t>*</w:t>
       </w:r>
       <w:r>
         <w:rPr>
           <w:rFonts w:ascii="TH SarabunPSK" w:hAnsi="TH SarabunPSK" w:cs="TH SarabunPSK"/>
-          <w:sz w:val="40"/>
-          <w:szCs w:val="40"/>
+          <w:sz w:val="34"/>
+          <w:szCs w:val="34"/>
           <w:cs/>
         </w:rPr>
         <w:t xml:space="preserve"> หรือ การควบคุม</w:t>
@@ -11989,8 +13042,8 @@
       <w:r>
         <w:rPr>
           <w:rFonts w:ascii="TH SarabunPSK" w:hAnsi="TH SarabunPSK" w:cs="TH SarabunPSK"/>
-          <w:sz w:val="40"/>
-          <w:szCs w:val="40"/>
+          <w:sz w:val="34"/>
+          <w:szCs w:val="34"/>
           <w:cs/>
         </w:rPr>
         <w:t>การสั่งการขยับของหุ่นยนต์* เป็นต้น โดยที่งานวิจัยจะมี2 ประเภทหลักคือ 1. การหาวิธีที่จะพัฒนาการ</w:t>
@@ -11998,8 +13051,8 @@
       <w:r>
         <w:rPr>
           <w:rFonts w:ascii="TH SarabunPSK" w:hAnsi="TH SarabunPSK" w:cs="TH SarabunPSK"/>
-          <w:sz w:val="40"/>
-          <w:szCs w:val="40"/>
+          <w:sz w:val="34"/>
+          <w:szCs w:val="34"/>
           <w:cs/>
         </w:rPr>
         <w:t xml:space="preserve">ดึงสัญญาณจากสมองนำมาวิเคราะห์ เช่น กระบวนการ </w:t>
@@ -12007,16 +13060,16 @@
       <w:r>
         <w:rPr>
           <w:rFonts w:ascii="TH SarabunPSK" w:hAnsi="TH SarabunPSK" w:cs="TH SarabunPSK"/>
-          <w:sz w:val="40"/>
-          <w:szCs w:val="40"/>
+          <w:sz w:val="34"/>
+          <w:szCs w:val="34"/>
         </w:rPr>
         <w:t>ESI</w:t>
       </w:r>
       <w:r>
         <w:rPr>
           <w:rFonts w:ascii="TH SarabunPSK" w:hAnsi="TH SarabunPSK" w:cs="TH SarabunPSK"/>
-          <w:sz w:val="40"/>
-          <w:szCs w:val="40"/>
+          <w:sz w:val="34"/>
+          <w:szCs w:val="34"/>
           <w:cs/>
         </w:rPr>
         <w:t xml:space="preserve"> และ 2. การนำสัญญาณที่เก็บได้จากผู้ทดลองมาประยุกต์เพื่อให้สามารถควบคุมบางสิ่งภายนอกร่างกายได้โดยที่ไม่ต้องขยับร่างกาย</w:t>
@@ -12024,8 +13077,8 @@
       <w:r>
         <w:rPr>
           <w:rFonts w:ascii="TH SarabunPSK" w:hAnsi="TH SarabunPSK" w:cs="TH SarabunPSK"/>
-          <w:sz w:val="40"/>
-          <w:szCs w:val="40"/>
+          <w:sz w:val="34"/>
+          <w:szCs w:val="34"/>
           <w:cs/>
         </w:rPr>
         <w:t xml:space="preserve"> โดยจากทั้งงานวิจัย 2 แบบพบ</w:t>
@@ -12033,8 +13086,8 @@
       <w:r>
         <w:rPr>
           <w:rFonts w:ascii="TH SarabunPSK" w:hAnsi="TH SarabunPSK" w:cs="TH SarabunPSK"/>
-          <w:sz w:val="40"/>
-          <w:szCs w:val="40"/>
+          <w:sz w:val="34"/>
+          <w:szCs w:val="34"/>
           <w:cs/>
         </w:rPr>
         <w:t xml:space="preserve">ว่ารูปแบบของการทำ </w:t>
@@ -12042,16 +13095,16 @@
       <w:r>
         <w:rPr>
           <w:rFonts w:ascii="TH SarabunPSK" w:hAnsi="TH SarabunPSK" w:cs="TH SarabunPSK"/>
-          <w:sz w:val="40"/>
-          <w:szCs w:val="40"/>
+          <w:sz w:val="34"/>
+          <w:szCs w:val="34"/>
         </w:rPr>
         <w:t xml:space="preserve">BCI </w:t>
       </w:r>
       <w:r>
         <w:rPr>
           <w:rFonts w:ascii="TH SarabunPSK" w:hAnsi="TH SarabunPSK" w:cs="TH SarabunPSK"/>
-          <w:sz w:val="40"/>
-          <w:szCs w:val="40"/>
+          <w:sz w:val="34"/>
+          <w:szCs w:val="34"/>
           <w:cs/>
         </w:rPr>
         <w:t>นั้นมีรูปแบบหลัก ๆ ดังนี้</w:t>
@@ -12059,32 +13112,32 @@
       <w:r>
         <w:rPr>
           <w:rFonts w:ascii="TH SarabunPSK" w:hAnsi="TH SarabunPSK" w:cs="TH SarabunPSK"/>
-          <w:sz w:val="40"/>
-          <w:szCs w:val="40"/>
+          <w:sz w:val="34"/>
+          <w:szCs w:val="34"/>
         </w:rPr>
         <w:t xml:space="preserve"> 1. </w:t>
       </w:r>
       <w:r>
         <w:rPr>
           <w:rFonts w:ascii="TH SarabunPSK" w:hAnsi="TH SarabunPSK" w:cs="TH SarabunPSK"/>
-          <w:sz w:val="40"/>
-          <w:szCs w:val="40"/>
+          <w:sz w:val="34"/>
+          <w:szCs w:val="34"/>
         </w:rPr>
         <w:t xml:space="preserve">SSVEP 2. </w:t>
       </w:r>
       <w:r>
         <w:rPr>
           <w:rFonts w:ascii="TH SarabunPSK" w:hAnsi="TH SarabunPSK" w:cs="TH SarabunPSK"/>
-          <w:sz w:val="40"/>
-          <w:szCs w:val="40"/>
+          <w:sz w:val="34"/>
+          <w:szCs w:val="34"/>
         </w:rPr>
         <w:t xml:space="preserve">P300 3. Motor Imagery </w:t>
       </w:r>
       <w:r>
         <w:rPr>
           <w:rFonts w:ascii="TH SarabunPSK" w:hAnsi="TH SarabunPSK" w:cs="TH SarabunPSK"/>
-          <w:sz w:val="40"/>
-          <w:szCs w:val="40"/>
+          <w:sz w:val="34"/>
+          <w:szCs w:val="34"/>
           <w:cs/>
         </w:rPr>
         <w:t>โดยในงานวิจัยที่</w:t>
@@ -12092,8 +13145,8 @@
       <w:r>
         <w:rPr>
           <w:rFonts w:ascii="TH SarabunPSK" w:hAnsi="TH SarabunPSK" w:cs="TH SarabunPSK"/>
-          <w:sz w:val="40"/>
-          <w:szCs w:val="40"/>
+          <w:sz w:val="34"/>
+          <w:szCs w:val="34"/>
           <w:cs/>
         </w:rPr>
         <w:t>ผู้จัดทำสนใจนั้นจะเป็นในรูปแบบของ</w:t>
@@ -12101,8 +13154,8 @@
       <w:r>
         <w:rPr>
           <w:rFonts w:ascii="TH SarabunPSK" w:hAnsi="TH SarabunPSK" w:cs="TH SarabunPSK"/>
-          <w:sz w:val="40"/>
-          <w:szCs w:val="40"/>
+          <w:sz w:val="34"/>
+          <w:szCs w:val="34"/>
           <w:cs/>
         </w:rPr>
         <w:t xml:space="preserve">การนำสัญญาณสมองมาใช้ในการประยุกต์เพื่อควบคุมแขนกล โดยใช้ </w:t>
@@ -12110,16 +13163,16 @@
       <w:r>
         <w:rPr>
           <w:rFonts w:ascii="TH SarabunPSK" w:hAnsi="TH SarabunPSK" w:cs="TH SarabunPSK"/>
-          <w:sz w:val="40"/>
-          <w:szCs w:val="40"/>
+          <w:sz w:val="34"/>
+          <w:szCs w:val="34"/>
         </w:rPr>
         <w:t>Motor Imagery</w:t>
       </w:r>
       <w:r>
         <w:rPr>
           <w:rFonts w:ascii="TH SarabunPSK" w:hAnsi="TH SarabunPSK" w:cs="TH SarabunPSK"/>
-          <w:sz w:val="40"/>
-          <w:szCs w:val="40"/>
+          <w:sz w:val="34"/>
+          <w:szCs w:val="34"/>
           <w:cs/>
         </w:rPr>
         <w:t xml:space="preserve"> ซึ่งเป็นการจินตนาการการขยับของร่างกายโดยใช้ความถี่</w:t>
@@ -12127,8 +13180,8 @@
       <w:r>
         <w:rPr>
           <w:rFonts w:ascii="TH SarabunPSK" w:hAnsi="TH SarabunPSK" w:cs="TH SarabunPSK"/>
-          <w:sz w:val="40"/>
-          <w:szCs w:val="40"/>
+          <w:sz w:val="34"/>
+          <w:szCs w:val="34"/>
           <w:cs/>
         </w:rPr>
         <w:t xml:space="preserve"> </w:t>
@@ -12136,16 +13189,16 @@
       <w:r>
         <w:rPr>
           <w:rFonts w:ascii="TH SarabunPSK" w:hAnsi="TH SarabunPSK" w:cs="TH SarabunPSK"/>
-          <w:sz w:val="40"/>
-          <w:szCs w:val="40"/>
+          <w:sz w:val="34"/>
+          <w:szCs w:val="34"/>
         </w:rPr>
         <w:t xml:space="preserve">Mu (8 – 12 Hz) </w:t>
       </w:r>
       <w:r>
         <w:rPr>
           <w:rFonts w:ascii="TH SarabunPSK" w:hAnsi="TH SarabunPSK" w:cs="TH SarabunPSK"/>
-          <w:sz w:val="40"/>
-          <w:szCs w:val="40"/>
+          <w:sz w:val="34"/>
+          <w:szCs w:val="34"/>
           <w:cs/>
         </w:rPr>
         <w:t xml:space="preserve">และ </w:t>
@@ -12153,8 +13206,8 @@
       <w:r>
         <w:rPr>
           <w:rFonts w:ascii="TH SarabunPSK" w:hAnsi="TH SarabunPSK" w:cs="TH SarabunPSK"/>
-          <w:sz w:val="40"/>
-          <w:szCs w:val="40"/>
+          <w:sz w:val="34"/>
+          <w:szCs w:val="34"/>
         </w:rPr>
         <w:t xml:space="preserve">Beta (13 – 30 </w:t>
       </w:r>
@@ -12162,8 +13215,8 @@
       <w:r>
         <w:rPr>
           <w:rFonts w:ascii="TH SarabunPSK" w:hAnsi="TH SarabunPSK" w:cs="TH SarabunPSK"/>
-          <w:sz w:val="40"/>
-          <w:szCs w:val="40"/>
+          <w:sz w:val="34"/>
+          <w:szCs w:val="34"/>
         </w:rPr>
         <w:t>hz</w:t>
       </w:r>
@@ -12171,8 +13224,8 @@
       <w:r>
         <w:rPr>
           <w:rFonts w:ascii="TH SarabunPSK" w:hAnsi="TH SarabunPSK" w:cs="TH SarabunPSK"/>
-          <w:sz w:val="40"/>
-          <w:szCs w:val="40"/>
+          <w:sz w:val="34"/>
+          <w:szCs w:val="34"/>
         </w:rPr>
         <w:t xml:space="preserve">) </w:t>
       </w:r>
@@ -12182,16 +13235,16 @@
         <w:pStyle w:val="Heading3"/>
         <w:rPr>
           <w:rFonts w:ascii="TH SarabunPSK" w:hAnsi="TH SarabunPSK" w:cs="TH SarabunPSK"/>
-          <w:sz w:val="40"/>
-          <w:szCs w:val="40"/>
+          <w:sz w:val="34"/>
+          <w:szCs w:val="34"/>
         </w:rPr>
       </w:pPr>
       <w:bookmarkStart w:id="16" w:name="_Toc198142574"/>
       <w:r>
         <w:rPr>
           <w:rFonts w:ascii="TH SarabunPSK" w:hAnsi="TH SarabunPSK" w:cs="TH SarabunPSK"/>
-          <w:sz w:val="40"/>
-          <w:szCs w:val="40"/>
+          <w:sz w:val="34"/>
+          <w:szCs w:val="34"/>
         </w:rPr>
         <w:t>3.1.1 Analysis your study</w:t>
       </w:r>
@@ -12206,15 +13259,15 @@
         </w:numPr>
         <w:rPr>
           <w:rFonts w:ascii="TH SarabunPSK" w:hAnsi="TH SarabunPSK" w:cs="TH SarabunPSK"/>
-          <w:sz w:val="40"/>
-          <w:szCs w:val="40"/>
-        </w:rPr>
-      </w:pPr>
-      <w:r>
-        <w:rPr>
-          <w:rFonts w:ascii="TH SarabunPSK" w:hAnsi="TH SarabunPSK" w:cs="TH SarabunPSK"/>
-          <w:sz w:val="40"/>
-          <w:szCs w:val="40"/>
+          <w:sz w:val="34"/>
+          <w:szCs w:val="34"/>
+        </w:rPr>
+      </w:pPr>
+      <w:r>
+        <w:rPr>
+          <w:rFonts w:ascii="TH SarabunPSK" w:hAnsi="TH SarabunPSK" w:cs="TH SarabunPSK"/>
+          <w:sz w:val="34"/>
+          <w:szCs w:val="34"/>
           <w:cs/>
         </w:rPr>
         <w:t>เนื้อหา</w:t>
@@ -12229,15 +13282,15 @@
         </w:numPr>
         <w:rPr>
           <w:rFonts w:ascii="TH SarabunPSK" w:hAnsi="TH SarabunPSK" w:cs="TH SarabunPSK"/>
-          <w:sz w:val="40"/>
-          <w:szCs w:val="40"/>
-        </w:rPr>
-      </w:pPr>
-      <w:r>
-        <w:rPr>
-          <w:rFonts w:ascii="TH SarabunPSK" w:hAnsi="TH SarabunPSK" w:cs="TH SarabunPSK"/>
-          <w:sz w:val="40"/>
-          <w:szCs w:val="40"/>
+          <w:sz w:val="34"/>
+          <w:szCs w:val="34"/>
+        </w:rPr>
+      </w:pPr>
+      <w:r>
+        <w:rPr>
+          <w:rFonts w:ascii="TH SarabunPSK" w:hAnsi="TH SarabunPSK" w:cs="TH SarabunPSK"/>
+          <w:sz w:val="34"/>
+          <w:szCs w:val="34"/>
           <w:cs/>
         </w:rPr>
         <w:t>เนื้อหา</w:t>
@@ -12430,7 +13483,6 @@
           <w:bCs/>
           <w:sz w:val="40"/>
         </w:rPr>
-        <w:lastRenderedPageBreak/>
         <w:t>3.3</w:t>
       </w:r>
       <w:r>
@@ -12577,6 +13629,7 @@
           <w:szCs w:val="40"/>
           <w:cs/>
         </w:rPr>
+        <w:lastRenderedPageBreak/>
         <w:t>-</w:t>
       </w:r>
       <w:r>
@@ -13309,7 +14362,6 @@
           <w:bCs/>
           <w:sz w:val="40"/>
         </w:rPr>
-        <w:lastRenderedPageBreak/>
         <w:t>3.6 Prove your solution</w:t>
       </w:r>
       <w:bookmarkEnd w:id="21"/>
@@ -13530,7 +14582,7 @@
         </w:rPr>
         <w:t xml:space="preserve">โดยใช้ชุดข้อมูลจาก </w:t>
       </w:r>
-      <w:hyperlink r:id="rId12" w:history="1">
+      <w:hyperlink r:id="rId13" w:history="1">
         <w:r>
           <w:rPr>
             <w:rStyle w:val="Hyperlink"/>
@@ -15513,7 +16565,7 @@
       </w:pPr>
     </w:p>
     <w:sectPr>
-      <w:headerReference w:type="default" r:id="rId13"/>
+      <w:headerReference w:type="default" r:id="rId14"/>
       <w:pgSz w:w="12240" w:h="15840"/>
       <w:pgMar w:top="1440" w:right="1440" w:bottom="1440" w:left="1440" w:header="708" w:footer="708" w:gutter="0"/>
       <w:pgNumType w:start="1"/>

</xml_diff>